<commit_message>
almost all tests passed
</commit_message>
<xml_diff>
--- a/docs/conditions for mocha testing_san.docx
+++ b/docs/conditions for mocha testing_san.docx
@@ -3622,15 +3622,7 @@
           <w:lang w:val="en-GB"/>
         </w:rPr>
         <w:lastRenderedPageBreak/>
-        <w:t>subsetNC</w:t>
-      </w:r>
-      <w:r>
-        <w:rPr>
-          <w:b/>
-          <w:u w:val="single"/>
-          <w:lang w:val="en-GB"/>
-        </w:rPr>
-        <w:t>omp</w:t>
+        <w:t>subsetNComp</w:t>
       </w:r>
       <w:proofErr w:type="spellEnd"/>
     </w:p>
@@ -3645,14 +3637,6 @@
       <w:proofErr w:type="spellEnd"/>
       <w:r>
         <w:t xml:space="preserve"> wordt</w:t>
-      </w:r>
-    </w:p>
-    <w:p>
-      <w:r>
-        <w:t>2/ We verwachten dat er  in het object 2 functies zit</w:t>
-      </w:r>
-      <w:r>
-        <w:t>ten</w:t>
       </w:r>
     </w:p>
     <w:p>
@@ -3669,6 +3653,23 @@
         <w:t>subsetCloseTo</w:t>
       </w:r>
       <w:proofErr w:type="spellEnd"/>
+    </w:p>
+    <w:p/>
+    <w:p>
+      <w:r>
+        <w:t xml:space="preserve">2/ We verwachten dat er  in het object </w:t>
+      </w:r>
+      <w:r>
+        <w:t xml:space="preserve">een functie </w:t>
+      </w:r>
+      <w:proofErr w:type="spellStart"/>
+      <w:r>
+        <w:t>subsetCloseTo</w:t>
+      </w:r>
+      <w:proofErr w:type="spellEnd"/>
+      <w:r>
+        <w:t xml:space="preserve"> zit</w:t>
+      </w:r>
     </w:p>
     <w:p>
       <w:r>
@@ -3979,13 +3980,7 @@
         <w:rPr>
           <w:lang w:val="en-GB"/>
         </w:rPr>
-        <w:t xml:space="preserve">c/ 2 representations: </w:t>
-      </w:r>
-      <w:r>
-        <w:rPr>
-          <w:lang w:val="en-GB"/>
-        </w:rPr>
-        <w:t>1 .</w:t>
+        <w:t>c/ 2 representations: 1 .</w:t>
       </w:r>
       <w:proofErr w:type="spellStart"/>
       <w:r>
@@ -4041,13 +4036,7 @@
         <w:rPr>
           <w:lang w:val="en-GB"/>
         </w:rPr>
-        <w:t xml:space="preserve">d/ </w:t>
-      </w:r>
-      <w:r>
-        <w:rPr>
-          <w:lang w:val="en-GB"/>
-        </w:rPr>
-        <w:t>2 representations: 1 .</w:t>
+        <w:t>d/ 2 representations: 1 .</w:t>
       </w:r>
       <w:proofErr w:type="spellStart"/>
       <w:r>
@@ -4103,19 +4092,7 @@
         <w:rPr>
           <w:lang w:val="en-GB"/>
         </w:rPr>
-        <w:t>”</w:t>
-      </w:r>
-      <w:r>
-        <w:rPr>
-          <w:lang w:val="en-GB"/>
-        </w:rPr>
-        <w:t xml:space="preserve"> </w:t>
-      </w:r>
-      <w:r>
-        <w:rPr>
-          <w:lang w:val="en-GB"/>
-        </w:rPr>
-        <w:t>and 1 .</w:t>
+        <w:t>” and 1 .</w:t>
       </w:r>
       <w:proofErr w:type="spellStart"/>
       <w:r>
@@ -4203,13 +4180,7 @@
         <w:rPr>
           <w:lang w:val="en-GB"/>
         </w:rPr>
-        <w:t xml:space="preserve"> </w:t>
-      </w:r>
-      <w:r>
-        <w:rPr>
-          <w:lang w:val="en-GB"/>
-        </w:rPr>
-        <w:t>“</w:t>
+        <w:t xml:space="preserve"> “</w:t>
       </w:r>
       <w:proofErr w:type="spellStart"/>
       <w:r>
@@ -4677,6 +4648,7 @@
         <w:rPr>
           <w:lang w:val="en-GB"/>
         </w:rPr>
+        <w:lastRenderedPageBreak/>
         <w:tab/>
         <w:t>l</w:t>
       </w:r>
@@ -4684,19 +4656,7 @@
         <w:rPr>
           <w:lang w:val="en-GB"/>
         </w:rPr>
-        <w:t xml:space="preserve">/ </w:t>
-      </w:r>
-      <w:r>
-        <w:rPr>
-          <w:lang w:val="en-GB"/>
-        </w:rPr>
-        <w:t>3 rep</w:t>
-      </w:r>
-      <w:r>
-        <w:rPr>
-          <w:lang w:val="en-GB"/>
-        </w:rPr>
-        <w:t>resentations: 1 .</w:t>
+        <w:t>/ 3 representations: 1 .</w:t>
       </w:r>
       <w:proofErr w:type="spellStart"/>
       <w:r>
@@ -4710,46 +4670,42 @@
         <w:rPr>
           <w:lang w:val="en-GB"/>
         </w:rPr>
-        <w:t>,</w:t>
-      </w:r>
+        <w:t>, 1 .</w:t>
+      </w:r>
+      <w:proofErr w:type="spellStart"/>
+      <w:r>
+        <w:rPr>
+          <w:lang w:val="en-GB"/>
+        </w:rPr>
+        <w:t>closeTo</w:t>
+      </w:r>
+      <w:proofErr w:type="spellEnd"/>
+      <w:r>
+        <w:rPr>
+          <w:lang w:val="en-GB"/>
+        </w:rPr>
+        <w:t>: “</w:t>
+      </w:r>
+      <w:proofErr w:type="spellStart"/>
+      <w:r>
+        <w:rPr>
+          <w:lang w:val="en-GB"/>
+        </w:rPr>
+        <w:t>repr</w:t>
+      </w:r>
+      <w:proofErr w:type="spellEnd"/>
       <w:r>
         <w:rPr>
           <w:lang w:val="en-GB"/>
         </w:rPr>
         <w:t xml:space="preserve"> </w:t>
       </w:r>
-      <w:r>
-        <w:rPr>
-          <w:lang w:val="en-GB"/>
-        </w:rPr>
-        <w:t>1</w:t>
-      </w:r>
-      <w:r>
-        <w:rPr>
-          <w:lang w:val="en-GB"/>
-        </w:rPr>
-        <w:t xml:space="preserve"> .</w:t>
-      </w:r>
-      <w:proofErr w:type="spellStart"/>
-      <w:r>
-        <w:rPr>
-          <w:lang w:val="en-GB"/>
-        </w:rPr>
-        <w:t>closeTo</w:t>
-      </w:r>
-      <w:proofErr w:type="spellEnd"/>
-      <w:r>
-        <w:rPr>
-          <w:lang w:val="en-GB"/>
-        </w:rPr>
-        <w:t>: “</w:t>
-      </w:r>
-      <w:proofErr w:type="spellStart"/>
-      <w:r>
-        <w:rPr>
-          <w:lang w:val="en-GB"/>
-        </w:rPr>
-        <w:t>repr</w:t>
+      <w:proofErr w:type="spellStart"/>
+      <w:r>
+        <w:rPr>
+          <w:lang w:val="en-GB"/>
+        </w:rPr>
+        <w:t>niet</w:t>
       </w:r>
       <w:proofErr w:type="spellEnd"/>
       <w:r>
@@ -4763,20 +4719,6 @@
         <w:rPr>
           <w:lang w:val="en-GB"/>
         </w:rPr>
-        <w:t>niet</w:t>
-      </w:r>
-      <w:proofErr w:type="spellEnd"/>
-      <w:r>
-        <w:rPr>
-          <w:lang w:val="en-GB"/>
-        </w:rPr>
-        <w:t xml:space="preserve"> </w:t>
-      </w:r>
-      <w:proofErr w:type="spellStart"/>
-      <w:r>
-        <w:rPr>
-          <w:lang w:val="en-GB"/>
-        </w:rPr>
         <w:t>cuttingPoint</w:t>
       </w:r>
       <w:proofErr w:type="spellEnd"/>
@@ -4784,13 +4726,7 @@
         <w:rPr>
           <w:lang w:val="en-GB"/>
         </w:rPr>
-        <w:t>”</w:t>
-      </w:r>
-      <w:r>
-        <w:rPr>
-          <w:lang w:val="en-GB"/>
-        </w:rPr>
-        <w:t xml:space="preserve"> </w:t>
+        <w:t xml:space="preserve">” </w:t>
       </w:r>
       <w:proofErr w:type="spellStart"/>
       <w:r>
@@ -4804,13 +4740,7 @@
         <w:rPr>
           <w:lang w:val="en-GB"/>
         </w:rPr>
-        <w:t xml:space="preserve"> </w:t>
-      </w:r>
-      <w:r>
-        <w:rPr>
-          <w:lang w:val="en-GB"/>
-        </w:rPr>
-        <w:t>1 .</w:t>
+        <w:t xml:space="preserve"> 1 .</w:t>
       </w:r>
       <w:proofErr w:type="spellStart"/>
       <w:r>
@@ -4851,7 +4781,6 @@
         <w:rPr>
           <w:lang w:val="en-GB"/>
         </w:rPr>
-        <w:lastRenderedPageBreak/>
         <w:tab/>
       </w:r>
       <w:r>
@@ -4864,13 +4793,7 @@
         <w:rPr>
           <w:lang w:val="en-GB"/>
         </w:rPr>
-        <w:t xml:space="preserve">/ </w:t>
-      </w:r>
-      <w:r>
-        <w:rPr>
-          <w:lang w:val="en-GB"/>
-        </w:rPr>
-        <w:t>3 representations: 1 .</w:t>
+        <w:t>/ 3 representations: 1 .</w:t>
       </w:r>
       <w:proofErr w:type="spellStart"/>
       <w:r>
@@ -4946,13 +4869,7 @@
         <w:rPr>
           <w:lang w:val="en-GB"/>
         </w:rPr>
-        <w:t xml:space="preserve">/ </w:t>
-      </w:r>
-      <w:r>
-        <w:rPr>
-          <w:lang w:val="en-GB"/>
-        </w:rPr>
-        <w:t xml:space="preserve">3 representations: </w:t>
+        <w:t xml:space="preserve">/ 3 representations: </w:t>
       </w:r>
       <w:r>
         <w:rPr>
@@ -4992,13 +4909,7 @@
         <w:rPr>
           <w:lang w:val="en-GB"/>
         </w:rPr>
-        <w:t>”</w:t>
-      </w:r>
-      <w:r>
-        <w:rPr>
-          <w:lang w:val="en-GB"/>
-        </w:rPr>
-        <w:t xml:space="preserve"> </w:t>
+        <w:t xml:space="preserve">” </w:t>
       </w:r>
       <w:proofErr w:type="spellStart"/>
       <w:r>
@@ -5012,13 +4923,7 @@
         <w:rPr>
           <w:lang w:val="en-GB"/>
         </w:rPr>
-        <w:t xml:space="preserve"> </w:t>
-      </w:r>
-      <w:r>
-        <w:rPr>
-          <w:lang w:val="en-GB"/>
-        </w:rPr>
-        <w:t>2 .</w:t>
+        <w:t xml:space="preserve"> 2 .</w:t>
       </w:r>
       <w:proofErr w:type="spellStart"/>
       <w:r>
@@ -5120,13 +5025,7 @@
         <w:rPr>
           <w:lang w:val="en-GB"/>
         </w:rPr>
-        <w:t xml:space="preserve"> </w:t>
-      </w:r>
-      <w:r>
-        <w:rPr>
-          <w:lang w:val="en-GB"/>
-        </w:rPr>
-        <w:t>“</w:t>
+        <w:t xml:space="preserve"> “</w:t>
       </w:r>
       <w:proofErr w:type="spellStart"/>
       <w:r>
@@ -5242,13 +5141,7 @@
         <w:rPr>
           <w:lang w:val="en-GB"/>
         </w:rPr>
-        <w:t xml:space="preserve">/ </w:t>
-      </w:r>
-      <w:r>
-        <w:rPr>
-          <w:lang w:val="en-GB"/>
-        </w:rPr>
-        <w:t>3 representations: 3 .</w:t>
+        <w:t>/ 3 representations: 3 .</w:t>
       </w:r>
       <w:proofErr w:type="spellStart"/>
       <w:r>
@@ -5604,46 +5497,34 @@
         <w:rPr>
           <w:lang w:val="en-GB"/>
         </w:rPr>
-        <w:t xml:space="preserve">100 representations: </w:t>
-      </w:r>
-      <w:r>
-        <w:rPr>
-          <w:lang w:val="en-GB"/>
-        </w:rPr>
-        <w:t>2</w:t>
-      </w:r>
+        <w:t xml:space="preserve">100 representations: 2 </w:t>
+      </w:r>
+      <w:r>
+        <w:rPr>
+          <w:lang w:val="en-GB"/>
+        </w:rPr>
+        <w:t>.</w:t>
+      </w:r>
+      <w:proofErr w:type="spellStart"/>
+      <w:r>
+        <w:rPr>
+          <w:lang w:val="en-GB"/>
+        </w:rPr>
+        <w:t>closeTo:nul</w:t>
+      </w:r>
+      <w:r>
+        <w:rPr>
+          <w:lang w:val="en-GB"/>
+        </w:rPr>
+        <w:t>l</w:t>
+      </w:r>
+      <w:proofErr w:type="spellEnd"/>
       <w:r>
         <w:rPr>
           <w:lang w:val="en-GB"/>
         </w:rPr>
         <w:t xml:space="preserve"> </w:t>
       </w:r>
-      <w:r>
-        <w:rPr>
-          <w:lang w:val="en-GB"/>
-        </w:rPr>
-        <w:t>.</w:t>
-      </w:r>
-      <w:proofErr w:type="spellStart"/>
-      <w:r>
-        <w:rPr>
-          <w:lang w:val="en-GB"/>
-        </w:rPr>
-        <w:t>closeTo:nul</w:t>
-      </w:r>
-      <w:r>
-        <w:rPr>
-          <w:lang w:val="en-GB"/>
-        </w:rPr>
-        <w:t>l</w:t>
-      </w:r>
-      <w:proofErr w:type="spellEnd"/>
-      <w:r>
-        <w:rPr>
-          <w:lang w:val="en-GB"/>
-        </w:rPr>
-        <w:t xml:space="preserve"> </w:t>
-      </w:r>
       <w:proofErr w:type="spellStart"/>
       <w:r>
         <w:rPr>
@@ -5656,13 +5537,7 @@
         <w:rPr>
           <w:lang w:val="en-GB"/>
         </w:rPr>
-        <w:t xml:space="preserve"> </w:t>
-      </w:r>
-      <w:r>
-        <w:rPr>
-          <w:lang w:val="en-GB"/>
-        </w:rPr>
-        <w:t>98</w:t>
+        <w:t xml:space="preserve"> 98</w:t>
       </w:r>
       <w:r>
         <w:rPr>
@@ -5750,31 +5625,7 @@
         <w:rPr>
           <w:lang w:val="en-GB"/>
         </w:rPr>
-        <w:t xml:space="preserve">/ </w:t>
-      </w:r>
-      <w:r>
-        <w:rPr>
-          <w:lang w:val="en-GB"/>
-        </w:rPr>
-        <w:t>100</w:t>
-      </w:r>
-      <w:r>
-        <w:rPr>
-          <w:lang w:val="en-GB"/>
-        </w:rPr>
-        <w:t xml:space="preserve"> representations: </w:t>
-      </w:r>
-      <w:r>
-        <w:rPr>
-          <w:lang w:val="en-GB"/>
-        </w:rPr>
-        <w:t>100</w:t>
-      </w:r>
-      <w:r>
-        <w:rPr>
-          <w:lang w:val="en-GB"/>
-        </w:rPr>
-        <w:t xml:space="preserve"> .</w:t>
+        <w:t>/ 100 representations: 100 .</w:t>
       </w:r>
       <w:proofErr w:type="spellStart"/>
       <w:r>
@@ -5855,13 +5706,7 @@
         <w:rPr>
           <w:lang w:val="en-GB"/>
         </w:rPr>
-        <w:t xml:space="preserve">/ </w:t>
-      </w:r>
-      <w:r>
-        <w:rPr>
-          <w:lang w:val="en-GB"/>
-        </w:rPr>
-        <w:t xml:space="preserve">100 representations: 99 </w:t>
+        <w:t xml:space="preserve">/ 100 representations: 99 </w:t>
       </w:r>
       <w:r>
         <w:rPr>
@@ -5954,19 +5799,7 @@
         <w:rPr>
           <w:lang w:val="en-GB"/>
         </w:rPr>
-        <w:t xml:space="preserve">/ </w:t>
-      </w:r>
-      <w:r>
-        <w:rPr>
-          <w:lang w:val="en-GB"/>
-        </w:rPr>
-        <w:t>100 representations: 98</w:t>
-      </w:r>
-      <w:r>
-        <w:rPr>
-          <w:lang w:val="en-GB"/>
-        </w:rPr>
-        <w:t xml:space="preserve"> </w:t>
+        <w:t xml:space="preserve">/ 100 representations: 98 </w:t>
       </w:r>
       <w:r>
         <w:rPr>
@@ -6066,19 +5899,7 @@
         <w:rPr>
           <w:lang w:val="en-GB"/>
         </w:rPr>
-        <w:t xml:space="preserve">/ </w:t>
-      </w:r>
-      <w:r>
-        <w:rPr>
-          <w:lang w:val="en-GB"/>
-        </w:rPr>
-        <w:t>100 representations: 2</w:t>
-      </w:r>
-      <w:r>
-        <w:rPr>
-          <w:lang w:val="en-GB"/>
-        </w:rPr>
-        <w:t xml:space="preserve"> </w:t>
+        <w:t xml:space="preserve">/ 100 representations: 2 </w:t>
       </w:r>
       <w:r>
         <w:rPr>
@@ -6178,31 +5999,7 @@
         <w:rPr>
           <w:lang w:val="en-GB"/>
         </w:rPr>
-        <w:t xml:space="preserve">/ </w:t>
-      </w:r>
-      <w:r>
-        <w:rPr>
-          <w:lang w:val="en-GB"/>
-        </w:rPr>
-        <w:t>100</w:t>
-      </w:r>
-      <w:r>
-        <w:rPr>
-          <w:lang w:val="en-GB"/>
-        </w:rPr>
-        <w:t xml:space="preserve"> rep</w:t>
-      </w:r>
-      <w:r>
-        <w:rPr>
-          <w:lang w:val="en-GB"/>
-        </w:rPr>
-        <w:t>resentations: 98</w:t>
-      </w:r>
-      <w:r>
-        <w:rPr>
-          <w:lang w:val="en-GB"/>
-        </w:rPr>
-        <w:t xml:space="preserve"> .</w:t>
+        <w:t>/ 100 representations: 98 .</w:t>
       </w:r>
       <w:proofErr w:type="spellStart"/>
       <w:r>
@@ -6334,19 +6131,7 @@
         <w:rPr>
           <w:lang w:val="en-GB"/>
         </w:rPr>
-        <w:t xml:space="preserve">/ 100 representations: </w:t>
-      </w:r>
-      <w:r>
-        <w:rPr>
-          <w:lang w:val="en-GB"/>
-        </w:rPr>
-        <w:t>1</w:t>
-      </w:r>
-      <w:r>
-        <w:rPr>
-          <w:lang w:val="en-GB"/>
-        </w:rPr>
-        <w:t xml:space="preserve"> .</w:t>
+        <w:t>/ 100 representations: 1 .</w:t>
       </w:r>
       <w:proofErr w:type="spellStart"/>
       <w:r>
@@ -6360,19 +6145,7 @@
         <w:rPr>
           <w:lang w:val="en-GB"/>
         </w:rPr>
-        <w:t xml:space="preserve">, </w:t>
-      </w:r>
-      <w:r>
-        <w:rPr>
-          <w:lang w:val="en-GB"/>
-        </w:rPr>
-        <w:t>98</w:t>
-      </w:r>
-      <w:r>
-        <w:rPr>
-          <w:lang w:val="en-GB"/>
-        </w:rPr>
-        <w:t xml:space="preserve"> .</w:t>
+        <w:t>, 98 .</w:t>
       </w:r>
       <w:proofErr w:type="spellStart"/>
       <w:r>
@@ -6490,19 +6263,7 @@
         <w:rPr>
           <w:lang w:val="en-GB"/>
         </w:rPr>
-        <w:t xml:space="preserve">/ 100 representations: </w:t>
-      </w:r>
-      <w:r>
-        <w:rPr>
-          <w:lang w:val="en-GB"/>
-        </w:rPr>
-        <w:t>1</w:t>
-      </w:r>
-      <w:r>
-        <w:rPr>
-          <w:lang w:val="en-GB"/>
-        </w:rPr>
-        <w:t xml:space="preserve"> .</w:t>
+        <w:t>/ 100 representations: 1 .</w:t>
       </w:r>
       <w:proofErr w:type="spellStart"/>
       <w:r>
@@ -6586,19 +6347,7 @@
         <w:rPr>
           <w:lang w:val="en-GB"/>
         </w:rPr>
-        <w:t xml:space="preserve"> </w:t>
-      </w:r>
-      <w:r>
-        <w:rPr>
-          <w:lang w:val="en-GB"/>
-        </w:rPr>
-        <w:t>98</w:t>
-      </w:r>
-      <w:r>
-        <w:rPr>
-          <w:lang w:val="en-GB"/>
-        </w:rPr>
-        <w:t xml:space="preserve"> .</w:t>
+        <w:t xml:space="preserve"> 98 .</w:t>
       </w:r>
       <w:proofErr w:type="spellStart"/>
       <w:r>
@@ -6646,19 +6395,7 @@
         <w:rPr>
           <w:lang w:val="en-GB"/>
         </w:rPr>
-        <w:t xml:space="preserve">/ </w:t>
-      </w:r>
-      <w:r>
-        <w:rPr>
-          <w:lang w:val="en-GB"/>
-        </w:rPr>
-        <w:t>100</w:t>
-      </w:r>
-      <w:r>
-        <w:rPr>
-          <w:lang w:val="en-GB"/>
-        </w:rPr>
-        <w:t xml:space="preserve"> representations: </w:t>
+        <w:t xml:space="preserve">/ 100 representations: </w:t>
       </w:r>
       <w:r>
         <w:rPr>
@@ -6712,19 +6449,7 @@
         <w:rPr>
           <w:lang w:val="en-GB"/>
         </w:rPr>
-        <w:t xml:space="preserve"> </w:t>
-      </w:r>
-      <w:r>
-        <w:rPr>
-          <w:lang w:val="en-GB"/>
-        </w:rPr>
-        <w:t>99</w:t>
-      </w:r>
-      <w:r>
-        <w:rPr>
-          <w:lang w:val="en-GB"/>
-        </w:rPr>
-        <w:t xml:space="preserve"> .</w:t>
+        <w:t xml:space="preserve"> 99 .</w:t>
       </w:r>
       <w:proofErr w:type="spellStart"/>
       <w:r>
@@ -6959,19 +6684,7 @@
         <w:rPr>
           <w:lang w:val="en-GB"/>
         </w:rPr>
-        <w:t>ad</w:t>
-      </w:r>
-      <w:r>
-        <w:rPr>
-          <w:lang w:val="en-GB"/>
-        </w:rPr>
-        <w:t>/ 100</w:t>
-      </w:r>
-      <w:r>
-        <w:rPr>
-          <w:lang w:val="en-GB"/>
-        </w:rPr>
-        <w:t xml:space="preserve"> representations: 98 </w:t>
+        <w:t xml:space="preserve">ad/ 100 representations: 98 </w:t>
       </w:r>
       <w:r>
         <w:rPr>
@@ -7025,13 +6738,7 @@
         <w:rPr>
           <w:lang w:val="en-GB"/>
         </w:rPr>
-        <w:t xml:space="preserve"> </w:t>
-      </w:r>
-      <w:r>
-        <w:rPr>
-          <w:lang w:val="en-GB"/>
-        </w:rPr>
-        <w:t>2</w:t>
+        <w:t xml:space="preserve"> 2</w:t>
       </w:r>
       <w:r>
         <w:rPr>
@@ -7111,61 +6818,75 @@
     <w:p>
       <w:pPr>
         <w:ind w:firstLine="708"/>
-        <w:rPr>
-          <w:lang w:val="en-GB"/>
-        </w:rPr>
       </w:pPr>
-      <w:r>
-        <w:rPr>
-          <w:lang w:val="en-GB"/>
-        </w:rPr>
+      <w:proofErr w:type="spellStart"/>
+      <w:r>
         <w:t>ae</w:t>
       </w:r>
-      <w:r>
-        <w:rPr>
-          <w:lang w:val="en-GB"/>
-        </w:rPr>
+      <w:proofErr w:type="spellEnd"/>
+      <w:r>
         <w:t xml:space="preserve">/ </w:t>
       </w:r>
       <w:r>
-        <w:rPr>
-          <w:lang w:val="en-GB"/>
-        </w:rPr>
-        <w:t xml:space="preserve">100 representations: 100 </w:t>
-      </w:r>
-      <w:r>
-        <w:rPr>
-          <w:lang w:val="en-GB"/>
-        </w:rPr>
+        <w:t xml:space="preserve">100 </w:t>
+      </w:r>
+      <w:proofErr w:type="spellStart"/>
+      <w:r>
+        <w:t>representations</w:t>
+      </w:r>
+      <w:proofErr w:type="spellEnd"/>
+      <w:r>
+        <w:t xml:space="preserve">: 100 </w:t>
+      </w:r>
+      <w:r>
         <w:t>.</w:t>
       </w:r>
       <w:proofErr w:type="spellStart"/>
       <w:r>
-        <w:rPr>
-          <w:lang w:val="en-GB"/>
-        </w:rPr>
         <w:t>closeTo</w:t>
       </w:r>
       <w:proofErr w:type="spellEnd"/>
       <w:r>
-        <w:rPr>
-          <w:lang w:val="en-GB"/>
-        </w:rPr>
         <w:t>: “</w:t>
       </w:r>
       <w:proofErr w:type="spellStart"/>
       <w:r>
-        <w:rPr>
-          <w:lang w:val="en-GB"/>
-        </w:rPr>
         <w:t>cuttingPoint</w:t>
       </w:r>
       <w:proofErr w:type="spellEnd"/>
       <w:r>
-        <w:rPr>
-          <w:lang w:val="en-GB"/>
-        </w:rPr>
         <w:t>”</w:t>
+      </w:r>
+    </w:p>
+    <w:p/>
+    <w:p/>
+    <w:p>
+      <w:proofErr w:type="spellStart"/>
+      <w:r>
+        <w:rPr>
+          <w:u w:val="single"/>
+        </w:rPr>
+        <w:t>subsetNcomp</w:t>
+      </w:r>
+      <w:proofErr w:type="spellEnd"/>
+    </w:p>
+    <w:p>
+      <w:r>
+        <w:t>9</w:t>
+      </w:r>
+      <w:r>
+        <w:t xml:space="preserve">/ We verwachten dat er  in het object een functie </w:t>
+      </w:r>
+      <w:proofErr w:type="spellStart"/>
+      <w:r>
+        <w:t>subset</w:t>
+      </w:r>
+      <w:r>
+        <w:t>Ncomp</w:t>
+      </w:r>
+      <w:proofErr w:type="spellEnd"/>
+      <w:r>
+        <w:t xml:space="preserve"> zit</w:t>
       </w:r>
     </w:p>
     <w:p>
@@ -7174,6 +6895,52 @@
           <w:lang w:val="en-GB"/>
         </w:rPr>
       </w:pPr>
+      <w:r>
+        <w:rPr>
+          <w:lang w:val="en-GB"/>
+        </w:rPr>
+        <w:t>10</w:t>
+      </w:r>
+      <w:r>
+        <w:rPr>
+          <w:lang w:val="en-GB"/>
+        </w:rPr>
+        <w:t xml:space="preserve">/ we </w:t>
+      </w:r>
+      <w:proofErr w:type="spellStart"/>
+      <w:r>
+        <w:rPr>
+          <w:lang w:val="en-GB"/>
+        </w:rPr>
+        <w:t>verwachten</w:t>
+      </w:r>
+      <w:proofErr w:type="spellEnd"/>
+      <w:r>
+        <w:rPr>
+          <w:lang w:val="en-GB"/>
+        </w:rPr>
+        <w:t xml:space="preserve"> </w:t>
+      </w:r>
+      <w:r>
+        <w:rPr>
+          <w:lang w:val="en-GB"/>
+        </w:rPr>
+        <w:t>error</w:t>
+      </w:r>
+      <w:r>
+        <w:rPr>
+          <w:lang w:val="en-GB"/>
+        </w:rPr>
+        <w:t xml:space="preserve"> </w:t>
+      </w:r>
+      <w:proofErr w:type="spellStart"/>
+      <w:r>
+        <w:rPr>
+          <w:lang w:val="en-GB"/>
+        </w:rPr>
+        <w:t>als</w:t>
+      </w:r>
+      <w:proofErr w:type="spellEnd"/>
     </w:p>
     <w:p>
       <w:pPr>
@@ -7181,6 +6948,71 @@
           <w:lang w:val="en-GB"/>
         </w:rPr>
       </w:pPr>
+      <w:r>
+        <w:rPr>
+          <w:lang w:val="en-GB"/>
+        </w:rPr>
+        <w:lastRenderedPageBreak/>
+        <w:tab/>
+        <w:t xml:space="preserve">a/ </w:t>
+      </w:r>
+      <w:proofErr w:type="spellStart"/>
+      <w:r>
+        <w:rPr>
+          <w:lang w:val="en-GB"/>
+        </w:rPr>
+        <w:t>candidateOpponents</w:t>
+      </w:r>
+      <w:proofErr w:type="spellEnd"/>
+      <w:r>
+        <w:rPr>
+          <w:lang w:val="en-GB"/>
+        </w:rPr>
+        <w:t xml:space="preserve"> undefined is</w:t>
+      </w:r>
+    </w:p>
+    <w:p>
+      <w:r>
+        <w:rPr>
+          <w:lang w:val="en-GB"/>
+        </w:rPr>
+        <w:tab/>
+      </w:r>
+      <w:r>
+        <w:t xml:space="preserve">b/ </w:t>
+      </w:r>
+      <w:proofErr w:type="spellStart"/>
+      <w:r>
+        <w:t>candidateOpponents</w:t>
+      </w:r>
+      <w:proofErr w:type="spellEnd"/>
+      <w:r>
+        <w:t xml:space="preserve"> geen array </w:t>
+      </w:r>
+      <w:r>
+        <w:t>is</w:t>
+      </w:r>
+    </w:p>
+    <w:p>
+      <w:r>
+        <w:tab/>
+      </w:r>
+      <w:r>
+        <w:t xml:space="preserve">c/ </w:t>
+      </w:r>
+      <w:proofErr w:type="spellStart"/>
+      <w:r>
+        <w:t>candidateOpponents</w:t>
+      </w:r>
+      <w:proofErr w:type="spellEnd"/>
+      <w:r>
+        <w:t xml:space="preserve"> minder dan 2 elementen bevat</w:t>
+      </w:r>
+    </w:p>
+    <w:p>
+      <w:r>
+        <w:t>11/ we verwachten een error als</w:t>
+      </w:r>
     </w:p>
     <w:p>
       <w:pPr>
@@ -7188,31 +7020,131 @@
           <w:lang w:val="en-GB"/>
         </w:rPr>
       </w:pPr>
-      <w:proofErr w:type="spellStart"/>
+      <w:r>
+        <w:tab/>
+      </w:r>
+      <w:r>
+        <w:rPr>
+          <w:lang w:val="en-GB"/>
+        </w:rPr>
+        <w:t xml:space="preserve">a/ </w:t>
+      </w:r>
+      <w:r>
+        <w:rPr>
+          <w:lang w:val="en-GB"/>
+        </w:rPr>
+        <w:t>het</w:t>
+      </w:r>
+      <w:r>
+        <w:rPr>
+          <w:lang w:val="en-GB"/>
+        </w:rPr>
+        <w:t xml:space="preserve"> compared</w:t>
+      </w:r>
+      <w:r>
+        <w:rPr>
+          <w:lang w:val="en-GB"/>
+        </w:rPr>
+        <w:t xml:space="preserve"> veld </w:t>
+      </w:r>
+      <w:proofErr w:type="spellStart"/>
+      <w:r>
+        <w:rPr>
+          <w:lang w:val="en-GB"/>
+        </w:rPr>
+        <w:t>geen</w:t>
+      </w:r>
+      <w:proofErr w:type="spellEnd"/>
+      <w:r>
+        <w:rPr>
+          <w:lang w:val="en-GB"/>
+        </w:rPr>
+        <w:t xml:space="preserve"> </w:t>
+      </w:r>
       <w:r>
         <w:rPr>
           <w:u w:val="single"/>
           <w:lang w:val="en-GB"/>
         </w:rPr>
-        <w:t>subsetNco</w:t>
+        <w:t>array</w:t>
+      </w:r>
+      <w:r>
+        <w:rPr>
+          <w:lang w:val="en-GB"/>
+        </w:rPr>
+        <w:t xml:space="preserve"> is</w:t>
       </w:r>
       <w:bookmarkStart w:id="0" w:name="_GoBack"/>
       <w:bookmarkEnd w:id="0"/>
-      <w:r>
-        <w:rPr>
-          <w:u w:val="single"/>
-          <w:lang w:val="en-GB"/>
-        </w:rPr>
-        <w:t>mp</w:t>
-      </w:r>
-      <w:proofErr w:type="spellEnd"/>
     </w:p>
     <w:p>
-      <w:pPr>
-        <w:rPr>
-          <w:lang w:val="en-GB"/>
-        </w:rPr>
-      </w:pPr>
+      <w:r>
+        <w:t>11/ we verwachten dat de functie een array terug geeft</w:t>
+      </w:r>
+    </w:p>
+    <w:p>
+      <w:r>
+        <w:t xml:space="preserve">12/ </w:t>
+      </w:r>
+      <w:r>
+        <w:t>We verwachten dat in de volgende condities</w:t>
+      </w:r>
+      <w:r>
+        <w:t xml:space="preserve"> de juiste output word gegeven</w:t>
+      </w:r>
+    </w:p>
+    <w:p>
+      <w:r>
+        <w:tab/>
+        <w:t>a/ geen enkele vergeleken</w:t>
+      </w:r>
+    </w:p>
+    <w:p>
+      <w:r>
+        <w:tab/>
+        <w:t>b/ 1 vergeleken</w:t>
+      </w:r>
+    </w:p>
+    <w:p>
+      <w:r>
+        <w:tab/>
+        <w:t>c/ 5 vergeleken</w:t>
+      </w:r>
+    </w:p>
+    <w:p>
+      <w:r>
+        <w:tab/>
+        <w:t>d/ allemaal vergeleken</w:t>
+      </w:r>
+    </w:p>
+    <w:p>
+      <w:r>
+        <w:tab/>
+        <w:t>e/ 9 vergeleken allemaal verschillende waarden</w:t>
+      </w:r>
+    </w:p>
+    <w:p>
+      <w:r>
+        <w:tab/>
+        <w:t xml:space="preserve">f/ </w:t>
+      </w:r>
+      <w:r>
+        <w:t>vijf meer vergeleken andere ook vergeleken</w:t>
+      </w:r>
+    </w:p>
+    <w:p>
+      <w:r>
+        <w:tab/>
+        <w:t xml:space="preserve">g/ 9 </w:t>
+      </w:r>
+      <w:proofErr w:type="spellStart"/>
+      <w:r>
+        <w:t>vs</w:t>
+      </w:r>
+      <w:proofErr w:type="spellEnd"/>
+      <w:r>
+        <w:t xml:space="preserve"> 10 keer vergeleken</w:t>
+      </w:r>
     </w:p>
     <w:sectPr>
       <w:pgSz w:w="11906" w:h="16838"/>

</xml_diff>

<commit_message>
added assertions for testing selectReprB added input checks to selectReprB
</commit_message>
<xml_diff>
--- a/docs/conditions for mocha testing_san.docx
+++ b/docs/conditions for mocha testing_san.docx
@@ -3657,10 +3657,7 @@
     <w:p/>
     <w:p>
       <w:r>
-        <w:t xml:space="preserve">2/ We verwachten dat er  in het object </w:t>
-      </w:r>
-      <w:r>
-        <w:t xml:space="preserve">een functie </w:t>
+        <w:t xml:space="preserve">2/ We verwachten dat er  in het object een functie </w:t>
       </w:r>
       <w:proofErr w:type="spellStart"/>
       <w:r>
@@ -6872,17 +6869,11 @@
     </w:p>
     <w:p>
       <w:r>
-        <w:t>9</w:t>
-      </w:r>
-      <w:r>
-        <w:t xml:space="preserve">/ We verwachten dat er  in het object een functie </w:t>
-      </w:r>
-      <w:proofErr w:type="spellStart"/>
-      <w:r>
-        <w:t>subset</w:t>
-      </w:r>
-      <w:r>
-        <w:t>Ncomp</w:t>
+        <w:t xml:space="preserve">9/ We verwachten dat er  in het object een functie </w:t>
+      </w:r>
+      <w:proofErr w:type="spellStart"/>
+      <w:r>
+        <w:t>subsetNcomp</w:t>
       </w:r>
       <w:proofErr w:type="spellEnd"/>
       <w:r>
@@ -6899,13 +6890,7 @@
         <w:rPr>
           <w:lang w:val="en-GB"/>
         </w:rPr>
-        <w:t>10</w:t>
-      </w:r>
-      <w:r>
-        <w:rPr>
-          <w:lang w:val="en-GB"/>
-        </w:rPr>
-        <w:t xml:space="preserve">/ we </w:t>
+        <w:t xml:space="preserve">10/ we </w:t>
       </w:r>
       <w:proofErr w:type="spellStart"/>
       <w:r>
@@ -6972,6 +6957,11 @@
       </w:r>
     </w:p>
     <w:p>
+      <w:pPr>
+        <w:rPr>
+          <w:lang w:val="en-GB"/>
+        </w:rPr>
+      </w:pPr>
       <w:r>
         <w:rPr>
           <w:lang w:val="en-GB"/>
@@ -6979,22 +6969,45 @@
         <w:tab/>
       </w:r>
       <w:r>
+        <w:rPr>
+          <w:lang w:val="en-GB"/>
+        </w:rPr>
         <w:t xml:space="preserve">b/ </w:t>
       </w:r>
       <w:proofErr w:type="spellStart"/>
       <w:r>
+        <w:rPr>
+          <w:lang w:val="en-GB"/>
+        </w:rPr>
         <w:t>candidateOpponents</w:t>
       </w:r>
       <w:proofErr w:type="spellEnd"/>
       <w:r>
-        <w:t xml:space="preserve"> geen array </w:t>
-      </w:r>
-      <w:r>
-        <w:t>is</w:t>
-      </w:r>
-    </w:p>
-    <w:p>
-      <w:r>
+        <w:rPr>
+          <w:lang w:val="en-GB"/>
+        </w:rPr>
+        <w:t xml:space="preserve"> </w:t>
+      </w:r>
+      <w:proofErr w:type="spellStart"/>
+      <w:r>
+        <w:rPr>
+          <w:lang w:val="en-GB"/>
+        </w:rPr>
+        <w:t>geen</w:t>
+      </w:r>
+      <w:proofErr w:type="spellEnd"/>
+      <w:r>
+        <w:rPr>
+          <w:lang w:val="en-GB"/>
+        </w:rPr>
+        <w:t xml:space="preserve"> array is</w:t>
+      </w:r>
+    </w:p>
+    <w:p>
+      <w:r>
+        <w:rPr>
+          <w:lang w:val="en-GB"/>
+        </w:rPr>
         <w:tab/>
       </w:r>
       <w:r>
@@ -7015,135 +7028,664 @@
       </w:r>
     </w:p>
     <w:p>
+      <w:r>
+        <w:tab/>
+      </w:r>
+      <w:r>
+        <w:t xml:space="preserve">a/ </w:t>
+      </w:r>
+      <w:r>
+        <w:t>het</w:t>
+      </w:r>
+      <w:r>
+        <w:t xml:space="preserve"> </w:t>
+      </w:r>
+      <w:proofErr w:type="spellStart"/>
+      <w:r>
+        <w:t>compared</w:t>
+      </w:r>
+      <w:proofErr w:type="spellEnd"/>
+      <w:r>
+        <w:t xml:space="preserve"> veld geen</w:t>
+      </w:r>
+      <w:r>
+        <w:t xml:space="preserve"> </w:t>
+      </w:r>
+      <w:r>
+        <w:rPr>
+          <w:u w:val="single"/>
+        </w:rPr>
+        <w:t>array</w:t>
+      </w:r>
+      <w:r>
+        <w:t xml:space="preserve"> is</w:t>
+      </w:r>
+    </w:p>
+    <w:p>
+      <w:r>
+        <w:t>11/ we verwachten dat de functie een array terug geeft</w:t>
+      </w:r>
+    </w:p>
+    <w:p>
+      <w:r>
+        <w:t>12/ We verwachten dat in de volgende condities</w:t>
+      </w:r>
+      <w:r>
+        <w:t xml:space="preserve"> de juiste output word gegeven</w:t>
+      </w:r>
+    </w:p>
+    <w:p>
+      <w:r>
+        <w:tab/>
+        <w:t>a/ geen enkele vergeleken</w:t>
+      </w:r>
+    </w:p>
+    <w:p>
+      <w:r>
+        <w:tab/>
+        <w:t>b/ 1 vergeleken</w:t>
+      </w:r>
+    </w:p>
+    <w:p>
+      <w:r>
+        <w:tab/>
+        <w:t>c/ 5 vergeleken</w:t>
+      </w:r>
+    </w:p>
+    <w:p>
+      <w:r>
+        <w:tab/>
+        <w:t>d/ allemaal vergeleken</w:t>
+      </w:r>
+    </w:p>
+    <w:p>
+      <w:r>
+        <w:tab/>
+        <w:t>e/ 9 vergeleken allemaal verschillende waarden</w:t>
+      </w:r>
+    </w:p>
+    <w:p>
+      <w:r>
+        <w:tab/>
+        <w:t xml:space="preserve">f/ </w:t>
+      </w:r>
+      <w:r>
+        <w:t>vijf meer vergeleken andere ook vergeleken</w:t>
+      </w:r>
+    </w:p>
+    <w:p>
+      <w:r>
+        <w:tab/>
+        <w:t xml:space="preserve">g/ 9 </w:t>
+      </w:r>
+      <w:proofErr w:type="spellStart"/>
+      <w:r>
+        <w:t>vs</w:t>
+      </w:r>
+      <w:proofErr w:type="spellEnd"/>
+      <w:r>
+        <w:t xml:space="preserve"> 10 keer vergeleken</w:t>
+      </w:r>
+    </w:p>
+    <w:p/>
+    <w:p>
       <w:pPr>
         <w:rPr>
-          <w:lang w:val="en-GB"/>
+          <w:u w:val="single"/>
         </w:rPr>
       </w:pPr>
       <w:r>
+        <w:rPr>
+          <w:u w:val="single"/>
+        </w:rPr>
+        <w:t xml:space="preserve">select </w:t>
+      </w:r>
+      <w:proofErr w:type="spellStart"/>
+      <w:r>
+        <w:rPr>
+          <w:u w:val="single"/>
+        </w:rPr>
+        <w:t>ReprB</w:t>
+      </w:r>
+      <w:proofErr w:type="spellEnd"/>
+    </w:p>
+    <w:p>
+      <w:r>
+        <w:t xml:space="preserve">1/ we verwachten </w:t>
+      </w:r>
+      <w:proofErr w:type="spellStart"/>
+      <w:r>
+        <w:t>errorA</w:t>
+      </w:r>
+      <w:proofErr w:type="spellEnd"/>
+      <w:r>
+        <w:t xml:space="preserve"> als</w:t>
+      </w:r>
+    </w:p>
+    <w:p>
+      <w:r>
         <w:tab/>
-      </w:r>
-      <w:r>
-        <w:rPr>
-          <w:lang w:val="en-GB"/>
-        </w:rPr>
         <w:t xml:space="preserve">a/ </w:t>
       </w:r>
-      <w:r>
-        <w:rPr>
-          <w:lang w:val="en-GB"/>
-        </w:rPr>
-        <w:t>het</w:t>
-      </w:r>
-      <w:r>
-        <w:rPr>
-          <w:lang w:val="en-GB"/>
-        </w:rPr>
-        <w:t xml:space="preserve"> compared</w:t>
-      </w:r>
-      <w:r>
-        <w:rPr>
-          <w:lang w:val="en-GB"/>
-        </w:rPr>
-        <w:t xml:space="preserve"> veld </w:t>
-      </w:r>
-      <w:proofErr w:type="spellStart"/>
-      <w:r>
-        <w:rPr>
-          <w:lang w:val="en-GB"/>
-        </w:rPr>
-        <w:t>geen</w:t>
-      </w:r>
-      <w:proofErr w:type="spellEnd"/>
-      <w:r>
-        <w:rPr>
-          <w:lang w:val="en-GB"/>
-        </w:rPr>
-        <w:t xml:space="preserve"> </w:t>
-      </w:r>
-      <w:r>
-        <w:rPr>
-          <w:u w:val="single"/>
-          <w:lang w:val="en-GB"/>
-        </w:rPr>
-        <w:t>array</w:t>
-      </w:r>
-      <w:r>
-        <w:rPr>
-          <w:lang w:val="en-GB"/>
-        </w:rPr>
+      <w:proofErr w:type="spellStart"/>
+      <w:r>
+        <w:t>candidateOppos</w:t>
+      </w:r>
+      <w:proofErr w:type="spellEnd"/>
+      <w:r>
+        <w:t xml:space="preserve"> niet bestaat</w:t>
+      </w:r>
+    </w:p>
+    <w:p>
+      <w:r>
+        <w:tab/>
+        <w:t xml:space="preserve">b/ </w:t>
+      </w:r>
+      <w:proofErr w:type="spellStart"/>
+      <w:r>
+        <w:t>candidateOppos</w:t>
+      </w:r>
+      <w:proofErr w:type="spellEnd"/>
+      <w:r>
+        <w:t xml:space="preserve"> geen vector is</w:t>
+      </w:r>
+    </w:p>
+    <w:p>
+      <w:r>
+        <w:tab/>
+        <w:t xml:space="preserve">c/ als </w:t>
+      </w:r>
+      <w:proofErr w:type="spellStart"/>
+      <w:r>
+        <w:t>candidateOppos</w:t>
+      </w:r>
+      <w:proofErr w:type="spellEnd"/>
+      <w:r>
+        <w:t xml:space="preserve"> minder dan 2 elementen heeft</w:t>
+      </w:r>
+    </w:p>
+    <w:p>
+      <w:r>
+        <w:t xml:space="preserve">2/ we verwachten </w:t>
+      </w:r>
+      <w:proofErr w:type="spellStart"/>
+      <w:r>
+        <w:t>erroB</w:t>
+      </w:r>
+      <w:proofErr w:type="spellEnd"/>
+      <w:r>
+        <w:t xml:space="preserve"> als</w:t>
+      </w:r>
+    </w:p>
+    <w:p>
+      <w:r>
+        <w:tab/>
+        <w:t xml:space="preserve">a/ </w:t>
+      </w:r>
+      <w:proofErr w:type="spellStart"/>
+      <w:r>
+        <w:t>cuttingAbil</w:t>
+      </w:r>
+      <w:proofErr w:type="spellEnd"/>
+      <w:r>
+        <w:t xml:space="preserve"> niet bestaat</w:t>
+      </w:r>
+    </w:p>
+    <w:p>
+      <w:r>
+        <w:tab/>
+        <w:t xml:space="preserve">b/ als </w:t>
+      </w:r>
+      <w:proofErr w:type="spellStart"/>
+      <w:r>
+        <w:t>cuttingAbil</w:t>
+      </w:r>
+      <w:proofErr w:type="spellEnd"/>
+      <w:r>
+        <w:t xml:space="preserve"> niet </w:t>
+      </w:r>
+      <w:proofErr w:type="spellStart"/>
+      <w:r>
+        <w:t>numeric</w:t>
+      </w:r>
+      <w:proofErr w:type="spellEnd"/>
+      <w:r>
         <w:t xml:space="preserve"> is</w:t>
+      </w:r>
+    </w:p>
+    <w:p>
+      <w:r>
+        <w:tab/>
+        <w:t xml:space="preserve">c/ als </w:t>
+      </w:r>
+      <w:proofErr w:type="spellStart"/>
+      <w:r>
+        <w:t>cutrtingAbil</w:t>
+      </w:r>
+      <w:proofErr w:type="spellEnd"/>
+      <w:r>
+        <w:t xml:space="preserve"> niet </w:t>
+      </w:r>
+      <w:proofErr w:type="spellStart"/>
+      <w:r>
+        <w:t>NaN</w:t>
+      </w:r>
+      <w:proofErr w:type="spellEnd"/>
+    </w:p>
+    <w:p>
+      <w:r>
+        <w:t xml:space="preserve">3/ we verwachten dat de functie een object terug </w:t>
+      </w:r>
+      <w:proofErr w:type="spellStart"/>
+      <w:r>
+        <w:t>geefft</w:t>
+      </w:r>
+      <w:proofErr w:type="spellEnd"/>
+    </w:p>
+    <w:p>
+      <w:r>
+        <w:t>4/ we verwachten dat het object een _</w:t>
+      </w:r>
+      <w:proofErr w:type="spellStart"/>
+      <w:r>
+        <w:t>id</w:t>
+      </w:r>
+      <w:proofErr w:type="spellEnd"/>
+      <w:r>
+        <w:t xml:space="preserve"> veld bevat</w:t>
+      </w:r>
+    </w:p>
+    <w:p>
+      <w:r>
+        <w:tab/>
+        <w:t>a/ die niet leeg is</w:t>
+      </w:r>
+    </w:p>
+    <w:p>
+      <w:r>
+        <w:lastRenderedPageBreak/>
+        <w:tab/>
+        <w:t>b/die een string is</w:t>
+      </w:r>
+    </w:p>
+    <w:p>
+      <w:r>
+        <w:t>5/In volgende condities verwachten we correcte antwoorden</w:t>
+      </w:r>
+    </w:p>
+    <w:p>
+      <w:r>
+        <w:tab/>
+      </w:r>
+      <w:r>
+        <w:t xml:space="preserve">a/ met 2 </w:t>
+      </w:r>
+      <w:proofErr w:type="spellStart"/>
+      <w:r>
+        <w:t>candidateOppos</w:t>
+      </w:r>
+      <w:proofErr w:type="spellEnd"/>
+    </w:p>
+    <w:p>
+      <w:r>
+        <w:tab/>
+      </w:r>
+      <w:r>
+        <w:tab/>
+        <w:t xml:space="preserve">i/ geordend volgens </w:t>
+      </w:r>
+      <w:proofErr w:type="spellStart"/>
+      <w:r>
+        <w:t>fisher</w:t>
+      </w:r>
+      <w:proofErr w:type="spellEnd"/>
+      <w:r>
+        <w:t xml:space="preserve"> info oplopend (geef </w:t>
+      </w:r>
+      <w:proofErr w:type="spellStart"/>
+      <w:r>
+        <w:t>geef</w:t>
+      </w:r>
+      <w:proofErr w:type="spellEnd"/>
+      <w:r>
+        <w:t xml:space="preserve"> object 0 terug)</w:t>
+      </w:r>
+    </w:p>
+    <w:p>
+      <w:r>
+        <w:tab/>
+      </w:r>
+      <w:r>
+        <w:tab/>
+        <w:t xml:space="preserve">ii/ </w:t>
+      </w:r>
+      <w:r>
+        <w:t xml:space="preserve">geordend volgens </w:t>
+      </w:r>
+      <w:proofErr w:type="spellStart"/>
+      <w:r>
+        <w:t>fisher</w:t>
+      </w:r>
+      <w:proofErr w:type="spellEnd"/>
+      <w:r>
+        <w:t xml:space="preserve"> info</w:t>
+      </w:r>
+      <w:r>
+        <w:t xml:space="preserve"> af</w:t>
+      </w:r>
+      <w:r>
+        <w:t xml:space="preserve">lopend (geef </w:t>
+      </w:r>
+      <w:proofErr w:type="spellStart"/>
+      <w:r>
+        <w:t>geef</w:t>
+      </w:r>
+      <w:proofErr w:type="spellEnd"/>
+      <w:r>
+        <w:t xml:space="preserve"> object 1</w:t>
+      </w:r>
+      <w:r>
+        <w:t xml:space="preserve"> terug)</w:t>
+      </w:r>
+    </w:p>
+    <w:p>
+      <w:r>
+        <w:tab/>
+      </w:r>
+      <w:r>
+        <w:tab/>
+        <w:t>iii/ gelijke afstand (geef willekeurig het ene of het andere terug)</w:t>
+      </w:r>
+    </w:p>
+    <w:p>
+      <w:r>
+        <w:tab/>
+        <w:t xml:space="preserve">b/ met 5 </w:t>
+      </w:r>
+      <w:proofErr w:type="spellStart"/>
+      <w:r>
+        <w:t>candidateOppos</w:t>
+      </w:r>
+      <w:proofErr w:type="spellEnd"/>
+    </w:p>
+    <w:p>
+      <w:r>
+        <w:tab/>
+      </w:r>
+      <w:r>
+        <w:tab/>
+        <w:t xml:space="preserve">i/ </w:t>
+      </w:r>
+      <w:r>
+        <w:t xml:space="preserve">geordend volgens </w:t>
+      </w:r>
+      <w:proofErr w:type="spellStart"/>
+      <w:r>
+        <w:t>fisher</w:t>
+      </w:r>
+      <w:proofErr w:type="spellEnd"/>
+      <w:r>
+        <w:t xml:space="preserve"> info oplopend (geef </w:t>
+      </w:r>
+      <w:proofErr w:type="spellStart"/>
+      <w:r>
+        <w:t>geef</w:t>
+      </w:r>
+      <w:proofErr w:type="spellEnd"/>
+      <w:r>
+        <w:t xml:space="preserve"> object 0 terug)</w:t>
+      </w:r>
+    </w:p>
+    <w:p>
+      <w:r>
+        <w:tab/>
+      </w:r>
+      <w:r>
+        <w:tab/>
+        <w:t xml:space="preserve">ii/ geordend volgens </w:t>
+      </w:r>
+      <w:proofErr w:type="spellStart"/>
+      <w:r>
+        <w:t>fisher</w:t>
+      </w:r>
+      <w:proofErr w:type="spellEnd"/>
+      <w:r>
+        <w:t xml:space="preserve"> info aflopend (geef </w:t>
+      </w:r>
+      <w:proofErr w:type="spellStart"/>
+      <w:r>
+        <w:t>geef</w:t>
+      </w:r>
+      <w:proofErr w:type="spellEnd"/>
+      <w:r>
+        <w:t xml:space="preserve"> object 1 terug)</w:t>
+      </w:r>
+    </w:p>
+    <w:p>
+      <w:r>
+        <w:tab/>
+      </w:r>
+      <w:r>
+        <w:tab/>
+        <w:t>iii/ ongeordend (geef correcte object terug)</w:t>
+      </w:r>
+    </w:p>
+    <w:p>
+      <w:r>
+        <w:tab/>
+      </w:r>
+      <w:r>
+        <w:tab/>
+        <w:t>iv/ ongeordend en 2 met gelijke afstand (geef willekeurig het ene of het andere terug)</w:t>
+      </w:r>
+    </w:p>
+    <w:p>
+      <w:r>
+        <w:tab/>
+      </w:r>
+      <w:r>
+        <w:tab/>
+        <w:t>v/ ongeordend en 4 met gelijke afstand (geef willekeurig 1 van de 4 terug)</w:t>
+      </w:r>
+    </w:p>
+    <w:p>
+      <w:r>
+        <w:tab/>
+        <w:t xml:space="preserve">c/ met 10 </w:t>
+      </w:r>
+      <w:proofErr w:type="spellStart"/>
+      <w:r>
+        <w:t>candidateOppos</w:t>
+      </w:r>
+      <w:proofErr w:type="spellEnd"/>
+    </w:p>
+    <w:p>
+      <w:pPr>
+        <w:ind w:left="708" w:firstLine="708"/>
+      </w:pPr>
+      <w:r>
+        <w:t xml:space="preserve">i/ geordend volgens </w:t>
+      </w:r>
+      <w:proofErr w:type="spellStart"/>
+      <w:r>
+        <w:t>fisher</w:t>
+      </w:r>
+      <w:proofErr w:type="spellEnd"/>
+      <w:r>
+        <w:t xml:space="preserve"> info oplopend (geef </w:t>
+      </w:r>
+      <w:proofErr w:type="spellStart"/>
+      <w:r>
+        <w:t>geef</w:t>
+      </w:r>
+      <w:proofErr w:type="spellEnd"/>
+      <w:r>
+        <w:t xml:space="preserve"> object 0 terug)</w:t>
+      </w:r>
+    </w:p>
+    <w:p>
+      <w:r>
+        <w:tab/>
+      </w:r>
+      <w:r>
+        <w:tab/>
+        <w:t xml:space="preserve">ii/ geordend volgens </w:t>
+      </w:r>
+      <w:proofErr w:type="spellStart"/>
+      <w:r>
+        <w:t>fisher</w:t>
+      </w:r>
+      <w:proofErr w:type="spellEnd"/>
+      <w:r>
+        <w:t xml:space="preserve"> info aflopend (geef </w:t>
+      </w:r>
+      <w:proofErr w:type="spellStart"/>
+      <w:r>
+        <w:t>geef</w:t>
+      </w:r>
+      <w:proofErr w:type="spellEnd"/>
+      <w:r>
+        <w:t xml:space="preserve"> object 1 terug)</w:t>
+      </w:r>
+    </w:p>
+    <w:p>
+      <w:r>
+        <w:tab/>
+      </w:r>
+      <w:r>
+        <w:tab/>
+        <w:t>iii/ ongeordend (geef correcte object terug)</w:t>
+      </w:r>
+    </w:p>
+    <w:p>
+      <w:r>
+        <w:tab/>
+      </w:r>
+      <w:r>
+        <w:tab/>
+        <w:t>iv/ ongeordend en 2 met gelijke afstand (geef willekeurig het ene of het andere terug)</w:t>
+      </w:r>
+    </w:p>
+    <w:p>
+      <w:r>
+        <w:tab/>
+      </w:r>
+      <w:r>
+        <w:tab/>
+        <w:t xml:space="preserve">v/ ongeordend en </w:t>
+      </w:r>
+      <w:r>
+        <w:t>8</w:t>
+      </w:r>
+      <w:r>
+        <w:t xml:space="preserve"> met gelijke afstand (geef willekeurig </w:t>
+      </w:r>
+      <w:r>
+        <w:t>1 van de 8</w:t>
+      </w:r>
+      <w:r>
+        <w:t xml:space="preserve"> terug)</w:t>
+      </w:r>
+    </w:p>
+    <w:p>
+      <w:r>
+        <w:tab/>
+        <w:t xml:space="preserve">d/ met 100 </w:t>
+      </w:r>
+      <w:proofErr w:type="spellStart"/>
+      <w:r>
+        <w:t>candidateOppos</w:t>
+      </w:r>
+      <w:proofErr w:type="spellEnd"/>
+    </w:p>
+    <w:p>
+      <w:r>
+        <w:tab/>
+      </w:r>
+      <w:r>
+        <w:tab/>
+      </w:r>
+      <w:r>
+        <w:t xml:space="preserve">i/ geordend volgens </w:t>
+      </w:r>
+      <w:proofErr w:type="spellStart"/>
+      <w:r>
+        <w:t>fisher</w:t>
+      </w:r>
+      <w:proofErr w:type="spellEnd"/>
+      <w:r>
+        <w:t xml:space="preserve"> info oplopend (geef </w:t>
+      </w:r>
+      <w:proofErr w:type="spellStart"/>
+      <w:r>
+        <w:t>geef</w:t>
+      </w:r>
+      <w:proofErr w:type="spellEnd"/>
+      <w:r>
+        <w:t xml:space="preserve"> object 0 terug)</w:t>
+      </w:r>
+    </w:p>
+    <w:p>
+      <w:r>
+        <w:tab/>
+      </w:r>
+      <w:r>
+        <w:tab/>
+        <w:t xml:space="preserve">ii/ geordend volgens </w:t>
+      </w:r>
+      <w:proofErr w:type="spellStart"/>
+      <w:r>
+        <w:t>fisher</w:t>
+      </w:r>
+      <w:proofErr w:type="spellEnd"/>
+      <w:r>
+        <w:t xml:space="preserve"> info aflopend (geef </w:t>
+      </w:r>
+      <w:proofErr w:type="spellStart"/>
+      <w:r>
+        <w:t>geef</w:t>
+      </w:r>
+      <w:proofErr w:type="spellEnd"/>
+      <w:r>
+        <w:t xml:space="preserve"> object 1 terug)</w:t>
+      </w:r>
+    </w:p>
+    <w:p>
+      <w:r>
+        <w:tab/>
+      </w:r>
+      <w:r>
+        <w:tab/>
+        <w:t>iii/ ongeordend (geef correcte object terug)</w:t>
+      </w:r>
+    </w:p>
+    <w:p>
+      <w:r>
+        <w:tab/>
+      </w:r>
+      <w:r>
+        <w:tab/>
+        <w:t>iv/ ongeordend en 2 met gelijke afstand (geef willekeurig het ene of het andere terug)</w:t>
+      </w:r>
+    </w:p>
+    <w:p>
+      <w:r>
+        <w:tab/>
+      </w:r>
+      <w:r>
+        <w:tab/>
+        <w:t>v/ ongeordend en 5</w:t>
+      </w:r>
+      <w:r>
+        <w:t xml:space="preserve"> met gelijke afstand (geef willekeurig </w:t>
+      </w:r>
+      <w:r>
+        <w:t>1 van de 5</w:t>
       </w:r>
       <w:bookmarkStart w:id="0" w:name="_GoBack"/>
       <w:bookmarkEnd w:id="0"/>
-    </w:p>
-    <w:p>
-      <w:r>
-        <w:t>11/ we verwachten dat de functie een array terug geeft</w:t>
-      </w:r>
-    </w:p>
-    <w:p>
-      <w:r>
-        <w:t xml:space="preserve">12/ </w:t>
-      </w:r>
-      <w:r>
-        <w:t>We verwachten dat in de volgende condities</w:t>
-      </w:r>
-      <w:r>
-        <w:t xml:space="preserve"> de juiste output word gegeven</w:t>
-      </w:r>
-    </w:p>
-    <w:p>
-      <w:r>
-        <w:tab/>
-        <w:t>a/ geen enkele vergeleken</w:t>
-      </w:r>
-    </w:p>
-    <w:p>
-      <w:r>
-        <w:tab/>
-        <w:t>b/ 1 vergeleken</w:t>
-      </w:r>
-    </w:p>
-    <w:p>
-      <w:r>
-        <w:tab/>
-        <w:t>c/ 5 vergeleken</w:t>
-      </w:r>
-    </w:p>
-    <w:p>
-      <w:r>
-        <w:tab/>
-        <w:t>d/ allemaal vergeleken</w:t>
-      </w:r>
-    </w:p>
-    <w:p>
-      <w:r>
-        <w:tab/>
-        <w:t>e/ 9 vergeleken allemaal verschillende waarden</w:t>
-      </w:r>
-    </w:p>
-    <w:p>
-      <w:r>
-        <w:tab/>
-        <w:t xml:space="preserve">f/ </w:t>
-      </w:r>
-      <w:r>
-        <w:t>vijf meer vergeleken andere ook vergeleken</w:t>
-      </w:r>
-    </w:p>
-    <w:p>
-      <w:r>
-        <w:tab/>
-        <w:t xml:space="preserve">g/ 9 </w:t>
-      </w:r>
-      <w:proofErr w:type="spellStart"/>
-      <w:r>
-        <w:t>vs</w:t>
-      </w:r>
-      <w:proofErr w:type="spellEnd"/>
-      <w:r>
-        <w:t xml:space="preserve"> 10 keer vergeleken</w:t>
+      <w:r>
+        <w:t xml:space="preserve"> terug)</w:t>
       </w:r>
     </w:p>
     <w:sectPr>

</xml_diff>

<commit_message>
tests added and successful bugfix for number 0 is not undefined
</commit_message>
<xml_diff>
--- a/docs/conditions for mocha testing_san.docx
+++ b/docs/conditions for mocha testing_san.docx
@@ -27,12 +27,14 @@
           <w:u w:val="single"/>
         </w:rPr>
       </w:pPr>
+      <w:proofErr w:type="spellStart"/>
       <w:r>
         <w:rPr>
           <w:u w:val="single"/>
         </w:rPr>
         <w:t>nearestCuttingPoint</w:t>
       </w:r>
+      <w:proofErr w:type="spellEnd"/>
       <w:r>
         <w:rPr>
           <w:u w:val="single"/>
@@ -58,32 +60,29 @@
           <w:szCs w:val="22"/>
           <w:lang w:eastAsia="en-US"/>
         </w:rPr>
-        <w:t>1/ We verwachten dat als 1 of geen objecten meegeven met benchmarks we de error krijgen "This function is only usefull with two or more benchmarks"</w:t>
-      </w:r>
-    </w:p>
-    <w:p>
-      <w:pPr>
-        <w:pStyle w:val="HTML-voorafopgemaakt"/>
-        <w:shd w:val="clear" w:color="auto" w:fill="FFFFFF"/>
+        <w:t>1/ We verwachten dat als 1 of geen objecten meegeven met benchmarks we de error krijgen "</w:t>
+      </w:r>
+      <w:proofErr w:type="spellStart"/>
+      <w:r>
         <w:rPr>
           <w:rFonts w:asciiTheme="minorHAnsi" w:eastAsiaTheme="minorHAnsi" w:hAnsiTheme="minorHAnsi" w:cstheme="minorBidi"/>
           <w:sz w:val="22"/>
           <w:szCs w:val="22"/>
           <w:lang w:eastAsia="en-US"/>
         </w:rPr>
-      </w:pPr>
-    </w:p>
-    <w:p>
-      <w:pPr>
-        <w:pStyle w:val="HTML-voorafopgemaakt"/>
-        <w:shd w:val="clear" w:color="auto" w:fill="FFFFFF"/>
+        <w:t>This</w:t>
+      </w:r>
+      <w:proofErr w:type="spellEnd"/>
+      <w:r>
         <w:rPr>
           <w:rFonts w:asciiTheme="minorHAnsi" w:eastAsiaTheme="minorHAnsi" w:hAnsiTheme="minorHAnsi" w:cstheme="minorBidi"/>
           <w:sz w:val="22"/>
           <w:szCs w:val="22"/>
           <w:lang w:eastAsia="en-US"/>
         </w:rPr>
-      </w:pPr>
+        <w:t xml:space="preserve"> </w:t>
+      </w:r>
+      <w:proofErr w:type="spellStart"/>
       <w:r>
         <w:rPr>
           <w:rFonts w:asciiTheme="minorHAnsi" w:eastAsiaTheme="minorHAnsi" w:hAnsiTheme="minorHAnsi" w:cstheme="minorBidi"/>
@@ -91,8 +90,9 @@
           <w:szCs w:val="22"/>
           <w:lang w:eastAsia="en-US"/>
         </w:rPr>
-        <w:t xml:space="preserve">2/ we verwachten dat als 1 van de objecten in benchmarks geen benchmark is we </w:t>
-      </w:r>
+        <w:t>function</w:t>
+      </w:r>
+      <w:proofErr w:type="spellEnd"/>
       <w:r>
         <w:rPr>
           <w:rFonts w:asciiTheme="minorHAnsi" w:eastAsiaTheme="minorHAnsi" w:hAnsiTheme="minorHAnsi" w:cstheme="minorBidi"/>
@@ -100,8 +100,9 @@
           <w:szCs w:val="22"/>
           <w:lang w:eastAsia="en-US"/>
         </w:rPr>
-        <w:t>de</w:t>
-      </w:r>
+        <w:t xml:space="preserve"> is </w:t>
+      </w:r>
+      <w:proofErr w:type="spellStart"/>
       <w:r>
         <w:rPr>
           <w:rFonts w:asciiTheme="minorHAnsi" w:eastAsiaTheme="minorHAnsi" w:hAnsiTheme="minorHAnsi" w:cstheme="minorBidi"/>
@@ -109,7 +110,77 @@
           <w:szCs w:val="22"/>
           <w:lang w:eastAsia="en-US"/>
         </w:rPr>
-        <w:t xml:space="preserve"> error krijgen "all objects in benchmarks should have rankType benchmark"</w:t>
+        <w:t>only</w:t>
+      </w:r>
+      <w:proofErr w:type="spellEnd"/>
+      <w:r>
+        <w:rPr>
+          <w:rFonts w:asciiTheme="minorHAnsi" w:eastAsiaTheme="minorHAnsi" w:hAnsiTheme="minorHAnsi" w:cstheme="minorBidi"/>
+          <w:sz w:val="22"/>
+          <w:szCs w:val="22"/>
+          <w:lang w:eastAsia="en-US"/>
+        </w:rPr>
+        <w:t xml:space="preserve"> </w:t>
+      </w:r>
+      <w:proofErr w:type="spellStart"/>
+      <w:r>
+        <w:rPr>
+          <w:rFonts w:asciiTheme="minorHAnsi" w:eastAsiaTheme="minorHAnsi" w:hAnsiTheme="minorHAnsi" w:cstheme="minorBidi"/>
+          <w:sz w:val="22"/>
+          <w:szCs w:val="22"/>
+          <w:lang w:eastAsia="en-US"/>
+        </w:rPr>
+        <w:t>usefull</w:t>
+      </w:r>
+      <w:proofErr w:type="spellEnd"/>
+      <w:r>
+        <w:rPr>
+          <w:rFonts w:asciiTheme="minorHAnsi" w:eastAsiaTheme="minorHAnsi" w:hAnsiTheme="minorHAnsi" w:cstheme="minorBidi"/>
+          <w:sz w:val="22"/>
+          <w:szCs w:val="22"/>
+          <w:lang w:eastAsia="en-US"/>
+        </w:rPr>
+        <w:t xml:space="preserve"> </w:t>
+      </w:r>
+      <w:proofErr w:type="spellStart"/>
+      <w:r>
+        <w:rPr>
+          <w:rFonts w:asciiTheme="minorHAnsi" w:eastAsiaTheme="minorHAnsi" w:hAnsiTheme="minorHAnsi" w:cstheme="minorBidi"/>
+          <w:sz w:val="22"/>
+          <w:szCs w:val="22"/>
+          <w:lang w:eastAsia="en-US"/>
+        </w:rPr>
+        <w:t>with</w:t>
+      </w:r>
+      <w:proofErr w:type="spellEnd"/>
+      <w:r>
+        <w:rPr>
+          <w:rFonts w:asciiTheme="minorHAnsi" w:eastAsiaTheme="minorHAnsi" w:hAnsiTheme="minorHAnsi" w:cstheme="minorBidi"/>
+          <w:sz w:val="22"/>
+          <w:szCs w:val="22"/>
+          <w:lang w:eastAsia="en-US"/>
+        </w:rPr>
+        <w:t xml:space="preserve"> </w:t>
+      </w:r>
+      <w:proofErr w:type="spellStart"/>
+      <w:r>
+        <w:rPr>
+          <w:rFonts w:asciiTheme="minorHAnsi" w:eastAsiaTheme="minorHAnsi" w:hAnsiTheme="minorHAnsi" w:cstheme="minorBidi"/>
+          <w:sz w:val="22"/>
+          <w:szCs w:val="22"/>
+          <w:lang w:eastAsia="en-US"/>
+        </w:rPr>
+        <w:t>two</w:t>
+      </w:r>
+      <w:proofErr w:type="spellEnd"/>
+      <w:r>
+        <w:rPr>
+          <w:rFonts w:asciiTheme="minorHAnsi" w:eastAsiaTheme="minorHAnsi" w:hAnsiTheme="minorHAnsi" w:cstheme="minorBidi"/>
+          <w:sz w:val="22"/>
+          <w:szCs w:val="22"/>
+          <w:lang w:eastAsia="en-US"/>
+        </w:rPr>
+        <w:t xml:space="preserve"> or more benchmarks"</w:t>
       </w:r>
     </w:p>
     <w:p>
@@ -117,6 +188,137 @@
         <w:pStyle w:val="HTML-voorafopgemaakt"/>
         <w:shd w:val="clear" w:color="auto" w:fill="FFFFFF"/>
         <w:rPr>
+          <w:rFonts w:asciiTheme="minorHAnsi" w:eastAsiaTheme="minorHAnsi" w:hAnsiTheme="minorHAnsi" w:cstheme="minorBidi"/>
+          <w:sz w:val="22"/>
+          <w:szCs w:val="22"/>
+          <w:lang w:eastAsia="en-US"/>
+        </w:rPr>
+      </w:pPr>
+    </w:p>
+    <w:p>
+      <w:pPr>
+        <w:pStyle w:val="HTML-voorafopgemaakt"/>
+        <w:shd w:val="clear" w:color="auto" w:fill="FFFFFF"/>
+        <w:rPr>
+          <w:rFonts w:asciiTheme="minorHAnsi" w:eastAsiaTheme="minorHAnsi" w:hAnsiTheme="minorHAnsi" w:cstheme="minorBidi"/>
+          <w:sz w:val="22"/>
+          <w:szCs w:val="22"/>
+          <w:lang w:eastAsia="en-US"/>
+        </w:rPr>
+      </w:pPr>
+      <w:r>
+        <w:rPr>
+          <w:rFonts w:asciiTheme="minorHAnsi" w:eastAsiaTheme="minorHAnsi" w:hAnsiTheme="minorHAnsi" w:cstheme="minorBidi"/>
+          <w:sz w:val="22"/>
+          <w:szCs w:val="22"/>
+          <w:lang w:eastAsia="en-US"/>
+        </w:rPr>
+        <w:t xml:space="preserve">2/ we verwachten dat als 1 van de objecten in benchmarks geen benchmark is we </w:t>
+      </w:r>
+      <w:r>
+        <w:rPr>
+          <w:rFonts w:asciiTheme="minorHAnsi" w:eastAsiaTheme="minorHAnsi" w:hAnsiTheme="minorHAnsi" w:cstheme="minorBidi"/>
+          <w:sz w:val="22"/>
+          <w:szCs w:val="22"/>
+          <w:lang w:eastAsia="en-US"/>
+        </w:rPr>
+        <w:t>de</w:t>
+      </w:r>
+      <w:r>
+        <w:rPr>
+          <w:rFonts w:asciiTheme="minorHAnsi" w:eastAsiaTheme="minorHAnsi" w:hAnsiTheme="minorHAnsi" w:cstheme="minorBidi"/>
+          <w:sz w:val="22"/>
+          <w:szCs w:val="22"/>
+          <w:lang w:eastAsia="en-US"/>
+        </w:rPr>
+        <w:t xml:space="preserve"> error krijgen "</w:t>
+      </w:r>
+      <w:proofErr w:type="spellStart"/>
+      <w:r>
+        <w:rPr>
+          <w:rFonts w:asciiTheme="minorHAnsi" w:eastAsiaTheme="minorHAnsi" w:hAnsiTheme="minorHAnsi" w:cstheme="minorBidi"/>
+          <w:sz w:val="22"/>
+          <w:szCs w:val="22"/>
+          <w:lang w:eastAsia="en-US"/>
+        </w:rPr>
+        <w:t>all</w:t>
+      </w:r>
+      <w:proofErr w:type="spellEnd"/>
+      <w:r>
+        <w:rPr>
+          <w:rFonts w:asciiTheme="minorHAnsi" w:eastAsiaTheme="minorHAnsi" w:hAnsiTheme="minorHAnsi" w:cstheme="minorBidi"/>
+          <w:sz w:val="22"/>
+          <w:szCs w:val="22"/>
+          <w:lang w:eastAsia="en-US"/>
+        </w:rPr>
+        <w:t xml:space="preserve"> </w:t>
+      </w:r>
+      <w:proofErr w:type="spellStart"/>
+      <w:r>
+        <w:rPr>
+          <w:rFonts w:asciiTheme="minorHAnsi" w:eastAsiaTheme="minorHAnsi" w:hAnsiTheme="minorHAnsi" w:cstheme="minorBidi"/>
+          <w:sz w:val="22"/>
+          <w:szCs w:val="22"/>
+          <w:lang w:eastAsia="en-US"/>
+        </w:rPr>
+        <w:t>objects</w:t>
+      </w:r>
+      <w:proofErr w:type="spellEnd"/>
+      <w:r>
+        <w:rPr>
+          <w:rFonts w:asciiTheme="minorHAnsi" w:eastAsiaTheme="minorHAnsi" w:hAnsiTheme="minorHAnsi" w:cstheme="minorBidi"/>
+          <w:sz w:val="22"/>
+          <w:szCs w:val="22"/>
+          <w:lang w:eastAsia="en-US"/>
+        </w:rPr>
+        <w:t xml:space="preserve"> in benchmarks </w:t>
+      </w:r>
+      <w:proofErr w:type="spellStart"/>
+      <w:r>
+        <w:rPr>
+          <w:rFonts w:asciiTheme="minorHAnsi" w:eastAsiaTheme="minorHAnsi" w:hAnsiTheme="minorHAnsi" w:cstheme="minorBidi"/>
+          <w:sz w:val="22"/>
+          <w:szCs w:val="22"/>
+          <w:lang w:eastAsia="en-US"/>
+        </w:rPr>
+        <w:t>should</w:t>
+      </w:r>
+      <w:proofErr w:type="spellEnd"/>
+      <w:r>
+        <w:rPr>
+          <w:rFonts w:asciiTheme="minorHAnsi" w:eastAsiaTheme="minorHAnsi" w:hAnsiTheme="minorHAnsi" w:cstheme="minorBidi"/>
+          <w:sz w:val="22"/>
+          <w:szCs w:val="22"/>
+          <w:lang w:eastAsia="en-US"/>
+        </w:rPr>
+        <w:t xml:space="preserve"> have </w:t>
+      </w:r>
+      <w:proofErr w:type="spellStart"/>
+      <w:r>
+        <w:rPr>
+          <w:rFonts w:asciiTheme="minorHAnsi" w:eastAsiaTheme="minorHAnsi" w:hAnsiTheme="minorHAnsi" w:cstheme="minorBidi"/>
+          <w:sz w:val="22"/>
+          <w:szCs w:val="22"/>
+          <w:lang w:eastAsia="en-US"/>
+        </w:rPr>
+        <w:t>rankType</w:t>
+      </w:r>
+      <w:proofErr w:type="spellEnd"/>
+      <w:r>
+        <w:rPr>
+          <w:rFonts w:asciiTheme="minorHAnsi" w:eastAsiaTheme="minorHAnsi" w:hAnsiTheme="minorHAnsi" w:cstheme="minorBidi"/>
+          <w:sz w:val="22"/>
+          <w:szCs w:val="22"/>
+          <w:lang w:eastAsia="en-US"/>
+        </w:rPr>
+        <w:t xml:space="preserve"> benchmark"</w:t>
+      </w:r>
+    </w:p>
+    <w:p>
+      <w:pPr>
+        <w:pStyle w:val="HTML-voorafopgemaakt"/>
+        <w:shd w:val="clear" w:color="auto" w:fill="FFFFFF"/>
+        <w:rPr>
           <w:color w:val="000000"/>
         </w:rPr>
       </w:pPr>
@@ -151,16 +353,40 @@
         <w:t>5</w:t>
       </w:r>
       <w:r>
-        <w:t xml:space="preserve">/ We verwachten dat het object dat de functie terug geeft een ‘_id’ </w:t>
+        <w:t>/ We verwachten dat het object dat de functie terug geeft een ‘_</w:t>
+      </w:r>
+      <w:proofErr w:type="spellStart"/>
+      <w:r>
+        <w:t>id</w:t>
+      </w:r>
+      <w:proofErr w:type="spellEnd"/>
+      <w:r>
+        <w:t xml:space="preserve">’ </w:t>
       </w:r>
       <w:r>
         <w:t xml:space="preserve">, </w:t>
       </w:r>
       <w:r>
-        <w:t>een ‘ability.value’</w:t>
-      </w:r>
-      <w:r>
-        <w:t xml:space="preserve"> en een ‘rankType’</w:t>
+        <w:t>een ‘</w:t>
+      </w:r>
+      <w:proofErr w:type="spellStart"/>
+      <w:r>
+        <w:t>ability.value</w:t>
+      </w:r>
+      <w:proofErr w:type="spellEnd"/>
+      <w:r>
+        <w:t>’</w:t>
+      </w:r>
+      <w:r>
+        <w:t xml:space="preserve"> en een ‘</w:t>
+      </w:r>
+      <w:proofErr w:type="spellStart"/>
+      <w:r>
+        <w:t>rankType</w:t>
+      </w:r>
+      <w:proofErr w:type="spellEnd"/>
+      <w:r>
+        <w:t>’</w:t>
       </w:r>
       <w:r>
         <w:t xml:space="preserve"> veld heeft</w:t>
@@ -236,12 +462,14 @@
                 <w:color w:val="8064A2" w:themeColor="accent4"/>
               </w:rPr>
             </w:pPr>
+            <w:proofErr w:type="spellStart"/>
             <w:r>
               <w:rPr>
                 <w:color w:val="8064A2" w:themeColor="accent4"/>
               </w:rPr>
               <w:t>middle</w:t>
             </w:r>
+            <w:proofErr w:type="spellEnd"/>
           </w:p>
         </w:tc>
         <w:tc>
@@ -814,7 +1042,23 @@
                 <w:color w:val="9BBB59" w:themeColor="accent3"/>
                 <w:lang w:val="en-GB"/>
               </w:rPr>
-              <w:t>A of B</w:t>
+              <w:t xml:space="preserve">A </w:t>
+            </w:r>
+            <w:proofErr w:type="spellStart"/>
+            <w:r>
+              <w:rPr>
+                <w:color w:val="9BBB59" w:themeColor="accent3"/>
+                <w:lang w:val="en-GB"/>
+              </w:rPr>
+              <w:t>of</w:t>
+            </w:r>
+            <w:proofErr w:type="spellEnd"/>
+            <w:r>
+              <w:rPr>
+                <w:color w:val="9BBB59" w:themeColor="accent3"/>
+                <w:lang w:val="en-GB"/>
+              </w:rPr>
+              <w:t xml:space="preserve"> B</w:t>
             </w:r>
           </w:p>
         </w:tc>
@@ -883,7 +1127,23 @@
                 <w:color w:val="8064A2" w:themeColor="accent4"/>
                 <w:lang w:val="en-GB"/>
               </w:rPr>
-              <w:t>A of B</w:t>
+              <w:t xml:space="preserve">A </w:t>
+            </w:r>
+            <w:proofErr w:type="spellStart"/>
+            <w:r>
+              <w:rPr>
+                <w:color w:val="8064A2" w:themeColor="accent4"/>
+                <w:lang w:val="en-GB"/>
+              </w:rPr>
+              <w:t>of</w:t>
+            </w:r>
+            <w:proofErr w:type="spellEnd"/>
+            <w:r>
+              <w:rPr>
+                <w:color w:val="8064A2" w:themeColor="accent4"/>
+                <w:lang w:val="en-GB"/>
+              </w:rPr>
+              <w:t xml:space="preserve"> B</w:t>
             </w:r>
           </w:p>
         </w:tc>
@@ -1051,7 +1311,23 @@
                 <w:color w:val="8064A2" w:themeColor="accent4"/>
                 <w:lang w:val="en-GB"/>
               </w:rPr>
-              <w:t>A of B</w:t>
+              <w:t xml:space="preserve">A </w:t>
+            </w:r>
+            <w:proofErr w:type="spellStart"/>
+            <w:r>
+              <w:rPr>
+                <w:color w:val="8064A2" w:themeColor="accent4"/>
+                <w:lang w:val="en-GB"/>
+              </w:rPr>
+              <w:t>of</w:t>
+            </w:r>
+            <w:proofErr w:type="spellEnd"/>
+            <w:r>
+              <w:rPr>
+                <w:color w:val="8064A2" w:themeColor="accent4"/>
+                <w:lang w:val="en-GB"/>
+              </w:rPr>
+              <w:t xml:space="preserve"> B</w:t>
             </w:r>
           </w:p>
         </w:tc>
@@ -1119,7 +1395,23 @@
                 <w:color w:val="8064A2" w:themeColor="accent4"/>
                 <w:lang w:val="en-GB"/>
               </w:rPr>
-              <w:t>A of B</w:t>
+              <w:t xml:space="preserve">A </w:t>
+            </w:r>
+            <w:proofErr w:type="spellStart"/>
+            <w:r>
+              <w:rPr>
+                <w:color w:val="8064A2" w:themeColor="accent4"/>
+                <w:lang w:val="en-GB"/>
+              </w:rPr>
+              <w:t>of</w:t>
+            </w:r>
+            <w:proofErr w:type="spellEnd"/>
+            <w:r>
+              <w:rPr>
+                <w:color w:val="8064A2" w:themeColor="accent4"/>
+                <w:lang w:val="en-GB"/>
+              </w:rPr>
+              <w:t xml:space="preserve"> B</w:t>
             </w:r>
           </w:p>
         </w:tc>
@@ -1670,7 +1962,23 @@
                 <w:color w:val="4F81BD" w:themeColor="accent1"/>
                 <w:lang w:val="en-GB"/>
               </w:rPr>
-              <w:t>A of B</w:t>
+              <w:t xml:space="preserve">A </w:t>
+            </w:r>
+            <w:proofErr w:type="spellStart"/>
+            <w:r>
+              <w:rPr>
+                <w:color w:val="4F81BD" w:themeColor="accent1"/>
+                <w:lang w:val="en-GB"/>
+              </w:rPr>
+              <w:t>of</w:t>
+            </w:r>
+            <w:proofErr w:type="spellEnd"/>
+            <w:r>
+              <w:rPr>
+                <w:color w:val="4F81BD" w:themeColor="accent1"/>
+                <w:lang w:val="en-GB"/>
+              </w:rPr>
+              <w:t xml:space="preserve"> B</w:t>
             </w:r>
           </w:p>
         </w:tc>
@@ -1774,7 +2082,23 @@
                 <w:color w:val="8064A2" w:themeColor="accent4"/>
                 <w:lang w:val="en-GB"/>
               </w:rPr>
-              <w:t>A of B</w:t>
+              <w:t xml:space="preserve">A </w:t>
+            </w:r>
+            <w:proofErr w:type="spellStart"/>
+            <w:r>
+              <w:rPr>
+                <w:color w:val="8064A2" w:themeColor="accent4"/>
+                <w:lang w:val="en-GB"/>
+              </w:rPr>
+              <w:t>of</w:t>
+            </w:r>
+            <w:proofErr w:type="spellEnd"/>
+            <w:r>
+              <w:rPr>
+                <w:color w:val="8064A2" w:themeColor="accent4"/>
+                <w:lang w:val="en-GB"/>
+              </w:rPr>
+              <w:t xml:space="preserve"> B</w:t>
             </w:r>
           </w:p>
         </w:tc>
@@ -1913,7 +2237,23 @@
                 <w:color w:val="8064A2" w:themeColor="accent4"/>
                 <w:lang w:val="en-GB"/>
               </w:rPr>
-              <w:t>A of B</w:t>
+              <w:t xml:space="preserve">A </w:t>
+            </w:r>
+            <w:proofErr w:type="spellStart"/>
+            <w:r>
+              <w:rPr>
+                <w:color w:val="8064A2" w:themeColor="accent4"/>
+                <w:lang w:val="en-GB"/>
+              </w:rPr>
+              <w:t>of</w:t>
+            </w:r>
+            <w:proofErr w:type="spellEnd"/>
+            <w:r>
+              <w:rPr>
+                <w:color w:val="8064A2" w:themeColor="accent4"/>
+                <w:lang w:val="en-GB"/>
+              </w:rPr>
+              <w:t xml:space="preserve"> B</w:t>
             </w:r>
           </w:p>
         </w:tc>
@@ -2017,7 +2357,23 @@
                 <w:color w:val="8064A2" w:themeColor="accent4"/>
                 <w:lang w:val="en-GB"/>
               </w:rPr>
-              <w:t>A of B</w:t>
+              <w:t xml:space="preserve">A </w:t>
+            </w:r>
+            <w:proofErr w:type="spellStart"/>
+            <w:r>
+              <w:rPr>
+                <w:color w:val="8064A2" w:themeColor="accent4"/>
+                <w:lang w:val="en-GB"/>
+              </w:rPr>
+              <w:t>of</w:t>
+            </w:r>
+            <w:proofErr w:type="spellEnd"/>
+            <w:r>
+              <w:rPr>
+                <w:color w:val="8064A2" w:themeColor="accent4"/>
+                <w:lang w:val="en-GB"/>
+              </w:rPr>
+              <w:t xml:space="preserve"> B</w:t>
             </w:r>
           </w:p>
         </w:tc>
@@ -2769,7 +3125,23 @@
                 <w:color w:val="8064A2" w:themeColor="accent4"/>
                 <w:lang w:val="en-GB"/>
               </w:rPr>
-              <w:t>A of B</w:t>
+              <w:t xml:space="preserve">A </w:t>
+            </w:r>
+            <w:proofErr w:type="spellStart"/>
+            <w:r>
+              <w:rPr>
+                <w:color w:val="8064A2" w:themeColor="accent4"/>
+                <w:lang w:val="en-GB"/>
+              </w:rPr>
+              <w:t>of</w:t>
+            </w:r>
+            <w:proofErr w:type="spellEnd"/>
+            <w:r>
+              <w:rPr>
+                <w:color w:val="8064A2" w:themeColor="accent4"/>
+                <w:lang w:val="en-GB"/>
+              </w:rPr>
+              <w:t xml:space="preserve"> B</w:t>
             </w:r>
           </w:p>
         </w:tc>
@@ -2974,7 +3346,23 @@
                 <w:color w:val="4F81BD" w:themeColor="accent1"/>
                 <w:lang w:val="en-GB"/>
               </w:rPr>
-              <w:t>A of B</w:t>
+              <w:t xml:space="preserve">A </w:t>
+            </w:r>
+            <w:proofErr w:type="spellStart"/>
+            <w:r>
+              <w:rPr>
+                <w:color w:val="4F81BD" w:themeColor="accent1"/>
+                <w:lang w:val="en-GB"/>
+              </w:rPr>
+              <w:t>of</w:t>
+            </w:r>
+            <w:proofErr w:type="spellEnd"/>
+            <w:r>
+              <w:rPr>
+                <w:color w:val="4F81BD" w:themeColor="accent1"/>
+                <w:lang w:val="en-GB"/>
+              </w:rPr>
+              <w:t xml:space="preserve"> B</w:t>
             </w:r>
           </w:p>
         </w:tc>
@@ -3226,6 +3614,7 @@
           <w:lang w:val="en-GB"/>
         </w:rPr>
       </w:pPr>
+      <w:proofErr w:type="spellStart"/>
       <w:r>
         <w:rPr>
           <w:b/>
@@ -3235,10 +3624,19 @@
         <w:lastRenderedPageBreak/>
         <w:t>subsetNComp</w:t>
       </w:r>
-    </w:p>
-    <w:p>
-      <w:r>
-        <w:t>1/ We verwachten dat er een object geexporteerd wordt</w:t>
+      <w:proofErr w:type="spellEnd"/>
+    </w:p>
+    <w:p>
+      <w:r>
+        <w:t xml:space="preserve">1/ We verwachten dat er een object </w:t>
+      </w:r>
+      <w:proofErr w:type="spellStart"/>
+      <w:r>
+        <w:t>geexporteerd</w:t>
+      </w:r>
+      <w:proofErr w:type="spellEnd"/>
+      <w:r>
+        <w:t xml:space="preserve"> wordt</w:t>
       </w:r>
     </w:p>
     <w:p>
@@ -3247,17 +3645,27 @@
           <w:u w:val="single"/>
         </w:rPr>
       </w:pPr>
+      <w:proofErr w:type="spellStart"/>
       <w:r>
         <w:rPr>
           <w:u w:val="single"/>
         </w:rPr>
         <w:t>subsetCloseTo</w:t>
       </w:r>
+      <w:proofErr w:type="spellEnd"/>
     </w:p>
     <w:p/>
     <w:p>
       <w:r>
-        <w:t>2/ We verwachten dat er  in het object een functie subsetCloseTo zit</w:t>
+        <w:t xml:space="preserve">2/ We verwachten dat er  in het object een functie </w:t>
+      </w:r>
+      <w:proofErr w:type="spellStart"/>
+      <w:r>
+        <w:t>subsetCloseTo</w:t>
+      </w:r>
+      <w:proofErr w:type="spellEnd"/>
+      <w:r>
+        <w:t xml:space="preserve"> zit</w:t>
       </w:r>
     </w:p>
     <w:p>
@@ -3265,30 +3673,78 @@
         <w:t xml:space="preserve">3/ </w:t>
       </w:r>
       <w:r>
-        <w:t>we verwachten errorA als</w:t>
+        <w:t xml:space="preserve">we verwachten </w:t>
+      </w:r>
+      <w:proofErr w:type="spellStart"/>
+      <w:r>
+        <w:t>errorA</w:t>
+      </w:r>
+      <w:proofErr w:type="spellEnd"/>
+      <w:r>
+        <w:t xml:space="preserve"> als</w:t>
       </w:r>
     </w:p>
     <w:p>
       <w:r>
         <w:tab/>
-        <w:t>a/ representations undefined is</w:t>
+        <w:t xml:space="preserve">a/ </w:t>
+      </w:r>
+      <w:proofErr w:type="spellStart"/>
+      <w:r>
+        <w:t>representations</w:t>
+      </w:r>
+      <w:proofErr w:type="spellEnd"/>
+      <w:r>
+        <w:t xml:space="preserve"> </w:t>
+      </w:r>
+      <w:proofErr w:type="spellStart"/>
+      <w:r>
+        <w:t>undefined</w:t>
+      </w:r>
+      <w:proofErr w:type="spellEnd"/>
+      <w:r>
+        <w:t xml:space="preserve"> is</w:t>
       </w:r>
     </w:p>
     <w:p>
       <w:r>
         <w:tab/>
-        <w:t>b/ representations geen array heeft</w:t>
+        <w:t xml:space="preserve">b/ </w:t>
+      </w:r>
+      <w:proofErr w:type="spellStart"/>
+      <w:r>
+        <w:t>representations</w:t>
+      </w:r>
+      <w:proofErr w:type="spellEnd"/>
+      <w:r>
+        <w:t xml:space="preserve"> geen array heeft</w:t>
       </w:r>
     </w:p>
     <w:p>
       <w:r>
         <w:tab/>
-        <w:t>c/ representations minder dan 2 elementen bevat</w:t>
-      </w:r>
-    </w:p>
-    <w:p>
-      <w:r>
-        <w:t>4/ we verwachten errorB als</w:t>
+        <w:t xml:space="preserve">c/ </w:t>
+      </w:r>
+      <w:proofErr w:type="spellStart"/>
+      <w:r>
+        <w:t>representations</w:t>
+      </w:r>
+      <w:proofErr w:type="spellEnd"/>
+      <w:r>
+        <w:t xml:space="preserve"> minder dan 2 elementen bevat</w:t>
+      </w:r>
+    </w:p>
+    <w:p>
+      <w:r>
+        <w:t xml:space="preserve">4/ we verwachten </w:t>
+      </w:r>
+      <w:proofErr w:type="spellStart"/>
+      <w:r>
+        <w:t>errorB</w:t>
+      </w:r>
+      <w:proofErr w:type="spellEnd"/>
+      <w:r>
+        <w:t xml:space="preserve"> als</w:t>
       </w:r>
     </w:p>
     <w:p>
@@ -3296,18 +3752,35 @@
         <w:tab/>
         <w:t>a/</w:t>
       </w:r>
-      <w:r>
-        <w:t>cuttingPoint niet best</w:t>
+      <w:proofErr w:type="spellStart"/>
+      <w:r>
+        <w:t>cuttingPoint</w:t>
+      </w:r>
+      <w:proofErr w:type="spellEnd"/>
+      <w:r>
+        <w:t xml:space="preserve"> niet best</w:t>
       </w:r>
       <w:r>
         <w:tab/>
+      </w:r>
+      <w:proofErr w:type="spellStart"/>
+      <w:r>
         <w:t>aat</w:t>
       </w:r>
+      <w:proofErr w:type="spellEnd"/>
     </w:p>
     <w:p>
       <w:r>
         <w:tab/>
-        <w:t>b/cuttingPoint is geen string</w:t>
+        <w:t>b/</w:t>
+      </w:r>
+      <w:proofErr w:type="spellStart"/>
+      <w:r>
+        <w:t>cuttingPoint</w:t>
+      </w:r>
+      <w:proofErr w:type="spellEnd"/>
+      <w:r>
+        <w:t xml:space="preserve"> is geen string</w:t>
       </w:r>
     </w:p>
     <w:p>
@@ -3342,9 +3815,11 @@
       <w:r>
         <w:t xml:space="preserve">/ We verwachten dat elk element in het object dezelfde velden heeft als het eerste element in  </w:t>
       </w:r>
+      <w:proofErr w:type="spellStart"/>
       <w:r>
         <w:t>representations</w:t>
       </w:r>
+      <w:proofErr w:type="spellEnd"/>
     </w:p>
     <w:p>
       <w:r>
@@ -3370,13 +3845,41 @@
         <w:rPr>
           <w:lang w:val="en-GB"/>
         </w:rPr>
-        <w:t xml:space="preserve">a/ 2 representatons: </w:t>
-      </w:r>
-      <w:r>
-        <w:rPr>
-          <w:lang w:val="en-GB"/>
-        </w:rPr>
-        <w:t>all .closeTo: null</w:t>
+        <w:t xml:space="preserve">a/ 2 </w:t>
+      </w:r>
+      <w:proofErr w:type="spellStart"/>
+      <w:r>
+        <w:rPr>
+          <w:lang w:val="en-GB"/>
+        </w:rPr>
+        <w:t>representatons</w:t>
+      </w:r>
+      <w:proofErr w:type="spellEnd"/>
+      <w:r>
+        <w:rPr>
+          <w:lang w:val="en-GB"/>
+        </w:rPr>
+        <w:t xml:space="preserve">: </w:t>
+      </w:r>
+      <w:r>
+        <w:rPr>
+          <w:lang w:val="en-GB"/>
+        </w:rPr>
+        <w:t>all .</w:t>
+      </w:r>
+      <w:proofErr w:type="spellStart"/>
+      <w:r>
+        <w:rPr>
+          <w:lang w:val="en-GB"/>
+        </w:rPr>
+        <w:t>closeTo</w:t>
+      </w:r>
+      <w:proofErr w:type="spellEnd"/>
+      <w:r>
+        <w:rPr>
+          <w:lang w:val="en-GB"/>
+        </w:rPr>
+        <w:t>: null</w:t>
       </w:r>
     </w:p>
     <w:p>
@@ -3390,7 +3893,77 @@
           <w:lang w:val="en-GB"/>
         </w:rPr>
         <w:tab/>
-        <w:t>b/ 2 representations: 1 .closeTo: null and 1 .closeTo: “repr niet cuttingPoint”</w:t>
+        <w:t>b/ 2 representations: 1 .</w:t>
+      </w:r>
+      <w:proofErr w:type="spellStart"/>
+      <w:r>
+        <w:rPr>
+          <w:lang w:val="en-GB"/>
+        </w:rPr>
+        <w:t>closeTo</w:t>
+      </w:r>
+      <w:proofErr w:type="spellEnd"/>
+      <w:r>
+        <w:rPr>
+          <w:lang w:val="en-GB"/>
+        </w:rPr>
+        <w:t>: null and 1 .</w:t>
+      </w:r>
+      <w:proofErr w:type="spellStart"/>
+      <w:r>
+        <w:rPr>
+          <w:lang w:val="en-GB"/>
+        </w:rPr>
+        <w:t>closeTo</w:t>
+      </w:r>
+      <w:proofErr w:type="spellEnd"/>
+      <w:r>
+        <w:rPr>
+          <w:lang w:val="en-GB"/>
+        </w:rPr>
+        <w:t>: “</w:t>
+      </w:r>
+      <w:proofErr w:type="spellStart"/>
+      <w:r>
+        <w:rPr>
+          <w:lang w:val="en-GB"/>
+        </w:rPr>
+        <w:t>repr</w:t>
+      </w:r>
+      <w:proofErr w:type="spellEnd"/>
+      <w:r>
+        <w:rPr>
+          <w:lang w:val="en-GB"/>
+        </w:rPr>
+        <w:t xml:space="preserve"> </w:t>
+      </w:r>
+      <w:proofErr w:type="spellStart"/>
+      <w:r>
+        <w:rPr>
+          <w:lang w:val="en-GB"/>
+        </w:rPr>
+        <w:t>niet</w:t>
+      </w:r>
+      <w:proofErr w:type="spellEnd"/>
+      <w:r>
+        <w:rPr>
+          <w:lang w:val="en-GB"/>
+        </w:rPr>
+        <w:t xml:space="preserve"> </w:t>
+      </w:r>
+      <w:proofErr w:type="spellStart"/>
+      <w:r>
+        <w:rPr>
+          <w:lang w:val="en-GB"/>
+        </w:rPr>
+        <w:t>cuttingPoint</w:t>
+      </w:r>
+      <w:proofErr w:type="spellEnd"/>
+      <w:r>
+        <w:rPr>
+          <w:lang w:val="en-GB"/>
+        </w:rPr>
+        <w:t>”</w:t>
       </w:r>
     </w:p>
     <w:p>
@@ -3404,7 +3977,49 @@
         <w:rPr>
           <w:lang w:val="en-GB"/>
         </w:rPr>
-        <w:t>c/ 2 representations: 1 .closeTo: null and 1 .closeTo: “cuttingPoint”</w:t>
+        <w:t>c/ 2 representations: 1 .</w:t>
+      </w:r>
+      <w:proofErr w:type="spellStart"/>
+      <w:r>
+        <w:rPr>
+          <w:lang w:val="en-GB"/>
+        </w:rPr>
+        <w:t>closeTo</w:t>
+      </w:r>
+      <w:proofErr w:type="spellEnd"/>
+      <w:r>
+        <w:rPr>
+          <w:lang w:val="en-GB"/>
+        </w:rPr>
+        <w:t>: null and 1 .</w:t>
+      </w:r>
+      <w:proofErr w:type="spellStart"/>
+      <w:r>
+        <w:rPr>
+          <w:lang w:val="en-GB"/>
+        </w:rPr>
+        <w:t>closeTo</w:t>
+      </w:r>
+      <w:proofErr w:type="spellEnd"/>
+      <w:r>
+        <w:rPr>
+          <w:lang w:val="en-GB"/>
+        </w:rPr>
+        <w:t>: “</w:t>
+      </w:r>
+      <w:proofErr w:type="spellStart"/>
+      <w:r>
+        <w:rPr>
+          <w:lang w:val="en-GB"/>
+        </w:rPr>
+        <w:t>cuttingPoint</w:t>
+      </w:r>
+      <w:proofErr w:type="spellEnd"/>
+      <w:r>
+        <w:rPr>
+          <w:lang w:val="en-GB"/>
+        </w:rPr>
+        <w:t>”</w:t>
       </w:r>
     </w:p>
     <w:p>
@@ -3418,7 +4033,91 @@
         <w:rPr>
           <w:lang w:val="en-GB"/>
         </w:rPr>
-        <w:t>d/ 2 representations: 1 .closeTo: “repr niet cuttingPoint” and 1 .closeTo: “cuttingPoint”</w:t>
+        <w:t>d/ 2 representations: 1 .</w:t>
+      </w:r>
+      <w:proofErr w:type="spellStart"/>
+      <w:r>
+        <w:rPr>
+          <w:lang w:val="en-GB"/>
+        </w:rPr>
+        <w:t>closeTo</w:t>
+      </w:r>
+      <w:proofErr w:type="spellEnd"/>
+      <w:r>
+        <w:rPr>
+          <w:lang w:val="en-GB"/>
+        </w:rPr>
+        <w:t>: “</w:t>
+      </w:r>
+      <w:proofErr w:type="spellStart"/>
+      <w:r>
+        <w:rPr>
+          <w:lang w:val="en-GB"/>
+        </w:rPr>
+        <w:t>repr</w:t>
+      </w:r>
+      <w:proofErr w:type="spellEnd"/>
+      <w:r>
+        <w:rPr>
+          <w:lang w:val="en-GB"/>
+        </w:rPr>
+        <w:t xml:space="preserve"> </w:t>
+      </w:r>
+      <w:proofErr w:type="spellStart"/>
+      <w:r>
+        <w:rPr>
+          <w:lang w:val="en-GB"/>
+        </w:rPr>
+        <w:t>niet</w:t>
+      </w:r>
+      <w:proofErr w:type="spellEnd"/>
+      <w:r>
+        <w:rPr>
+          <w:lang w:val="en-GB"/>
+        </w:rPr>
+        <w:t xml:space="preserve"> </w:t>
+      </w:r>
+      <w:proofErr w:type="spellStart"/>
+      <w:r>
+        <w:rPr>
+          <w:lang w:val="en-GB"/>
+        </w:rPr>
+        <w:t>cuttingPoint</w:t>
+      </w:r>
+      <w:proofErr w:type="spellEnd"/>
+      <w:r>
+        <w:rPr>
+          <w:lang w:val="en-GB"/>
+        </w:rPr>
+        <w:t>” and 1 .</w:t>
+      </w:r>
+      <w:proofErr w:type="spellStart"/>
+      <w:r>
+        <w:rPr>
+          <w:lang w:val="en-GB"/>
+        </w:rPr>
+        <w:t>closeTo</w:t>
+      </w:r>
+      <w:proofErr w:type="spellEnd"/>
+      <w:r>
+        <w:rPr>
+          <w:lang w:val="en-GB"/>
+        </w:rPr>
+        <w:t>: “</w:t>
+      </w:r>
+      <w:proofErr w:type="spellStart"/>
+      <w:r>
+        <w:rPr>
+          <w:lang w:val="en-GB"/>
+        </w:rPr>
+        <w:t>cuttingPoint</w:t>
+      </w:r>
+      <w:proofErr w:type="spellEnd"/>
+      <w:r>
+        <w:rPr>
+          <w:lang w:val="en-GB"/>
+        </w:rPr>
+        <w:t>”</w:t>
       </w:r>
     </w:p>
     <w:p>
@@ -3438,20 +4137,56 @@
         <w:rPr>
           <w:lang w:val="en-GB"/>
         </w:rPr>
-        <w:t xml:space="preserve">2 representatons: </w:t>
-      </w:r>
-      <w:r>
-        <w:rPr>
-          <w:lang w:val="en-GB"/>
-        </w:rPr>
-        <w:t>all .closeTo:</w:t>
-      </w:r>
-      <w:r>
-        <w:rPr>
-          <w:lang w:val="en-GB"/>
-        </w:rPr>
-        <w:t xml:space="preserve"> “cuttingPoint</w:t>
-      </w:r>
+        <w:t xml:space="preserve">2 </w:t>
+      </w:r>
+      <w:proofErr w:type="spellStart"/>
+      <w:r>
+        <w:rPr>
+          <w:lang w:val="en-GB"/>
+        </w:rPr>
+        <w:t>representatons</w:t>
+      </w:r>
+      <w:proofErr w:type="spellEnd"/>
+      <w:r>
+        <w:rPr>
+          <w:lang w:val="en-GB"/>
+        </w:rPr>
+        <w:t xml:space="preserve">: </w:t>
+      </w:r>
+      <w:r>
+        <w:rPr>
+          <w:lang w:val="en-GB"/>
+        </w:rPr>
+        <w:t>all .</w:t>
+      </w:r>
+      <w:proofErr w:type="spellStart"/>
+      <w:r>
+        <w:rPr>
+          <w:lang w:val="en-GB"/>
+        </w:rPr>
+        <w:t>closeTo</w:t>
+      </w:r>
+      <w:proofErr w:type="spellEnd"/>
+      <w:r>
+        <w:rPr>
+          <w:lang w:val="en-GB"/>
+        </w:rPr>
+        <w:t>:</w:t>
+      </w:r>
+      <w:r>
+        <w:rPr>
+          <w:lang w:val="en-GB"/>
+        </w:rPr>
+        <w:t xml:space="preserve"> “</w:t>
+      </w:r>
+      <w:proofErr w:type="spellStart"/>
+      <w:r>
+        <w:rPr>
+          <w:lang w:val="en-GB"/>
+        </w:rPr>
+        <w:t>cuttingPoint</w:t>
+      </w:r>
+      <w:proofErr w:type="spellEnd"/>
     </w:p>
     <w:p>
       <w:pPr>
@@ -3493,7 +4228,21 @@
         <w:rPr>
           <w:lang w:val="en-GB"/>
         </w:rPr>
-        <w:t>representations: all .closeTo: null</w:t>
+        <w:t>representations: all .</w:t>
+      </w:r>
+      <w:proofErr w:type="spellStart"/>
+      <w:r>
+        <w:rPr>
+          <w:lang w:val="en-GB"/>
+        </w:rPr>
+        <w:t>closeTo</w:t>
+      </w:r>
+      <w:proofErr w:type="spellEnd"/>
+      <w:r>
+        <w:rPr>
+          <w:lang w:val="en-GB"/>
+        </w:rPr>
+        <w:t>: null</w:t>
       </w:r>
     </w:p>
     <w:p>
@@ -3513,13 +4262,97 @@
         <w:rPr>
           <w:lang w:val="en-GB"/>
         </w:rPr>
-        <w:t xml:space="preserve">/ 3 representations: 2 .closeTo:null en 1 </w:t>
-      </w:r>
-      <w:r>
-        <w:rPr>
-          <w:lang w:val="en-GB"/>
-        </w:rPr>
-        <w:t>.closeTo: “repr niet cuttingPoint”</w:t>
+        <w:t>/ 3 representations: 2 .</w:t>
+      </w:r>
+      <w:proofErr w:type="spellStart"/>
+      <w:r>
+        <w:rPr>
+          <w:lang w:val="en-GB"/>
+        </w:rPr>
+        <w:t>closeTo:null</w:t>
+      </w:r>
+      <w:proofErr w:type="spellEnd"/>
+      <w:r>
+        <w:rPr>
+          <w:lang w:val="en-GB"/>
+        </w:rPr>
+        <w:t xml:space="preserve"> </w:t>
+      </w:r>
+      <w:proofErr w:type="spellStart"/>
+      <w:r>
+        <w:rPr>
+          <w:lang w:val="en-GB"/>
+        </w:rPr>
+        <w:t>en</w:t>
+      </w:r>
+      <w:proofErr w:type="spellEnd"/>
+      <w:r>
+        <w:rPr>
+          <w:lang w:val="en-GB"/>
+        </w:rPr>
+        <w:t xml:space="preserve"> 1 </w:t>
+      </w:r>
+      <w:r>
+        <w:rPr>
+          <w:lang w:val="en-GB"/>
+        </w:rPr>
+        <w:t>.</w:t>
+      </w:r>
+      <w:proofErr w:type="spellStart"/>
+      <w:r>
+        <w:rPr>
+          <w:lang w:val="en-GB"/>
+        </w:rPr>
+        <w:t>closeTo</w:t>
+      </w:r>
+      <w:proofErr w:type="spellEnd"/>
+      <w:r>
+        <w:rPr>
+          <w:lang w:val="en-GB"/>
+        </w:rPr>
+        <w:t>: “</w:t>
+      </w:r>
+      <w:proofErr w:type="spellStart"/>
+      <w:r>
+        <w:rPr>
+          <w:lang w:val="en-GB"/>
+        </w:rPr>
+        <w:t>repr</w:t>
+      </w:r>
+      <w:proofErr w:type="spellEnd"/>
+      <w:r>
+        <w:rPr>
+          <w:lang w:val="en-GB"/>
+        </w:rPr>
+        <w:t xml:space="preserve"> </w:t>
+      </w:r>
+      <w:proofErr w:type="spellStart"/>
+      <w:r>
+        <w:rPr>
+          <w:lang w:val="en-GB"/>
+        </w:rPr>
+        <w:t>niet</w:t>
+      </w:r>
+      <w:proofErr w:type="spellEnd"/>
+      <w:r>
+        <w:rPr>
+          <w:lang w:val="en-GB"/>
+        </w:rPr>
+        <w:t xml:space="preserve"> </w:t>
+      </w:r>
+      <w:proofErr w:type="spellStart"/>
+      <w:r>
+        <w:rPr>
+          <w:lang w:val="en-GB"/>
+        </w:rPr>
+        <w:t>cuttingPoint</w:t>
+      </w:r>
+      <w:proofErr w:type="spellEnd"/>
+      <w:r>
+        <w:rPr>
+          <w:lang w:val="en-GB"/>
+        </w:rPr>
+        <w:t>”</w:t>
       </w:r>
     </w:p>
     <w:p>
@@ -3533,13 +4366,104 @@
           <w:lang w:val="en-GB"/>
         </w:rPr>
         <w:tab/>
+      </w:r>
+      <w:proofErr w:type="spellStart"/>
+      <w:r>
+        <w:rPr>
+          <w:lang w:val="en-GB"/>
+        </w:rPr>
         <w:t>i</w:t>
       </w:r>
-      <w:r>
-        <w:rPr>
-          <w:lang w:val="en-GB"/>
-        </w:rPr>
-        <w:t>/ 3 representations: 1 .closeTo:null en 2 .closeTo: “repr niet cuttingPoint”</w:t>
+      <w:proofErr w:type="spellEnd"/>
+      <w:r>
+        <w:rPr>
+          <w:lang w:val="en-GB"/>
+        </w:rPr>
+        <w:t>/ 3 representations: 1 .</w:t>
+      </w:r>
+      <w:proofErr w:type="spellStart"/>
+      <w:r>
+        <w:rPr>
+          <w:lang w:val="en-GB"/>
+        </w:rPr>
+        <w:t>closeTo:null</w:t>
+      </w:r>
+      <w:proofErr w:type="spellEnd"/>
+      <w:r>
+        <w:rPr>
+          <w:lang w:val="en-GB"/>
+        </w:rPr>
+        <w:t xml:space="preserve"> </w:t>
+      </w:r>
+      <w:proofErr w:type="spellStart"/>
+      <w:r>
+        <w:rPr>
+          <w:lang w:val="en-GB"/>
+        </w:rPr>
+        <w:t>en</w:t>
+      </w:r>
+      <w:proofErr w:type="spellEnd"/>
+      <w:r>
+        <w:rPr>
+          <w:lang w:val="en-GB"/>
+        </w:rPr>
+        <w:t xml:space="preserve"> 2 .</w:t>
+      </w:r>
+      <w:proofErr w:type="spellStart"/>
+      <w:r>
+        <w:rPr>
+          <w:lang w:val="en-GB"/>
+        </w:rPr>
+        <w:t>closeTo</w:t>
+      </w:r>
+      <w:proofErr w:type="spellEnd"/>
+      <w:r>
+        <w:rPr>
+          <w:lang w:val="en-GB"/>
+        </w:rPr>
+        <w:t>: “</w:t>
+      </w:r>
+      <w:proofErr w:type="spellStart"/>
+      <w:r>
+        <w:rPr>
+          <w:lang w:val="en-GB"/>
+        </w:rPr>
+        <w:t>repr</w:t>
+      </w:r>
+      <w:proofErr w:type="spellEnd"/>
+      <w:r>
+        <w:rPr>
+          <w:lang w:val="en-GB"/>
+        </w:rPr>
+        <w:t xml:space="preserve"> </w:t>
+      </w:r>
+      <w:proofErr w:type="spellStart"/>
+      <w:r>
+        <w:rPr>
+          <w:lang w:val="en-GB"/>
+        </w:rPr>
+        <w:t>niet</w:t>
+      </w:r>
+      <w:proofErr w:type="spellEnd"/>
+      <w:r>
+        <w:rPr>
+          <w:lang w:val="en-GB"/>
+        </w:rPr>
+        <w:t xml:space="preserve"> </w:t>
+      </w:r>
+      <w:proofErr w:type="spellStart"/>
+      <w:r>
+        <w:rPr>
+          <w:lang w:val="en-GB"/>
+        </w:rPr>
+        <w:t>cuttingPoint</w:t>
+      </w:r>
+      <w:proofErr w:type="spellEnd"/>
+      <w:r>
+        <w:rPr>
+          <w:lang w:val="en-GB"/>
+        </w:rPr>
+        <w:t>”</w:t>
       </w:r>
     </w:p>
     <w:p>
@@ -3564,7 +4488,63 @@
         <w:rPr>
           <w:lang w:val="en-GB"/>
         </w:rPr>
-        <w:t>/ 3 representations: 3 .closeTo: “repr niet cuttingPoint”</w:t>
+        <w:t>/ 3 representations: 3 .</w:t>
+      </w:r>
+      <w:proofErr w:type="spellStart"/>
+      <w:r>
+        <w:rPr>
+          <w:lang w:val="en-GB"/>
+        </w:rPr>
+        <w:t>closeTo</w:t>
+      </w:r>
+      <w:proofErr w:type="spellEnd"/>
+      <w:r>
+        <w:rPr>
+          <w:lang w:val="en-GB"/>
+        </w:rPr>
+        <w:t>: “</w:t>
+      </w:r>
+      <w:proofErr w:type="spellStart"/>
+      <w:r>
+        <w:rPr>
+          <w:lang w:val="en-GB"/>
+        </w:rPr>
+        <w:t>repr</w:t>
+      </w:r>
+      <w:proofErr w:type="spellEnd"/>
+      <w:r>
+        <w:rPr>
+          <w:lang w:val="en-GB"/>
+        </w:rPr>
+        <w:t xml:space="preserve"> </w:t>
+      </w:r>
+      <w:proofErr w:type="spellStart"/>
+      <w:r>
+        <w:rPr>
+          <w:lang w:val="en-GB"/>
+        </w:rPr>
+        <w:t>niet</w:t>
+      </w:r>
+      <w:proofErr w:type="spellEnd"/>
+      <w:r>
+        <w:rPr>
+          <w:lang w:val="en-GB"/>
+        </w:rPr>
+        <w:t xml:space="preserve"> </w:t>
+      </w:r>
+      <w:proofErr w:type="spellStart"/>
+      <w:r>
+        <w:rPr>
+          <w:lang w:val="en-GB"/>
+        </w:rPr>
+        <w:t>cuttingPoint</w:t>
+      </w:r>
+      <w:proofErr w:type="spellEnd"/>
+      <w:r>
+        <w:rPr>
+          <w:lang w:val="en-GB"/>
+        </w:rPr>
+        <w:t>”</w:t>
       </w:r>
     </w:p>
     <w:p>
@@ -3590,13 +4570,69 @@
         <w:rPr>
           <w:lang w:val="en-GB"/>
         </w:rPr>
-        <w:t xml:space="preserve">3 representations: 2 .closeTo:null en 1 </w:t>
-      </w:r>
-      <w:r>
-        <w:rPr>
-          <w:lang w:val="en-GB"/>
-        </w:rPr>
-        <w:t>.closeTo: “cuttingPoint”</w:t>
+        <w:t>3 representations: 2 .</w:t>
+      </w:r>
+      <w:proofErr w:type="spellStart"/>
+      <w:r>
+        <w:rPr>
+          <w:lang w:val="en-GB"/>
+        </w:rPr>
+        <w:t>closeTo:null</w:t>
+      </w:r>
+      <w:proofErr w:type="spellEnd"/>
+      <w:r>
+        <w:rPr>
+          <w:lang w:val="en-GB"/>
+        </w:rPr>
+        <w:t xml:space="preserve"> </w:t>
+      </w:r>
+      <w:proofErr w:type="spellStart"/>
+      <w:r>
+        <w:rPr>
+          <w:lang w:val="en-GB"/>
+        </w:rPr>
+        <w:t>en</w:t>
+      </w:r>
+      <w:proofErr w:type="spellEnd"/>
+      <w:r>
+        <w:rPr>
+          <w:lang w:val="en-GB"/>
+        </w:rPr>
+        <w:t xml:space="preserve"> 1 </w:t>
+      </w:r>
+      <w:r>
+        <w:rPr>
+          <w:lang w:val="en-GB"/>
+        </w:rPr>
+        <w:t>.</w:t>
+      </w:r>
+      <w:proofErr w:type="spellStart"/>
+      <w:r>
+        <w:rPr>
+          <w:lang w:val="en-GB"/>
+        </w:rPr>
+        <w:t>closeTo</w:t>
+      </w:r>
+      <w:proofErr w:type="spellEnd"/>
+      <w:r>
+        <w:rPr>
+          <w:lang w:val="en-GB"/>
+        </w:rPr>
+        <w:t>: “</w:t>
+      </w:r>
+      <w:proofErr w:type="spellStart"/>
+      <w:r>
+        <w:rPr>
+          <w:lang w:val="en-GB"/>
+        </w:rPr>
+        <w:t>cuttingPoint</w:t>
+      </w:r>
+      <w:proofErr w:type="spellEnd"/>
+      <w:r>
+        <w:rPr>
+          <w:lang w:val="en-GB"/>
+        </w:rPr>
+        <w:t>”</w:t>
       </w:r>
     </w:p>
     <w:p>
@@ -3617,7 +4653,119 @@
         <w:rPr>
           <w:lang w:val="en-GB"/>
         </w:rPr>
-        <w:t>/ 3 representations: 1 .closeTo:null, 1 .closeTo: “repr niet cuttingPoint” en 1 .closeTo: “cuttingPoint”</w:t>
+        <w:t>/ 3 representations: 1 .</w:t>
+      </w:r>
+      <w:proofErr w:type="spellStart"/>
+      <w:r>
+        <w:rPr>
+          <w:lang w:val="en-GB"/>
+        </w:rPr>
+        <w:t>closeTo:null</w:t>
+      </w:r>
+      <w:proofErr w:type="spellEnd"/>
+      <w:r>
+        <w:rPr>
+          <w:lang w:val="en-GB"/>
+        </w:rPr>
+        <w:t>, 1 .</w:t>
+      </w:r>
+      <w:proofErr w:type="spellStart"/>
+      <w:r>
+        <w:rPr>
+          <w:lang w:val="en-GB"/>
+        </w:rPr>
+        <w:t>closeTo</w:t>
+      </w:r>
+      <w:proofErr w:type="spellEnd"/>
+      <w:r>
+        <w:rPr>
+          <w:lang w:val="en-GB"/>
+        </w:rPr>
+        <w:t>: “</w:t>
+      </w:r>
+      <w:proofErr w:type="spellStart"/>
+      <w:r>
+        <w:rPr>
+          <w:lang w:val="en-GB"/>
+        </w:rPr>
+        <w:t>repr</w:t>
+      </w:r>
+      <w:proofErr w:type="spellEnd"/>
+      <w:r>
+        <w:rPr>
+          <w:lang w:val="en-GB"/>
+        </w:rPr>
+        <w:t xml:space="preserve"> </w:t>
+      </w:r>
+      <w:proofErr w:type="spellStart"/>
+      <w:r>
+        <w:rPr>
+          <w:lang w:val="en-GB"/>
+        </w:rPr>
+        <w:t>niet</w:t>
+      </w:r>
+      <w:proofErr w:type="spellEnd"/>
+      <w:r>
+        <w:rPr>
+          <w:lang w:val="en-GB"/>
+        </w:rPr>
+        <w:t xml:space="preserve"> </w:t>
+      </w:r>
+      <w:proofErr w:type="spellStart"/>
+      <w:r>
+        <w:rPr>
+          <w:lang w:val="en-GB"/>
+        </w:rPr>
+        <w:t>cuttingPoint</w:t>
+      </w:r>
+      <w:proofErr w:type="spellEnd"/>
+      <w:r>
+        <w:rPr>
+          <w:lang w:val="en-GB"/>
+        </w:rPr>
+        <w:t xml:space="preserve">” </w:t>
+      </w:r>
+      <w:proofErr w:type="spellStart"/>
+      <w:r>
+        <w:rPr>
+          <w:lang w:val="en-GB"/>
+        </w:rPr>
+        <w:t>en</w:t>
+      </w:r>
+      <w:proofErr w:type="spellEnd"/>
+      <w:r>
+        <w:rPr>
+          <w:lang w:val="en-GB"/>
+        </w:rPr>
+        <w:t xml:space="preserve"> 1 .</w:t>
+      </w:r>
+      <w:proofErr w:type="spellStart"/>
+      <w:r>
+        <w:rPr>
+          <w:lang w:val="en-GB"/>
+        </w:rPr>
+        <w:t>closeTo</w:t>
+      </w:r>
+      <w:proofErr w:type="spellEnd"/>
+      <w:r>
+        <w:rPr>
+          <w:lang w:val="en-GB"/>
+        </w:rPr>
+        <w:t>: “</w:t>
+      </w:r>
+      <w:proofErr w:type="spellStart"/>
+      <w:r>
+        <w:rPr>
+          <w:lang w:val="en-GB"/>
+        </w:rPr>
+        <w:t>cuttingPoint</w:t>
+      </w:r>
+      <w:proofErr w:type="spellEnd"/>
+      <w:r>
+        <w:rPr>
+          <w:lang w:val="en-GB"/>
+        </w:rPr>
+        <w:t>”</w:t>
       </w:r>
     </w:p>
     <w:p>
@@ -3642,7 +4790,63 @@
         <w:rPr>
           <w:lang w:val="en-GB"/>
         </w:rPr>
-        <w:t>/ 3 representations: 1 .closeTo:null en 2 .closeTo: “cuttingPoint”</w:t>
+        <w:t>/ 3 representations: 1 .</w:t>
+      </w:r>
+      <w:proofErr w:type="spellStart"/>
+      <w:r>
+        <w:rPr>
+          <w:lang w:val="en-GB"/>
+        </w:rPr>
+        <w:t>closeTo:null</w:t>
+      </w:r>
+      <w:proofErr w:type="spellEnd"/>
+      <w:r>
+        <w:rPr>
+          <w:lang w:val="en-GB"/>
+        </w:rPr>
+        <w:t xml:space="preserve"> </w:t>
+      </w:r>
+      <w:proofErr w:type="spellStart"/>
+      <w:r>
+        <w:rPr>
+          <w:lang w:val="en-GB"/>
+        </w:rPr>
+        <w:t>en</w:t>
+      </w:r>
+      <w:proofErr w:type="spellEnd"/>
+      <w:r>
+        <w:rPr>
+          <w:lang w:val="en-GB"/>
+        </w:rPr>
+        <w:t xml:space="preserve"> 2 .</w:t>
+      </w:r>
+      <w:proofErr w:type="spellStart"/>
+      <w:r>
+        <w:rPr>
+          <w:lang w:val="en-GB"/>
+        </w:rPr>
+        <w:t>closeTo</w:t>
+      </w:r>
+      <w:proofErr w:type="spellEnd"/>
+      <w:r>
+        <w:rPr>
+          <w:lang w:val="en-GB"/>
+        </w:rPr>
+        <w:t>: “</w:t>
+      </w:r>
+      <w:proofErr w:type="spellStart"/>
+      <w:r>
+        <w:rPr>
+          <w:lang w:val="en-GB"/>
+        </w:rPr>
+        <w:t>cuttingPoint</w:t>
+      </w:r>
+      <w:proofErr w:type="spellEnd"/>
+      <w:r>
+        <w:rPr>
+          <w:lang w:val="en-GB"/>
+        </w:rPr>
+        <w:t>”</w:t>
       </w:r>
     </w:p>
     <w:p>
@@ -3674,7 +4878,105 @@
         <w:rPr>
           <w:lang w:val="en-GB"/>
         </w:rPr>
-        <w:t>.closeTo: “cuttingPoint” en 2 .closeTo: “repr niet cuttingPoint”</w:t>
+        <w:t>.</w:t>
+      </w:r>
+      <w:proofErr w:type="spellStart"/>
+      <w:r>
+        <w:rPr>
+          <w:lang w:val="en-GB"/>
+        </w:rPr>
+        <w:t>closeTo</w:t>
+      </w:r>
+      <w:proofErr w:type="spellEnd"/>
+      <w:r>
+        <w:rPr>
+          <w:lang w:val="en-GB"/>
+        </w:rPr>
+        <w:t>: “</w:t>
+      </w:r>
+      <w:proofErr w:type="spellStart"/>
+      <w:r>
+        <w:rPr>
+          <w:lang w:val="en-GB"/>
+        </w:rPr>
+        <w:t>cuttingPoint</w:t>
+      </w:r>
+      <w:proofErr w:type="spellEnd"/>
+      <w:r>
+        <w:rPr>
+          <w:lang w:val="en-GB"/>
+        </w:rPr>
+        <w:t xml:space="preserve">” </w:t>
+      </w:r>
+      <w:proofErr w:type="spellStart"/>
+      <w:r>
+        <w:rPr>
+          <w:lang w:val="en-GB"/>
+        </w:rPr>
+        <w:t>en</w:t>
+      </w:r>
+      <w:proofErr w:type="spellEnd"/>
+      <w:r>
+        <w:rPr>
+          <w:lang w:val="en-GB"/>
+        </w:rPr>
+        <w:t xml:space="preserve"> 2 .</w:t>
+      </w:r>
+      <w:proofErr w:type="spellStart"/>
+      <w:r>
+        <w:rPr>
+          <w:lang w:val="en-GB"/>
+        </w:rPr>
+        <w:t>closeTo</w:t>
+      </w:r>
+      <w:proofErr w:type="spellEnd"/>
+      <w:r>
+        <w:rPr>
+          <w:lang w:val="en-GB"/>
+        </w:rPr>
+        <w:t>: “</w:t>
+      </w:r>
+      <w:proofErr w:type="spellStart"/>
+      <w:r>
+        <w:rPr>
+          <w:lang w:val="en-GB"/>
+        </w:rPr>
+        <w:t>repr</w:t>
+      </w:r>
+      <w:proofErr w:type="spellEnd"/>
+      <w:r>
+        <w:rPr>
+          <w:lang w:val="en-GB"/>
+        </w:rPr>
+        <w:t xml:space="preserve"> </w:t>
+      </w:r>
+      <w:proofErr w:type="spellStart"/>
+      <w:r>
+        <w:rPr>
+          <w:lang w:val="en-GB"/>
+        </w:rPr>
+        <w:t>niet</w:t>
+      </w:r>
+      <w:proofErr w:type="spellEnd"/>
+      <w:r>
+        <w:rPr>
+          <w:lang w:val="en-GB"/>
+        </w:rPr>
+        <w:t xml:space="preserve"> </w:t>
+      </w:r>
+      <w:proofErr w:type="spellStart"/>
+      <w:r>
+        <w:rPr>
+          <w:lang w:val="en-GB"/>
+        </w:rPr>
+        <w:t>cuttingPoint</w:t>
+      </w:r>
+      <w:proofErr w:type="spellEnd"/>
+      <w:r>
+        <w:rPr>
+          <w:lang w:val="en-GB"/>
+        </w:rPr>
+        <w:t>”</w:t>
       </w:r>
     </w:p>
     <w:p>
@@ -3700,25 +5002,123 @@
         <w:rPr>
           <w:lang w:val="en-GB"/>
         </w:rPr>
-        <w:t>3 representations: 2 .closeTo:</w:t>
-      </w:r>
-      <w:r>
-        <w:rPr>
-          <w:lang w:val="en-GB"/>
-        </w:rPr>
-        <w:t xml:space="preserve"> “cuttingPoint”</w:t>
-      </w:r>
-      <w:r>
-        <w:rPr>
-          <w:lang w:val="en-GB"/>
-        </w:rPr>
-        <w:t xml:space="preserve"> en 1 </w:t>
-      </w:r>
-      <w:r>
-        <w:rPr>
-          <w:lang w:val="en-GB"/>
-        </w:rPr>
-        <w:t>.closeTo: : “repr niet cuttingPoint”</w:t>
+        <w:t>3 representations: 2 .</w:t>
+      </w:r>
+      <w:proofErr w:type="spellStart"/>
+      <w:r>
+        <w:rPr>
+          <w:lang w:val="en-GB"/>
+        </w:rPr>
+        <w:t>closeTo</w:t>
+      </w:r>
+      <w:proofErr w:type="spellEnd"/>
+      <w:r>
+        <w:rPr>
+          <w:lang w:val="en-GB"/>
+        </w:rPr>
+        <w:t>:</w:t>
+      </w:r>
+      <w:r>
+        <w:rPr>
+          <w:lang w:val="en-GB"/>
+        </w:rPr>
+        <w:t xml:space="preserve"> “</w:t>
+      </w:r>
+      <w:proofErr w:type="spellStart"/>
+      <w:r>
+        <w:rPr>
+          <w:lang w:val="en-GB"/>
+        </w:rPr>
+        <w:t>cuttingPoint</w:t>
+      </w:r>
+      <w:proofErr w:type="spellEnd"/>
+      <w:r>
+        <w:rPr>
+          <w:lang w:val="en-GB"/>
+        </w:rPr>
+        <w:t>”</w:t>
+      </w:r>
+      <w:r>
+        <w:rPr>
+          <w:lang w:val="en-GB"/>
+        </w:rPr>
+        <w:t xml:space="preserve"> </w:t>
+      </w:r>
+      <w:proofErr w:type="spellStart"/>
+      <w:r>
+        <w:rPr>
+          <w:lang w:val="en-GB"/>
+        </w:rPr>
+        <w:t>en</w:t>
+      </w:r>
+      <w:proofErr w:type="spellEnd"/>
+      <w:r>
+        <w:rPr>
+          <w:lang w:val="en-GB"/>
+        </w:rPr>
+        <w:t xml:space="preserve"> 1 </w:t>
+      </w:r>
+      <w:r>
+        <w:rPr>
+          <w:lang w:val="en-GB"/>
+        </w:rPr>
+        <w:t>.</w:t>
+      </w:r>
+      <w:proofErr w:type="spellStart"/>
+      <w:r>
+        <w:rPr>
+          <w:lang w:val="en-GB"/>
+        </w:rPr>
+        <w:t>closeTo</w:t>
+      </w:r>
+      <w:proofErr w:type="spellEnd"/>
+      <w:r>
+        <w:rPr>
+          <w:lang w:val="en-GB"/>
+        </w:rPr>
+        <w:t>: : “</w:t>
+      </w:r>
+      <w:proofErr w:type="spellStart"/>
+      <w:r>
+        <w:rPr>
+          <w:lang w:val="en-GB"/>
+        </w:rPr>
+        <w:t>repr</w:t>
+      </w:r>
+      <w:proofErr w:type="spellEnd"/>
+      <w:r>
+        <w:rPr>
+          <w:lang w:val="en-GB"/>
+        </w:rPr>
+        <w:t xml:space="preserve"> </w:t>
+      </w:r>
+      <w:proofErr w:type="spellStart"/>
+      <w:r>
+        <w:rPr>
+          <w:lang w:val="en-GB"/>
+        </w:rPr>
+        <w:t>niet</w:t>
+      </w:r>
+      <w:proofErr w:type="spellEnd"/>
+      <w:r>
+        <w:rPr>
+          <w:lang w:val="en-GB"/>
+        </w:rPr>
+        <w:t xml:space="preserve"> </w:t>
+      </w:r>
+      <w:proofErr w:type="spellStart"/>
+      <w:r>
+        <w:rPr>
+          <w:lang w:val="en-GB"/>
+        </w:rPr>
+        <w:t>cuttingPoint</w:t>
+      </w:r>
+      <w:proofErr w:type="spellEnd"/>
+      <w:r>
+        <w:rPr>
+          <w:lang w:val="en-GB"/>
+        </w:rPr>
+        <w:t>”</w:t>
       </w:r>
     </w:p>
     <w:p>
@@ -3738,7 +5138,35 @@
         <w:rPr>
           <w:lang w:val="en-GB"/>
         </w:rPr>
-        <w:t>/ 3 representations: 3 .closeTo: “cuttingPoint”</w:t>
+        <w:t>/ 3 representations: 3 .</w:t>
+      </w:r>
+      <w:proofErr w:type="spellStart"/>
+      <w:r>
+        <w:rPr>
+          <w:lang w:val="en-GB"/>
+        </w:rPr>
+        <w:t>closeTo</w:t>
+      </w:r>
+      <w:proofErr w:type="spellEnd"/>
+      <w:r>
+        <w:rPr>
+          <w:lang w:val="en-GB"/>
+        </w:rPr>
+        <w:t>: “</w:t>
+      </w:r>
+      <w:proofErr w:type="spellStart"/>
+      <w:r>
+        <w:rPr>
+          <w:lang w:val="en-GB"/>
+        </w:rPr>
+        <w:t>cuttingPoint</w:t>
+      </w:r>
+      <w:proofErr w:type="spellEnd"/>
+      <w:r>
+        <w:rPr>
+          <w:lang w:val="en-GB"/>
+        </w:rPr>
+        <w:t>”</w:t>
       </w:r>
     </w:p>
     <w:p>
@@ -3770,7 +5198,21 @@
         <w:rPr>
           <w:lang w:val="en-GB"/>
         </w:rPr>
-        <w:t xml:space="preserve"> representations: all .closeTo: null</w:t>
+        <w:t xml:space="preserve"> representations: all .</w:t>
+      </w:r>
+      <w:proofErr w:type="spellStart"/>
+      <w:r>
+        <w:rPr>
+          <w:lang w:val="en-GB"/>
+        </w:rPr>
+        <w:t>closeTo</w:t>
+      </w:r>
+      <w:proofErr w:type="spellEnd"/>
+      <w:r>
+        <w:rPr>
+          <w:lang w:val="en-GB"/>
+        </w:rPr>
+        <w:t>: null</w:t>
       </w:r>
     </w:p>
     <w:p>
@@ -3802,13 +5244,97 @@
         <w:rPr>
           <w:lang w:val="en-GB"/>
         </w:rPr>
-        <w:t xml:space="preserve"> .closeTo:null en 1 </w:t>
-      </w:r>
-      <w:r>
-        <w:rPr>
-          <w:lang w:val="en-GB"/>
-        </w:rPr>
-        <w:t>.closeTo: “repr niet cuttingPoint”</w:t>
+        <w:t xml:space="preserve"> .</w:t>
+      </w:r>
+      <w:proofErr w:type="spellStart"/>
+      <w:r>
+        <w:rPr>
+          <w:lang w:val="en-GB"/>
+        </w:rPr>
+        <w:t>closeTo:null</w:t>
+      </w:r>
+      <w:proofErr w:type="spellEnd"/>
+      <w:r>
+        <w:rPr>
+          <w:lang w:val="en-GB"/>
+        </w:rPr>
+        <w:t xml:space="preserve"> </w:t>
+      </w:r>
+      <w:proofErr w:type="spellStart"/>
+      <w:r>
+        <w:rPr>
+          <w:lang w:val="en-GB"/>
+        </w:rPr>
+        <w:t>en</w:t>
+      </w:r>
+      <w:proofErr w:type="spellEnd"/>
+      <w:r>
+        <w:rPr>
+          <w:lang w:val="en-GB"/>
+        </w:rPr>
+        <w:t xml:space="preserve"> 1 </w:t>
+      </w:r>
+      <w:r>
+        <w:rPr>
+          <w:lang w:val="en-GB"/>
+        </w:rPr>
+        <w:t>.</w:t>
+      </w:r>
+      <w:proofErr w:type="spellStart"/>
+      <w:r>
+        <w:rPr>
+          <w:lang w:val="en-GB"/>
+        </w:rPr>
+        <w:t>closeTo</w:t>
+      </w:r>
+      <w:proofErr w:type="spellEnd"/>
+      <w:r>
+        <w:rPr>
+          <w:lang w:val="en-GB"/>
+        </w:rPr>
+        <w:t>: “</w:t>
+      </w:r>
+      <w:proofErr w:type="spellStart"/>
+      <w:r>
+        <w:rPr>
+          <w:lang w:val="en-GB"/>
+        </w:rPr>
+        <w:t>repr</w:t>
+      </w:r>
+      <w:proofErr w:type="spellEnd"/>
+      <w:r>
+        <w:rPr>
+          <w:lang w:val="en-GB"/>
+        </w:rPr>
+        <w:t xml:space="preserve"> </w:t>
+      </w:r>
+      <w:proofErr w:type="spellStart"/>
+      <w:r>
+        <w:rPr>
+          <w:lang w:val="en-GB"/>
+        </w:rPr>
+        <w:t>niet</w:t>
+      </w:r>
+      <w:proofErr w:type="spellEnd"/>
+      <w:r>
+        <w:rPr>
+          <w:lang w:val="en-GB"/>
+        </w:rPr>
+        <w:t xml:space="preserve"> </w:t>
+      </w:r>
+      <w:proofErr w:type="spellStart"/>
+      <w:r>
+        <w:rPr>
+          <w:lang w:val="en-GB"/>
+        </w:rPr>
+        <w:t>cuttingPoint</w:t>
+      </w:r>
+      <w:proofErr w:type="spellEnd"/>
+      <w:r>
+        <w:rPr>
+          <w:lang w:val="en-GB"/>
+        </w:rPr>
+        <w:t>”</w:t>
       </w:r>
     </w:p>
     <w:p>
@@ -3840,25 +5366,109 @@
         <w:rPr>
           <w:lang w:val="en-GB"/>
         </w:rPr>
-        <w:t>.closeTo:nul</w:t>
-      </w:r>
-      <w:r>
-        <w:rPr>
-          <w:lang w:val="en-GB"/>
-        </w:rPr>
-        <w:t>l en 2</w:t>
-      </w:r>
+        <w:t>.</w:t>
+      </w:r>
+      <w:proofErr w:type="spellStart"/>
+      <w:r>
+        <w:rPr>
+          <w:lang w:val="en-GB"/>
+        </w:rPr>
+        <w:t>closeTo:nul</w:t>
+      </w:r>
+      <w:r>
+        <w:rPr>
+          <w:lang w:val="en-GB"/>
+        </w:rPr>
+        <w:t>l</w:t>
+      </w:r>
+      <w:proofErr w:type="spellEnd"/>
       <w:r>
         <w:rPr>
           <w:lang w:val="en-GB"/>
         </w:rPr>
         <w:t xml:space="preserve"> </w:t>
       </w:r>
-      <w:r>
-        <w:rPr>
-          <w:lang w:val="en-GB"/>
-        </w:rPr>
-        <w:t>.closeTo: “repr niet cuttingPoint”</w:t>
+      <w:proofErr w:type="spellStart"/>
+      <w:r>
+        <w:rPr>
+          <w:lang w:val="en-GB"/>
+        </w:rPr>
+        <w:t>en</w:t>
+      </w:r>
+      <w:proofErr w:type="spellEnd"/>
+      <w:r>
+        <w:rPr>
+          <w:lang w:val="en-GB"/>
+        </w:rPr>
+        <w:t xml:space="preserve"> 2</w:t>
+      </w:r>
+      <w:r>
+        <w:rPr>
+          <w:lang w:val="en-GB"/>
+        </w:rPr>
+        <w:t xml:space="preserve"> </w:t>
+      </w:r>
+      <w:r>
+        <w:rPr>
+          <w:lang w:val="en-GB"/>
+        </w:rPr>
+        <w:t>.</w:t>
+      </w:r>
+      <w:proofErr w:type="spellStart"/>
+      <w:r>
+        <w:rPr>
+          <w:lang w:val="en-GB"/>
+        </w:rPr>
+        <w:t>closeTo</w:t>
+      </w:r>
+      <w:proofErr w:type="spellEnd"/>
+      <w:r>
+        <w:rPr>
+          <w:lang w:val="en-GB"/>
+        </w:rPr>
+        <w:t>: “</w:t>
+      </w:r>
+      <w:proofErr w:type="spellStart"/>
+      <w:r>
+        <w:rPr>
+          <w:lang w:val="en-GB"/>
+        </w:rPr>
+        <w:t>repr</w:t>
+      </w:r>
+      <w:proofErr w:type="spellEnd"/>
+      <w:r>
+        <w:rPr>
+          <w:lang w:val="en-GB"/>
+        </w:rPr>
+        <w:t xml:space="preserve"> </w:t>
+      </w:r>
+      <w:proofErr w:type="spellStart"/>
+      <w:r>
+        <w:rPr>
+          <w:lang w:val="en-GB"/>
+        </w:rPr>
+        <w:t>niet</w:t>
+      </w:r>
+      <w:proofErr w:type="spellEnd"/>
+      <w:r>
+        <w:rPr>
+          <w:lang w:val="en-GB"/>
+        </w:rPr>
+        <w:t xml:space="preserve"> </w:t>
+      </w:r>
+      <w:proofErr w:type="spellStart"/>
+      <w:r>
+        <w:rPr>
+          <w:lang w:val="en-GB"/>
+        </w:rPr>
+        <w:t>cuttingPoint</w:t>
+      </w:r>
+      <w:proofErr w:type="spellEnd"/>
+      <w:r>
+        <w:rPr>
+          <w:lang w:val="en-GB"/>
+        </w:rPr>
+        <w:t>”</w:t>
       </w:r>
     </w:p>
     <w:p>
@@ -3890,25 +5500,109 @@
         <w:rPr>
           <w:lang w:val="en-GB"/>
         </w:rPr>
-        <w:t>.closeTo:nul</w:t>
-      </w:r>
-      <w:r>
-        <w:rPr>
-          <w:lang w:val="en-GB"/>
-        </w:rPr>
-        <w:t>l en 98</w:t>
-      </w:r>
+        <w:t>.</w:t>
+      </w:r>
+      <w:proofErr w:type="spellStart"/>
+      <w:r>
+        <w:rPr>
+          <w:lang w:val="en-GB"/>
+        </w:rPr>
+        <w:t>closeTo:nul</w:t>
+      </w:r>
+      <w:r>
+        <w:rPr>
+          <w:lang w:val="en-GB"/>
+        </w:rPr>
+        <w:t>l</w:t>
+      </w:r>
+      <w:proofErr w:type="spellEnd"/>
       <w:r>
         <w:rPr>
           <w:lang w:val="en-GB"/>
         </w:rPr>
         <w:t xml:space="preserve"> </w:t>
       </w:r>
-      <w:r>
-        <w:rPr>
-          <w:lang w:val="en-GB"/>
-        </w:rPr>
-        <w:t>.closeTo: “repr niet cuttingPoint”</w:t>
+      <w:proofErr w:type="spellStart"/>
+      <w:r>
+        <w:rPr>
+          <w:lang w:val="en-GB"/>
+        </w:rPr>
+        <w:t>en</w:t>
+      </w:r>
+      <w:proofErr w:type="spellEnd"/>
+      <w:r>
+        <w:rPr>
+          <w:lang w:val="en-GB"/>
+        </w:rPr>
+        <w:t xml:space="preserve"> 98</w:t>
+      </w:r>
+      <w:r>
+        <w:rPr>
+          <w:lang w:val="en-GB"/>
+        </w:rPr>
+        <w:t xml:space="preserve"> </w:t>
+      </w:r>
+      <w:r>
+        <w:rPr>
+          <w:lang w:val="en-GB"/>
+        </w:rPr>
+        <w:t>.</w:t>
+      </w:r>
+      <w:proofErr w:type="spellStart"/>
+      <w:r>
+        <w:rPr>
+          <w:lang w:val="en-GB"/>
+        </w:rPr>
+        <w:t>closeTo</w:t>
+      </w:r>
+      <w:proofErr w:type="spellEnd"/>
+      <w:r>
+        <w:rPr>
+          <w:lang w:val="en-GB"/>
+        </w:rPr>
+        <w:t>: “</w:t>
+      </w:r>
+      <w:proofErr w:type="spellStart"/>
+      <w:r>
+        <w:rPr>
+          <w:lang w:val="en-GB"/>
+        </w:rPr>
+        <w:t>repr</w:t>
+      </w:r>
+      <w:proofErr w:type="spellEnd"/>
+      <w:r>
+        <w:rPr>
+          <w:lang w:val="en-GB"/>
+        </w:rPr>
+        <w:t xml:space="preserve"> </w:t>
+      </w:r>
+      <w:proofErr w:type="spellStart"/>
+      <w:r>
+        <w:rPr>
+          <w:lang w:val="en-GB"/>
+        </w:rPr>
+        <w:t>niet</w:t>
+      </w:r>
+      <w:proofErr w:type="spellEnd"/>
+      <w:r>
+        <w:rPr>
+          <w:lang w:val="en-GB"/>
+        </w:rPr>
+        <w:t xml:space="preserve"> </w:t>
+      </w:r>
+      <w:proofErr w:type="spellStart"/>
+      <w:r>
+        <w:rPr>
+          <w:lang w:val="en-GB"/>
+        </w:rPr>
+        <w:t>cuttingPoint</w:t>
+      </w:r>
+      <w:proofErr w:type="spellEnd"/>
+      <w:r>
+        <w:rPr>
+          <w:lang w:val="en-GB"/>
+        </w:rPr>
+        <w:t>”</w:t>
       </w:r>
     </w:p>
     <w:p>
@@ -3928,7 +5622,63 @@
         <w:rPr>
           <w:lang w:val="en-GB"/>
         </w:rPr>
-        <w:t>/ 100 representations: 100 .closeTo: “repr niet cuttingPoint”</w:t>
+        <w:t>/ 100 representations: 100 .</w:t>
+      </w:r>
+      <w:proofErr w:type="spellStart"/>
+      <w:r>
+        <w:rPr>
+          <w:lang w:val="en-GB"/>
+        </w:rPr>
+        <w:t>closeTo</w:t>
+      </w:r>
+      <w:proofErr w:type="spellEnd"/>
+      <w:r>
+        <w:rPr>
+          <w:lang w:val="en-GB"/>
+        </w:rPr>
+        <w:t>: “</w:t>
+      </w:r>
+      <w:proofErr w:type="spellStart"/>
+      <w:r>
+        <w:rPr>
+          <w:lang w:val="en-GB"/>
+        </w:rPr>
+        <w:t>repr</w:t>
+      </w:r>
+      <w:proofErr w:type="spellEnd"/>
+      <w:r>
+        <w:rPr>
+          <w:lang w:val="en-GB"/>
+        </w:rPr>
+        <w:t xml:space="preserve"> </w:t>
+      </w:r>
+      <w:proofErr w:type="spellStart"/>
+      <w:r>
+        <w:rPr>
+          <w:lang w:val="en-GB"/>
+        </w:rPr>
+        <w:t>niet</w:t>
+      </w:r>
+      <w:proofErr w:type="spellEnd"/>
+      <w:r>
+        <w:rPr>
+          <w:lang w:val="en-GB"/>
+        </w:rPr>
+        <w:t xml:space="preserve"> </w:t>
+      </w:r>
+      <w:proofErr w:type="spellStart"/>
+      <w:r>
+        <w:rPr>
+          <w:lang w:val="en-GB"/>
+        </w:rPr>
+        <w:t>cuttingPoint</w:t>
+      </w:r>
+      <w:proofErr w:type="spellEnd"/>
+      <w:r>
+        <w:rPr>
+          <w:lang w:val="en-GB"/>
+        </w:rPr>
+        <w:t>”</w:t>
       </w:r>
     </w:p>
     <w:p>
@@ -3959,13 +5709,69 @@
         <w:rPr>
           <w:lang w:val="en-GB"/>
         </w:rPr>
-        <w:t xml:space="preserve">.closeTo:null en 1 </w:t>
-      </w:r>
-      <w:r>
-        <w:rPr>
-          <w:lang w:val="en-GB"/>
-        </w:rPr>
-        <w:t>.closeTo: “cuttingPoint”</w:t>
+        <w:t>.</w:t>
+      </w:r>
+      <w:proofErr w:type="spellStart"/>
+      <w:r>
+        <w:rPr>
+          <w:lang w:val="en-GB"/>
+        </w:rPr>
+        <w:t>closeTo:null</w:t>
+      </w:r>
+      <w:proofErr w:type="spellEnd"/>
+      <w:r>
+        <w:rPr>
+          <w:lang w:val="en-GB"/>
+        </w:rPr>
+        <w:t xml:space="preserve"> </w:t>
+      </w:r>
+      <w:proofErr w:type="spellStart"/>
+      <w:r>
+        <w:rPr>
+          <w:lang w:val="en-GB"/>
+        </w:rPr>
+        <w:t>en</w:t>
+      </w:r>
+      <w:proofErr w:type="spellEnd"/>
+      <w:r>
+        <w:rPr>
+          <w:lang w:val="en-GB"/>
+        </w:rPr>
+        <w:t xml:space="preserve"> 1 </w:t>
+      </w:r>
+      <w:r>
+        <w:rPr>
+          <w:lang w:val="en-GB"/>
+        </w:rPr>
+        <w:t>.</w:t>
+      </w:r>
+      <w:proofErr w:type="spellStart"/>
+      <w:r>
+        <w:rPr>
+          <w:lang w:val="en-GB"/>
+        </w:rPr>
+        <w:t>closeTo</w:t>
+      </w:r>
+      <w:proofErr w:type="spellEnd"/>
+      <w:r>
+        <w:rPr>
+          <w:lang w:val="en-GB"/>
+        </w:rPr>
+        <w:t>: “</w:t>
+      </w:r>
+      <w:proofErr w:type="spellStart"/>
+      <w:r>
+        <w:rPr>
+          <w:lang w:val="en-GB"/>
+        </w:rPr>
+        <w:t>cuttingPoint</w:t>
+      </w:r>
+      <w:proofErr w:type="spellEnd"/>
+      <w:r>
+        <w:rPr>
+          <w:lang w:val="en-GB"/>
+        </w:rPr>
+        <w:t>”</w:t>
       </w:r>
     </w:p>
     <w:p>
@@ -3996,7 +5802,35 @@
         <w:rPr>
           <w:lang w:val="en-GB"/>
         </w:rPr>
-        <w:t xml:space="preserve">.closeTo:null en </w:t>
+        <w:t>.</w:t>
+      </w:r>
+      <w:proofErr w:type="spellStart"/>
+      <w:r>
+        <w:rPr>
+          <w:lang w:val="en-GB"/>
+        </w:rPr>
+        <w:t>closeTo:null</w:t>
+      </w:r>
+      <w:proofErr w:type="spellEnd"/>
+      <w:r>
+        <w:rPr>
+          <w:lang w:val="en-GB"/>
+        </w:rPr>
+        <w:t xml:space="preserve"> </w:t>
+      </w:r>
+      <w:proofErr w:type="spellStart"/>
+      <w:r>
+        <w:rPr>
+          <w:lang w:val="en-GB"/>
+        </w:rPr>
+        <w:t>en</w:t>
+      </w:r>
+      <w:proofErr w:type="spellEnd"/>
+      <w:r>
+        <w:rPr>
+          <w:lang w:val="en-GB"/>
+        </w:rPr>
+        <w:t xml:space="preserve"> </w:t>
       </w:r>
       <w:r>
         <w:rPr>
@@ -4014,7 +5848,35 @@
         <w:rPr>
           <w:lang w:val="en-GB"/>
         </w:rPr>
-        <w:t>.closeTo: “cuttingPoint”</w:t>
+        <w:t>.</w:t>
+      </w:r>
+      <w:proofErr w:type="spellStart"/>
+      <w:r>
+        <w:rPr>
+          <w:lang w:val="en-GB"/>
+        </w:rPr>
+        <w:t>closeTo</w:t>
+      </w:r>
+      <w:proofErr w:type="spellEnd"/>
+      <w:r>
+        <w:rPr>
+          <w:lang w:val="en-GB"/>
+        </w:rPr>
+        <w:t>: “</w:t>
+      </w:r>
+      <w:proofErr w:type="spellStart"/>
+      <w:r>
+        <w:rPr>
+          <w:lang w:val="en-GB"/>
+        </w:rPr>
+        <w:t>cuttingPoint</w:t>
+      </w:r>
+      <w:proofErr w:type="spellEnd"/>
+      <w:r>
+        <w:rPr>
+          <w:lang w:val="en-GB"/>
+        </w:rPr>
+        <w:t>”</w:t>
       </w:r>
     </w:p>
     <w:p>
@@ -4040,25 +5902,81 @@
         <w:rPr>
           <w:lang w:val="en-GB"/>
         </w:rPr>
-        <w:t>.closeTo:nul</w:t>
-      </w:r>
-      <w:r>
-        <w:rPr>
-          <w:lang w:val="en-GB"/>
-        </w:rPr>
-        <w:t>l en 98</w:t>
-      </w:r>
+        <w:t>.</w:t>
+      </w:r>
+      <w:proofErr w:type="spellStart"/>
+      <w:r>
+        <w:rPr>
+          <w:lang w:val="en-GB"/>
+        </w:rPr>
+        <w:t>closeTo:nul</w:t>
+      </w:r>
+      <w:r>
+        <w:rPr>
+          <w:lang w:val="en-GB"/>
+        </w:rPr>
+        <w:t>l</w:t>
+      </w:r>
+      <w:proofErr w:type="spellEnd"/>
       <w:r>
         <w:rPr>
           <w:lang w:val="en-GB"/>
         </w:rPr>
         <w:t xml:space="preserve"> </w:t>
       </w:r>
-      <w:r>
-        <w:rPr>
-          <w:lang w:val="en-GB"/>
-        </w:rPr>
-        <w:t>.closeTo: “cuttingPoint”</w:t>
+      <w:proofErr w:type="spellStart"/>
+      <w:r>
+        <w:rPr>
+          <w:lang w:val="en-GB"/>
+        </w:rPr>
+        <w:t>en</w:t>
+      </w:r>
+      <w:proofErr w:type="spellEnd"/>
+      <w:r>
+        <w:rPr>
+          <w:lang w:val="en-GB"/>
+        </w:rPr>
+        <w:t xml:space="preserve"> 98</w:t>
+      </w:r>
+      <w:r>
+        <w:rPr>
+          <w:lang w:val="en-GB"/>
+        </w:rPr>
+        <w:t xml:space="preserve"> </w:t>
+      </w:r>
+      <w:r>
+        <w:rPr>
+          <w:lang w:val="en-GB"/>
+        </w:rPr>
+        <w:t>.</w:t>
+      </w:r>
+      <w:proofErr w:type="spellStart"/>
+      <w:r>
+        <w:rPr>
+          <w:lang w:val="en-GB"/>
+        </w:rPr>
+        <w:t>closeTo</w:t>
+      </w:r>
+      <w:proofErr w:type="spellEnd"/>
+      <w:r>
+        <w:rPr>
+          <w:lang w:val="en-GB"/>
+        </w:rPr>
+        <w:t>: “</w:t>
+      </w:r>
+      <w:proofErr w:type="spellStart"/>
+      <w:r>
+        <w:rPr>
+          <w:lang w:val="en-GB"/>
+        </w:rPr>
+        <w:t>cuttingPoint</w:t>
+      </w:r>
+      <w:proofErr w:type="spellEnd"/>
+      <w:r>
+        <w:rPr>
+          <w:lang w:val="en-GB"/>
+        </w:rPr>
+        <w:t>”</w:t>
       </w:r>
     </w:p>
     <w:p>
@@ -4078,7 +5996,119 @@
         <w:rPr>
           <w:lang w:val="en-GB"/>
         </w:rPr>
-        <w:t>/ 100 representations: 98 .closeTo:null, 1 .closeTo: “repr niet cuttingPoint” en 1 .closeTo: “cuttingPoint”</w:t>
+        <w:t>/ 100 representations: 98 .</w:t>
+      </w:r>
+      <w:proofErr w:type="spellStart"/>
+      <w:r>
+        <w:rPr>
+          <w:lang w:val="en-GB"/>
+        </w:rPr>
+        <w:t>closeTo:null</w:t>
+      </w:r>
+      <w:proofErr w:type="spellEnd"/>
+      <w:r>
+        <w:rPr>
+          <w:lang w:val="en-GB"/>
+        </w:rPr>
+        <w:t>, 1 .</w:t>
+      </w:r>
+      <w:proofErr w:type="spellStart"/>
+      <w:r>
+        <w:rPr>
+          <w:lang w:val="en-GB"/>
+        </w:rPr>
+        <w:t>closeTo</w:t>
+      </w:r>
+      <w:proofErr w:type="spellEnd"/>
+      <w:r>
+        <w:rPr>
+          <w:lang w:val="en-GB"/>
+        </w:rPr>
+        <w:t>: “</w:t>
+      </w:r>
+      <w:proofErr w:type="spellStart"/>
+      <w:r>
+        <w:rPr>
+          <w:lang w:val="en-GB"/>
+        </w:rPr>
+        <w:t>repr</w:t>
+      </w:r>
+      <w:proofErr w:type="spellEnd"/>
+      <w:r>
+        <w:rPr>
+          <w:lang w:val="en-GB"/>
+        </w:rPr>
+        <w:t xml:space="preserve"> </w:t>
+      </w:r>
+      <w:proofErr w:type="spellStart"/>
+      <w:r>
+        <w:rPr>
+          <w:lang w:val="en-GB"/>
+        </w:rPr>
+        <w:t>niet</w:t>
+      </w:r>
+      <w:proofErr w:type="spellEnd"/>
+      <w:r>
+        <w:rPr>
+          <w:lang w:val="en-GB"/>
+        </w:rPr>
+        <w:t xml:space="preserve"> </w:t>
+      </w:r>
+      <w:proofErr w:type="spellStart"/>
+      <w:r>
+        <w:rPr>
+          <w:lang w:val="en-GB"/>
+        </w:rPr>
+        <w:t>cuttingPoint</w:t>
+      </w:r>
+      <w:proofErr w:type="spellEnd"/>
+      <w:r>
+        <w:rPr>
+          <w:lang w:val="en-GB"/>
+        </w:rPr>
+        <w:t xml:space="preserve">” </w:t>
+      </w:r>
+      <w:proofErr w:type="spellStart"/>
+      <w:r>
+        <w:rPr>
+          <w:lang w:val="en-GB"/>
+        </w:rPr>
+        <w:t>en</w:t>
+      </w:r>
+      <w:proofErr w:type="spellEnd"/>
+      <w:r>
+        <w:rPr>
+          <w:lang w:val="en-GB"/>
+        </w:rPr>
+        <w:t xml:space="preserve"> 1 .</w:t>
+      </w:r>
+      <w:proofErr w:type="spellStart"/>
+      <w:r>
+        <w:rPr>
+          <w:lang w:val="en-GB"/>
+        </w:rPr>
+        <w:t>closeTo</w:t>
+      </w:r>
+      <w:proofErr w:type="spellEnd"/>
+      <w:r>
+        <w:rPr>
+          <w:lang w:val="en-GB"/>
+        </w:rPr>
+        <w:t>: “</w:t>
+      </w:r>
+      <w:proofErr w:type="spellStart"/>
+      <w:r>
+        <w:rPr>
+          <w:lang w:val="en-GB"/>
+        </w:rPr>
+        <w:t>cuttingPoint</w:t>
+      </w:r>
+      <w:proofErr w:type="spellEnd"/>
+      <w:r>
+        <w:rPr>
+          <w:lang w:val="en-GB"/>
+        </w:rPr>
+        <w:t>”</w:t>
       </w:r>
     </w:p>
     <w:p>
@@ -4098,7 +6128,119 @@
         <w:rPr>
           <w:lang w:val="en-GB"/>
         </w:rPr>
-        <w:t>/ 100 representations: 1 .closeTo:null, 98 .closeTo: “repr niet cuttingPoint” en 1 .closeTo: “cuttingPoint”</w:t>
+        <w:t>/ 100 representations: 1 .</w:t>
+      </w:r>
+      <w:proofErr w:type="spellStart"/>
+      <w:r>
+        <w:rPr>
+          <w:lang w:val="en-GB"/>
+        </w:rPr>
+        <w:t>closeTo:null</w:t>
+      </w:r>
+      <w:proofErr w:type="spellEnd"/>
+      <w:r>
+        <w:rPr>
+          <w:lang w:val="en-GB"/>
+        </w:rPr>
+        <w:t>, 98 .</w:t>
+      </w:r>
+      <w:proofErr w:type="spellStart"/>
+      <w:r>
+        <w:rPr>
+          <w:lang w:val="en-GB"/>
+        </w:rPr>
+        <w:t>closeTo</w:t>
+      </w:r>
+      <w:proofErr w:type="spellEnd"/>
+      <w:r>
+        <w:rPr>
+          <w:lang w:val="en-GB"/>
+        </w:rPr>
+        <w:t>: “</w:t>
+      </w:r>
+      <w:proofErr w:type="spellStart"/>
+      <w:r>
+        <w:rPr>
+          <w:lang w:val="en-GB"/>
+        </w:rPr>
+        <w:t>repr</w:t>
+      </w:r>
+      <w:proofErr w:type="spellEnd"/>
+      <w:r>
+        <w:rPr>
+          <w:lang w:val="en-GB"/>
+        </w:rPr>
+        <w:t xml:space="preserve"> </w:t>
+      </w:r>
+      <w:proofErr w:type="spellStart"/>
+      <w:r>
+        <w:rPr>
+          <w:lang w:val="en-GB"/>
+        </w:rPr>
+        <w:t>niet</w:t>
+      </w:r>
+      <w:proofErr w:type="spellEnd"/>
+      <w:r>
+        <w:rPr>
+          <w:lang w:val="en-GB"/>
+        </w:rPr>
+        <w:t xml:space="preserve"> </w:t>
+      </w:r>
+      <w:proofErr w:type="spellStart"/>
+      <w:r>
+        <w:rPr>
+          <w:lang w:val="en-GB"/>
+        </w:rPr>
+        <w:t>cuttingPoint</w:t>
+      </w:r>
+      <w:proofErr w:type="spellEnd"/>
+      <w:r>
+        <w:rPr>
+          <w:lang w:val="en-GB"/>
+        </w:rPr>
+        <w:t xml:space="preserve">” </w:t>
+      </w:r>
+      <w:proofErr w:type="spellStart"/>
+      <w:r>
+        <w:rPr>
+          <w:lang w:val="en-GB"/>
+        </w:rPr>
+        <w:t>en</w:t>
+      </w:r>
+      <w:proofErr w:type="spellEnd"/>
+      <w:r>
+        <w:rPr>
+          <w:lang w:val="en-GB"/>
+        </w:rPr>
+        <w:t xml:space="preserve"> 1 .</w:t>
+      </w:r>
+      <w:proofErr w:type="spellStart"/>
+      <w:r>
+        <w:rPr>
+          <w:lang w:val="en-GB"/>
+        </w:rPr>
+        <w:t>closeTo</w:t>
+      </w:r>
+      <w:proofErr w:type="spellEnd"/>
+      <w:r>
+        <w:rPr>
+          <w:lang w:val="en-GB"/>
+        </w:rPr>
+        <w:t>: “</w:t>
+      </w:r>
+      <w:proofErr w:type="spellStart"/>
+      <w:r>
+        <w:rPr>
+          <w:lang w:val="en-GB"/>
+        </w:rPr>
+        <w:t>cuttingPoint</w:t>
+      </w:r>
+      <w:proofErr w:type="spellEnd"/>
+      <w:r>
+        <w:rPr>
+          <w:lang w:val="en-GB"/>
+        </w:rPr>
+        <w:t>”</w:t>
       </w:r>
     </w:p>
     <w:p>
@@ -4118,7 +6260,119 @@
         <w:rPr>
           <w:lang w:val="en-GB"/>
         </w:rPr>
-        <w:t>/ 100 representations: 1 .closeTo:null, 1 .closeTo: “repr niet cuttingPoint” en 98 .closeTo: “cuttingPoint”</w:t>
+        <w:t>/ 100 representations: 1 .</w:t>
+      </w:r>
+      <w:proofErr w:type="spellStart"/>
+      <w:r>
+        <w:rPr>
+          <w:lang w:val="en-GB"/>
+        </w:rPr>
+        <w:t>closeTo:null</w:t>
+      </w:r>
+      <w:proofErr w:type="spellEnd"/>
+      <w:r>
+        <w:rPr>
+          <w:lang w:val="en-GB"/>
+        </w:rPr>
+        <w:t>, 1 .</w:t>
+      </w:r>
+      <w:proofErr w:type="spellStart"/>
+      <w:r>
+        <w:rPr>
+          <w:lang w:val="en-GB"/>
+        </w:rPr>
+        <w:t>closeTo</w:t>
+      </w:r>
+      <w:proofErr w:type="spellEnd"/>
+      <w:r>
+        <w:rPr>
+          <w:lang w:val="en-GB"/>
+        </w:rPr>
+        <w:t>: “</w:t>
+      </w:r>
+      <w:proofErr w:type="spellStart"/>
+      <w:r>
+        <w:rPr>
+          <w:lang w:val="en-GB"/>
+        </w:rPr>
+        <w:t>repr</w:t>
+      </w:r>
+      <w:proofErr w:type="spellEnd"/>
+      <w:r>
+        <w:rPr>
+          <w:lang w:val="en-GB"/>
+        </w:rPr>
+        <w:t xml:space="preserve"> </w:t>
+      </w:r>
+      <w:proofErr w:type="spellStart"/>
+      <w:r>
+        <w:rPr>
+          <w:lang w:val="en-GB"/>
+        </w:rPr>
+        <w:t>niet</w:t>
+      </w:r>
+      <w:proofErr w:type="spellEnd"/>
+      <w:r>
+        <w:rPr>
+          <w:lang w:val="en-GB"/>
+        </w:rPr>
+        <w:t xml:space="preserve"> </w:t>
+      </w:r>
+      <w:proofErr w:type="spellStart"/>
+      <w:r>
+        <w:rPr>
+          <w:lang w:val="en-GB"/>
+        </w:rPr>
+        <w:t>cuttingPoint</w:t>
+      </w:r>
+      <w:proofErr w:type="spellEnd"/>
+      <w:r>
+        <w:rPr>
+          <w:lang w:val="en-GB"/>
+        </w:rPr>
+        <w:t xml:space="preserve">” </w:t>
+      </w:r>
+      <w:proofErr w:type="spellStart"/>
+      <w:r>
+        <w:rPr>
+          <w:lang w:val="en-GB"/>
+        </w:rPr>
+        <w:t>en</w:t>
+      </w:r>
+      <w:proofErr w:type="spellEnd"/>
+      <w:r>
+        <w:rPr>
+          <w:lang w:val="en-GB"/>
+        </w:rPr>
+        <w:t xml:space="preserve"> 98 .</w:t>
+      </w:r>
+      <w:proofErr w:type="spellStart"/>
+      <w:r>
+        <w:rPr>
+          <w:lang w:val="en-GB"/>
+        </w:rPr>
+        <w:t>closeTo</w:t>
+      </w:r>
+      <w:proofErr w:type="spellEnd"/>
+      <w:r>
+        <w:rPr>
+          <w:lang w:val="en-GB"/>
+        </w:rPr>
+        <w:t>: “</w:t>
+      </w:r>
+      <w:proofErr w:type="spellStart"/>
+      <w:r>
+        <w:rPr>
+          <w:lang w:val="en-GB"/>
+        </w:rPr>
+        <w:t>cuttingPoint</w:t>
+      </w:r>
+      <w:proofErr w:type="spellEnd"/>
+      <w:r>
+        <w:rPr>
+          <w:lang w:val="en-GB"/>
+        </w:rPr>
+        <w:t>”</w:t>
       </w:r>
     </w:p>
     <w:p>
@@ -4150,7 +6404,105 @@
         <w:rPr>
           <w:lang w:val="en-GB"/>
         </w:rPr>
-        <w:t>.closeTo: “cuttingPoint” en 99 .closeTo: “repr niet cuttingPoint”</w:t>
+        <w:t>.</w:t>
+      </w:r>
+      <w:proofErr w:type="spellStart"/>
+      <w:r>
+        <w:rPr>
+          <w:lang w:val="en-GB"/>
+        </w:rPr>
+        <w:t>closeTo</w:t>
+      </w:r>
+      <w:proofErr w:type="spellEnd"/>
+      <w:r>
+        <w:rPr>
+          <w:lang w:val="en-GB"/>
+        </w:rPr>
+        <w:t>: “</w:t>
+      </w:r>
+      <w:proofErr w:type="spellStart"/>
+      <w:r>
+        <w:rPr>
+          <w:lang w:val="en-GB"/>
+        </w:rPr>
+        <w:t>cuttingPoint</w:t>
+      </w:r>
+      <w:proofErr w:type="spellEnd"/>
+      <w:r>
+        <w:rPr>
+          <w:lang w:val="en-GB"/>
+        </w:rPr>
+        <w:t xml:space="preserve">” </w:t>
+      </w:r>
+      <w:proofErr w:type="spellStart"/>
+      <w:r>
+        <w:rPr>
+          <w:lang w:val="en-GB"/>
+        </w:rPr>
+        <w:t>en</w:t>
+      </w:r>
+      <w:proofErr w:type="spellEnd"/>
+      <w:r>
+        <w:rPr>
+          <w:lang w:val="en-GB"/>
+        </w:rPr>
+        <w:t xml:space="preserve"> 99 .</w:t>
+      </w:r>
+      <w:proofErr w:type="spellStart"/>
+      <w:r>
+        <w:rPr>
+          <w:lang w:val="en-GB"/>
+        </w:rPr>
+        <w:t>closeTo</w:t>
+      </w:r>
+      <w:proofErr w:type="spellEnd"/>
+      <w:r>
+        <w:rPr>
+          <w:lang w:val="en-GB"/>
+        </w:rPr>
+        <w:t>: “</w:t>
+      </w:r>
+      <w:proofErr w:type="spellStart"/>
+      <w:r>
+        <w:rPr>
+          <w:lang w:val="en-GB"/>
+        </w:rPr>
+        <w:t>repr</w:t>
+      </w:r>
+      <w:proofErr w:type="spellEnd"/>
+      <w:r>
+        <w:rPr>
+          <w:lang w:val="en-GB"/>
+        </w:rPr>
+        <w:t xml:space="preserve"> </w:t>
+      </w:r>
+      <w:proofErr w:type="spellStart"/>
+      <w:r>
+        <w:rPr>
+          <w:lang w:val="en-GB"/>
+        </w:rPr>
+        <w:t>niet</w:t>
+      </w:r>
+      <w:proofErr w:type="spellEnd"/>
+      <w:r>
+        <w:rPr>
+          <w:lang w:val="en-GB"/>
+        </w:rPr>
+        <w:t xml:space="preserve"> </w:t>
+      </w:r>
+      <w:proofErr w:type="spellStart"/>
+      <w:r>
+        <w:rPr>
+          <w:lang w:val="en-GB"/>
+        </w:rPr>
+        <w:t>cuttingPoint</w:t>
+      </w:r>
+      <w:proofErr w:type="spellEnd"/>
+      <w:r>
+        <w:rPr>
+          <w:lang w:val="en-GB"/>
+        </w:rPr>
+        <w:t>”</w:t>
       </w:r>
     </w:p>
     <w:p>
@@ -4182,19 +6534,41 @@
         <w:rPr>
           <w:lang w:val="en-GB"/>
         </w:rPr>
-        <w:t xml:space="preserve"> representations: 2 .closeTo:</w:t>
-      </w:r>
-      <w:r>
-        <w:rPr>
-          <w:lang w:val="en-GB"/>
-        </w:rPr>
-        <w:t xml:space="preserve"> “cuttingPoint”</w:t>
-      </w:r>
-      <w:r>
-        <w:rPr>
-          <w:lang w:val="en-GB"/>
-        </w:rPr>
-        <w:t xml:space="preserve"> en 98</w:t>
+        <w:t xml:space="preserve"> representations: 2 .</w:t>
+      </w:r>
+      <w:proofErr w:type="spellStart"/>
+      <w:r>
+        <w:rPr>
+          <w:lang w:val="en-GB"/>
+        </w:rPr>
+        <w:t>closeTo</w:t>
+      </w:r>
+      <w:proofErr w:type="spellEnd"/>
+      <w:r>
+        <w:rPr>
+          <w:lang w:val="en-GB"/>
+        </w:rPr>
+        <w:t>:</w:t>
+      </w:r>
+      <w:r>
+        <w:rPr>
+          <w:lang w:val="en-GB"/>
+        </w:rPr>
+        <w:t xml:space="preserve"> “</w:t>
+      </w:r>
+      <w:proofErr w:type="spellStart"/>
+      <w:r>
+        <w:rPr>
+          <w:lang w:val="en-GB"/>
+        </w:rPr>
+        <w:t>cuttingPoint</w:t>
+      </w:r>
+      <w:proofErr w:type="spellEnd"/>
+      <w:r>
+        <w:rPr>
+          <w:lang w:val="en-GB"/>
+        </w:rPr>
+        <w:t>”</w:t>
       </w:r>
       <w:r>
         <w:rPr>
@@ -4202,11 +6576,80 @@
         </w:rPr>
         <w:t xml:space="preserve"> </w:t>
       </w:r>
-      <w:r>
-        <w:rPr>
-          <w:lang w:val="en-GB"/>
-        </w:rPr>
-        <w:t>.closeTo: : “repr niet cu</w:t>
+      <w:proofErr w:type="spellStart"/>
+      <w:r>
+        <w:rPr>
+          <w:lang w:val="en-GB"/>
+        </w:rPr>
+        <w:t>en</w:t>
+      </w:r>
+      <w:proofErr w:type="spellEnd"/>
+      <w:r>
+        <w:rPr>
+          <w:lang w:val="en-GB"/>
+        </w:rPr>
+        <w:t xml:space="preserve"> 98</w:t>
+      </w:r>
+      <w:r>
+        <w:rPr>
+          <w:lang w:val="en-GB"/>
+        </w:rPr>
+        <w:t xml:space="preserve"> </w:t>
+      </w:r>
+      <w:r>
+        <w:rPr>
+          <w:lang w:val="en-GB"/>
+        </w:rPr>
+        <w:t>.</w:t>
+      </w:r>
+      <w:proofErr w:type="spellStart"/>
+      <w:r>
+        <w:rPr>
+          <w:lang w:val="en-GB"/>
+        </w:rPr>
+        <w:t>closeTo</w:t>
+      </w:r>
+      <w:proofErr w:type="spellEnd"/>
+      <w:r>
+        <w:rPr>
+          <w:lang w:val="en-GB"/>
+        </w:rPr>
+        <w:t>: : “</w:t>
+      </w:r>
+      <w:proofErr w:type="spellStart"/>
+      <w:r>
+        <w:rPr>
+          <w:lang w:val="en-GB"/>
+        </w:rPr>
+        <w:t>repr</w:t>
+      </w:r>
+      <w:proofErr w:type="spellEnd"/>
+      <w:r>
+        <w:rPr>
+          <w:lang w:val="en-GB"/>
+        </w:rPr>
+        <w:t xml:space="preserve"> </w:t>
+      </w:r>
+      <w:proofErr w:type="spellStart"/>
+      <w:r>
+        <w:rPr>
+          <w:lang w:val="en-GB"/>
+        </w:rPr>
+        <w:t>niet</w:t>
+      </w:r>
+      <w:proofErr w:type="spellEnd"/>
+      <w:r>
+        <w:rPr>
+          <w:lang w:val="en-GB"/>
+        </w:rPr>
+        <w:t xml:space="preserve"> </w:t>
+      </w:r>
+      <w:proofErr w:type="spellStart"/>
+      <w:r>
+        <w:rPr>
+          <w:lang w:val="en-GB"/>
+        </w:rPr>
+        <w:t>cu</w:t>
       </w:r>
       <w:r>
         <w:rPr>
@@ -4214,6 +6657,7 @@
         </w:rPr>
         <w:t>ttingPoint</w:t>
       </w:r>
+      <w:proofErr w:type="spellEnd"/>
       <w:r>
         <w:rPr>
           <w:lang w:val="en-GB"/>
@@ -4243,13 +6687,55 @@
         <w:rPr>
           <w:lang w:val="en-GB"/>
         </w:rPr>
-        <w:t>.closeTo:</w:t>
-      </w:r>
-      <w:r>
-        <w:rPr>
-          <w:lang w:val="en-GB"/>
-        </w:rPr>
-        <w:t xml:space="preserve"> “cuttingPoint” en 2</w:t>
+        <w:t>.</w:t>
+      </w:r>
+      <w:proofErr w:type="spellStart"/>
+      <w:r>
+        <w:rPr>
+          <w:lang w:val="en-GB"/>
+        </w:rPr>
+        <w:t>closeTo</w:t>
+      </w:r>
+      <w:proofErr w:type="spellEnd"/>
+      <w:r>
+        <w:rPr>
+          <w:lang w:val="en-GB"/>
+        </w:rPr>
+        <w:t>:</w:t>
+      </w:r>
+      <w:r>
+        <w:rPr>
+          <w:lang w:val="en-GB"/>
+        </w:rPr>
+        <w:t xml:space="preserve"> “</w:t>
+      </w:r>
+      <w:proofErr w:type="spellStart"/>
+      <w:r>
+        <w:rPr>
+          <w:lang w:val="en-GB"/>
+        </w:rPr>
+        <w:t>cuttingPoint</w:t>
+      </w:r>
+      <w:proofErr w:type="spellEnd"/>
+      <w:r>
+        <w:rPr>
+          <w:lang w:val="en-GB"/>
+        </w:rPr>
+        <w:t xml:space="preserve">” </w:t>
+      </w:r>
+      <w:proofErr w:type="spellStart"/>
+      <w:r>
+        <w:rPr>
+          <w:lang w:val="en-GB"/>
+        </w:rPr>
+        <w:t>en</w:t>
+      </w:r>
+      <w:proofErr w:type="spellEnd"/>
+      <w:r>
+        <w:rPr>
+          <w:lang w:val="en-GB"/>
+        </w:rPr>
+        <w:t xml:space="preserve"> 2</w:t>
       </w:r>
       <w:r>
         <w:rPr>
@@ -4261,7 +6747,56 @@
         <w:rPr>
           <w:lang w:val="en-GB"/>
         </w:rPr>
-        <w:t>.closeTo: : “repr niet cu</w:t>
+        <w:t>.</w:t>
+      </w:r>
+      <w:proofErr w:type="spellStart"/>
+      <w:r>
+        <w:rPr>
+          <w:lang w:val="en-GB"/>
+        </w:rPr>
+        <w:t>closeTo</w:t>
+      </w:r>
+      <w:proofErr w:type="spellEnd"/>
+      <w:r>
+        <w:rPr>
+          <w:lang w:val="en-GB"/>
+        </w:rPr>
+        <w:t>: : “</w:t>
+      </w:r>
+      <w:proofErr w:type="spellStart"/>
+      <w:r>
+        <w:rPr>
+          <w:lang w:val="en-GB"/>
+        </w:rPr>
+        <w:t>repr</w:t>
+      </w:r>
+      <w:proofErr w:type="spellEnd"/>
+      <w:r>
+        <w:rPr>
+          <w:lang w:val="en-GB"/>
+        </w:rPr>
+        <w:t xml:space="preserve"> </w:t>
+      </w:r>
+      <w:proofErr w:type="spellStart"/>
+      <w:r>
+        <w:rPr>
+          <w:lang w:val="en-GB"/>
+        </w:rPr>
+        <w:t>niet</w:t>
+      </w:r>
+      <w:proofErr w:type="spellEnd"/>
+      <w:r>
+        <w:rPr>
+          <w:lang w:val="en-GB"/>
+        </w:rPr>
+        <w:t xml:space="preserve"> </w:t>
+      </w:r>
+      <w:proofErr w:type="spellStart"/>
+      <w:r>
+        <w:rPr>
+          <w:lang w:val="en-GB"/>
+        </w:rPr>
+        <w:t>cu</w:t>
       </w:r>
       <w:r>
         <w:rPr>
@@ -4269,6 +6804,7 @@
         </w:rPr>
         <w:t>ttingPoint</w:t>
       </w:r>
+      <w:proofErr w:type="spellEnd"/>
       <w:r>
         <w:rPr>
           <w:lang w:val="en-GB"/>
@@ -4280,32 +6816,68 @@
       <w:pPr>
         <w:ind w:firstLine="708"/>
       </w:pPr>
+      <w:proofErr w:type="spellStart"/>
       <w:r>
         <w:t>ae</w:t>
       </w:r>
+      <w:proofErr w:type="spellEnd"/>
       <w:r>
         <w:t xml:space="preserve">/ </w:t>
       </w:r>
       <w:r>
-        <w:t xml:space="preserve">100 representations: 100 </w:t>
-      </w:r>
-      <w:r>
-        <w:t>.closeTo: “cuttingPoint”</w:t>
+        <w:t xml:space="preserve">100 </w:t>
+      </w:r>
+      <w:proofErr w:type="spellStart"/>
+      <w:r>
+        <w:t>representations</w:t>
+      </w:r>
+      <w:proofErr w:type="spellEnd"/>
+      <w:r>
+        <w:t xml:space="preserve">: 100 </w:t>
+      </w:r>
+      <w:r>
+        <w:t>.</w:t>
+      </w:r>
+      <w:proofErr w:type="spellStart"/>
+      <w:r>
+        <w:t>closeTo</w:t>
+      </w:r>
+      <w:proofErr w:type="spellEnd"/>
+      <w:r>
+        <w:t>: “</w:t>
+      </w:r>
+      <w:proofErr w:type="spellStart"/>
+      <w:r>
+        <w:t>cuttingPoint</w:t>
+      </w:r>
+      <w:proofErr w:type="spellEnd"/>
+      <w:r>
+        <w:t>”</w:t>
       </w:r>
     </w:p>
     <w:p/>
     <w:p/>
     <w:p>
+      <w:proofErr w:type="spellStart"/>
       <w:r>
         <w:rPr>
           <w:u w:val="single"/>
         </w:rPr>
         <w:t>subsetNcomp</w:t>
       </w:r>
-    </w:p>
-    <w:p>
-      <w:r>
-        <w:t>9/ We verwachten dat er  in het object een functie subsetNcomp zit</w:t>
+      <w:proofErr w:type="spellEnd"/>
+    </w:p>
+    <w:p>
+      <w:r>
+        <w:t xml:space="preserve">9/ We verwachten dat er  in het object een functie </w:t>
+      </w:r>
+      <w:proofErr w:type="spellStart"/>
+      <w:r>
+        <w:t>subsetNcomp</w:t>
+      </w:r>
+      <w:proofErr w:type="spellEnd"/>
+      <w:r>
+        <w:t xml:space="preserve"> zit</w:t>
       </w:r>
     </w:p>
     <w:p>
@@ -4318,7 +6890,21 @@
         <w:rPr>
           <w:lang w:val="en-GB"/>
         </w:rPr>
-        <w:t xml:space="preserve">10/ we verwachten </w:t>
+        <w:t xml:space="preserve">10/ we </w:t>
+      </w:r>
+      <w:proofErr w:type="spellStart"/>
+      <w:r>
+        <w:rPr>
+          <w:lang w:val="en-GB"/>
+        </w:rPr>
+        <w:t>verwachten</w:t>
+      </w:r>
+      <w:proofErr w:type="spellEnd"/>
+      <w:r>
+        <w:rPr>
+          <w:lang w:val="en-GB"/>
+        </w:rPr>
+        <w:t xml:space="preserve"> </w:t>
       </w:r>
       <w:r>
         <w:rPr>
@@ -4330,8 +6916,16 @@
         <w:rPr>
           <w:lang w:val="en-GB"/>
         </w:rPr>
-        <w:t xml:space="preserve"> als</w:t>
-      </w:r>
+        <w:t xml:space="preserve"> </w:t>
+      </w:r>
+      <w:proofErr w:type="spellStart"/>
+      <w:r>
+        <w:rPr>
+          <w:lang w:val="en-GB"/>
+        </w:rPr>
+        <w:t>als</w:t>
+      </w:r>
+      <w:proofErr w:type="spellEnd"/>
     </w:p>
     <w:p>
       <w:pPr>
@@ -4345,7 +6939,21 @@
         </w:rPr>
         <w:lastRenderedPageBreak/>
         <w:tab/>
-        <w:t>a/ candidateOpponents undefined is</w:t>
+        <w:t xml:space="preserve">a/ </w:t>
+      </w:r>
+      <w:proofErr w:type="spellStart"/>
+      <w:r>
+        <w:rPr>
+          <w:lang w:val="en-GB"/>
+        </w:rPr>
+        <w:t>candidateOpponents</w:t>
+      </w:r>
+      <w:proofErr w:type="spellEnd"/>
+      <w:r>
+        <w:rPr>
+          <w:lang w:val="en-GB"/>
+        </w:rPr>
+        <w:t xml:space="preserve"> undefined is</w:t>
       </w:r>
     </w:p>
     <w:p>
@@ -4364,7 +6972,35 @@
         <w:rPr>
           <w:lang w:val="en-GB"/>
         </w:rPr>
-        <w:t>b/ candidateOpponents geen array is</w:t>
+        <w:t xml:space="preserve">b/ </w:t>
+      </w:r>
+      <w:proofErr w:type="spellStart"/>
+      <w:r>
+        <w:rPr>
+          <w:lang w:val="en-GB"/>
+        </w:rPr>
+        <w:t>candidateOpponents</w:t>
+      </w:r>
+      <w:proofErr w:type="spellEnd"/>
+      <w:r>
+        <w:rPr>
+          <w:lang w:val="en-GB"/>
+        </w:rPr>
+        <w:t xml:space="preserve"> </w:t>
+      </w:r>
+      <w:proofErr w:type="spellStart"/>
+      <w:r>
+        <w:rPr>
+          <w:lang w:val="en-GB"/>
+        </w:rPr>
+        <w:t>geen</w:t>
+      </w:r>
+      <w:proofErr w:type="spellEnd"/>
+      <w:r>
+        <w:rPr>
+          <w:lang w:val="en-GB"/>
+        </w:rPr>
+        <w:t xml:space="preserve"> array is</w:t>
       </w:r>
     </w:p>
     <w:p>
@@ -4377,9 +7013,11 @@
       <w:r>
         <w:t xml:space="preserve">c/ </w:t>
       </w:r>
+      <w:proofErr w:type="spellStart"/>
       <w:r>
         <w:t>candidateOpponents</w:t>
       </w:r>
+      <w:proofErr w:type="spellEnd"/>
       <w:r>
         <w:t xml:space="preserve"> minder dan 2 elementen bevat</w:t>
       </w:r>
@@ -4400,8 +7038,13 @@
         <w:t>het</w:t>
       </w:r>
       <w:r>
-        <w:t xml:space="preserve"> compared</w:t>
-      </w:r>
+        <w:t xml:space="preserve"> </w:t>
+      </w:r>
+      <w:proofErr w:type="spellStart"/>
+      <w:r>
+        <w:t>compared</w:t>
+      </w:r>
+      <w:proofErr w:type="spellEnd"/>
       <w:r>
         <w:t xml:space="preserve"> veld geen</w:t>
       </w:r>
@@ -4473,7 +7116,15 @@
     <w:p>
       <w:r>
         <w:tab/>
-        <w:t>g/ 9 vs 10 keer vergeleken</w:t>
+        <w:t xml:space="preserve">g/ 9 </w:t>
+      </w:r>
+      <w:proofErr w:type="spellStart"/>
+      <w:r>
+        <w:t>vs</w:t>
+      </w:r>
+      <w:proofErr w:type="spellEnd"/>
+      <w:r>
+        <w:t xml:space="preserve"> 10 keer vergeleken</w:t>
       </w:r>
     </w:p>
     <w:p/>
@@ -4487,24 +7138,56 @@
         <w:rPr>
           <w:u w:val="single"/>
         </w:rPr>
-        <w:t>select ReprB</w:t>
-      </w:r>
-    </w:p>
-    <w:p>
-      <w:r>
-        <w:t>1/ we verwachten errorA als</w:t>
+        <w:t xml:space="preserve">select </w:t>
+      </w:r>
+      <w:proofErr w:type="spellStart"/>
+      <w:r>
+        <w:rPr>
+          <w:u w:val="single"/>
+        </w:rPr>
+        <w:t>ReprB</w:t>
+      </w:r>
+      <w:proofErr w:type="spellEnd"/>
+    </w:p>
+    <w:p>
+      <w:r>
+        <w:t xml:space="preserve">1/ we verwachten </w:t>
+      </w:r>
+      <w:proofErr w:type="spellStart"/>
+      <w:r>
+        <w:t>errorA</w:t>
+      </w:r>
+      <w:proofErr w:type="spellEnd"/>
+      <w:r>
+        <w:t xml:space="preserve"> als</w:t>
       </w:r>
     </w:p>
     <w:p>
       <w:r>
         <w:tab/>
-        <w:t>a/ candidateOppos niet bestaat</w:t>
+        <w:t xml:space="preserve">a/ </w:t>
+      </w:r>
+      <w:proofErr w:type="spellStart"/>
+      <w:r>
+        <w:t>candidateOppos</w:t>
+      </w:r>
+      <w:proofErr w:type="spellEnd"/>
+      <w:r>
+        <w:t xml:space="preserve"> niet bestaat</w:t>
       </w:r>
     </w:p>
     <w:p>
       <w:r>
         <w:tab/>
-        <w:t>b/ candidateOppos geen vector is</w:t>
+        <w:t xml:space="preserve">b/ </w:t>
+      </w:r>
+      <w:proofErr w:type="spellStart"/>
+      <w:r>
+        <w:t>candidateOppos</w:t>
+      </w:r>
+      <w:proofErr w:type="spellEnd"/>
+      <w:r>
+        <w:t xml:space="preserve"> geen vector is</w:t>
       </w:r>
     </w:p>
     <w:p>
@@ -4512,25 +7195,70 @@
         <w:tab/>
         <w:t xml:space="preserve">c/ </w:t>
       </w:r>
-      <w:r>
-        <w:t>candidateOppos minder dan 2 elementen heeft</w:t>
-      </w:r>
-    </w:p>
-    <w:p>
-      <w:r>
-        <w:t>2/ we verwachten errorB als</w:t>
+      <w:proofErr w:type="spellStart"/>
+      <w:r>
+        <w:t>candidateOppos</w:t>
+      </w:r>
+      <w:proofErr w:type="spellEnd"/>
+      <w:r>
+        <w:t xml:space="preserve"> minder dan 2 elementen heeft</w:t>
+      </w:r>
+    </w:p>
+    <w:p>
+      <w:r>
+        <w:t xml:space="preserve">2/ we verwachten </w:t>
+      </w:r>
+      <w:proofErr w:type="spellStart"/>
+      <w:r>
+        <w:t>errorB</w:t>
+      </w:r>
+      <w:proofErr w:type="spellEnd"/>
+      <w:r>
+        <w:t xml:space="preserve"> als</w:t>
       </w:r>
     </w:p>
     <w:p>
       <w:r>
         <w:tab/>
-        <w:t>a/ een element in candidateOppos geen ability.value veld heeft</w:t>
+        <w:t xml:space="preserve">a/ een element in </w:t>
+      </w:r>
+      <w:proofErr w:type="spellStart"/>
+      <w:r>
+        <w:t>candidateOppos</w:t>
+      </w:r>
+      <w:proofErr w:type="spellEnd"/>
+      <w:r>
+        <w:t xml:space="preserve"> geen </w:t>
+      </w:r>
+      <w:proofErr w:type="spellStart"/>
+      <w:r>
+        <w:t>ability.value</w:t>
+      </w:r>
+      <w:proofErr w:type="spellEnd"/>
+      <w:r>
+        <w:t xml:space="preserve"> veld heeft</w:t>
       </w:r>
     </w:p>
     <w:p>
       <w:r>
         <w:tab/>
-        <w:t>b/ een element in cadidateOppos een ability.value veld heeft die niet numeriek is</w:t>
+        <w:t xml:space="preserve">b/ een element in </w:t>
+      </w:r>
+      <w:proofErr w:type="spellStart"/>
+      <w:r>
+        <w:t>cadidateOppos</w:t>
+      </w:r>
+      <w:proofErr w:type="spellEnd"/>
+      <w:r>
+        <w:t xml:space="preserve"> een </w:t>
+      </w:r>
+      <w:proofErr w:type="spellStart"/>
+      <w:r>
+        <w:t>ability.value</w:t>
+      </w:r>
+      <w:proofErr w:type="spellEnd"/>
+      <w:r>
+        <w:t xml:space="preserve"> veld heeft die niet numeriek is</w:t>
       </w:r>
     </w:p>
     <w:p>
@@ -4538,11 +7266,16 @@
         <w:t>3</w:t>
       </w:r>
       <w:r>
-        <w:t>/ we verwachten erro</w:t>
+        <w:t xml:space="preserve">/ we verwachten </w:t>
+      </w:r>
+      <w:proofErr w:type="spellStart"/>
+      <w:r>
+        <w:t>erro</w:t>
       </w:r>
       <w:r>
         <w:t>rC</w:t>
       </w:r>
+      <w:proofErr w:type="spellEnd"/>
       <w:r>
         <w:t xml:space="preserve"> als</w:t>
       </w:r>
@@ -4550,23 +7283,60 @@
     <w:p>
       <w:r>
         <w:tab/>
-        <w:t>a/ cuttingAbil niet bestaat</w:t>
+        <w:t xml:space="preserve">a/ </w:t>
+      </w:r>
+      <w:proofErr w:type="spellStart"/>
+      <w:r>
+        <w:t>cuttingAbil</w:t>
+      </w:r>
+      <w:proofErr w:type="spellEnd"/>
+      <w:r>
+        <w:t xml:space="preserve"> niet bestaat</w:t>
       </w:r>
     </w:p>
     <w:p>
       <w:r>
         <w:tab/>
-        <w:t>b/ als cuttingAbil niet numeric is</w:t>
+        <w:t xml:space="preserve">b/ als </w:t>
+      </w:r>
+      <w:proofErr w:type="spellStart"/>
+      <w:r>
+        <w:t>cuttingAbil</w:t>
+      </w:r>
+      <w:proofErr w:type="spellEnd"/>
+      <w:r>
+        <w:t xml:space="preserve"> niet </w:t>
+      </w:r>
+      <w:proofErr w:type="spellStart"/>
+      <w:r>
+        <w:t>numeric</w:t>
+      </w:r>
+      <w:proofErr w:type="spellEnd"/>
+      <w:r>
+        <w:t xml:space="preserve"> is</w:t>
       </w:r>
     </w:p>
     <w:p>
       <w:r>
         <w:tab/>
-        <w:t>c/ als cut</w:t>
-      </w:r>
-      <w:r>
-        <w:t>tingAbil niet NaN</w:t>
-      </w:r>
+        <w:t xml:space="preserve">c/ als </w:t>
+      </w:r>
+      <w:proofErr w:type="spellStart"/>
+      <w:r>
+        <w:t>cut</w:t>
+      </w:r>
+      <w:r>
+        <w:t>tingAbil</w:t>
+      </w:r>
+      <w:proofErr w:type="spellEnd"/>
+      <w:r>
+        <w:t xml:space="preserve"> niet </w:t>
+      </w:r>
+      <w:proofErr w:type="spellStart"/>
+      <w:r>
+        <w:t>NaN</w:t>
+      </w:r>
+      <w:proofErr w:type="spellEnd"/>
     </w:p>
     <w:p>
       <w:r>
@@ -4594,7 +7364,15 @@
         <w:t>5</w:t>
       </w:r>
       <w:r>
-        <w:t>/ we verwachten dat het object een _id veld bevat</w:t>
+        <w:t>/ we verwachten dat het object een _</w:t>
+      </w:r>
+      <w:proofErr w:type="spellStart"/>
+      <w:r>
+        <w:t>id</w:t>
+      </w:r>
+      <w:proofErr w:type="spellEnd"/>
+      <w:r>
+        <w:t xml:space="preserve"> veld bevat</w:t>
       </w:r>
     </w:p>
     <w:p>
@@ -4622,32 +7400,126 @@
         <w:tab/>
       </w:r>
       <w:r>
-        <w:t>a/ met 2 candidateOppos</w:t>
-      </w:r>
-    </w:p>
-    <w:p>
-      <w:r>
+        <w:t xml:space="preserve">a/ met 2 </w:t>
+      </w:r>
+      <w:proofErr w:type="spellStart"/>
+      <w:r>
+        <w:t>candidateOppos</w:t>
+      </w:r>
+      <w:proofErr w:type="spellEnd"/>
+    </w:p>
+    <w:p>
+      <w:pPr>
+        <w:rPr>
+          <w:strike/>
+        </w:rPr>
+      </w:pPr>
+      <w:r>
+        <w:rPr>
+          <w:strike/>
+        </w:rPr>
         <w:tab/>
       </w:r>
       <w:r>
+        <w:rPr>
+          <w:strike/>
+        </w:rPr>
         <w:tab/>
-        <w:t>i/ geordend volgens fisher info oplopend (geef geef object 0 terug)</w:t>
-      </w:r>
-    </w:p>
-    <w:p>
-      <w:r>
+        <w:t xml:space="preserve">i/ geordend volgens </w:t>
+      </w:r>
+      <w:proofErr w:type="spellStart"/>
+      <w:r>
+        <w:rPr>
+          <w:strike/>
+        </w:rPr>
+        <w:t>fisher</w:t>
+      </w:r>
+      <w:proofErr w:type="spellEnd"/>
+      <w:r>
+        <w:rPr>
+          <w:strike/>
+        </w:rPr>
+        <w:t xml:space="preserve"> info oplopend (geef </w:t>
+      </w:r>
+      <w:proofErr w:type="spellStart"/>
+      <w:r>
+        <w:rPr>
+          <w:strike/>
+        </w:rPr>
+        <w:t>geef</w:t>
+      </w:r>
+      <w:proofErr w:type="spellEnd"/>
+      <w:r>
+        <w:rPr>
+          <w:strike/>
+        </w:rPr>
+        <w:t xml:space="preserve"> object 0 terug)</w:t>
+      </w:r>
+    </w:p>
+    <w:p>
+      <w:pPr>
+        <w:rPr>
+          <w:strike/>
+        </w:rPr>
+      </w:pPr>
+      <w:r>
+        <w:rPr>
+          <w:strike/>
+        </w:rPr>
         <w:tab/>
       </w:r>
       <w:r>
+        <w:rPr>
+          <w:strike/>
+        </w:rPr>
         <w:tab/>
-        <w:t>ii/ geordend volgens fisher info aflopend (geef geef object 1 terug)</w:t>
-      </w:r>
-    </w:p>
-    <w:p>
-      <w:r>
+        <w:t xml:space="preserve">ii/ geordend volgens </w:t>
+      </w:r>
+      <w:proofErr w:type="spellStart"/>
+      <w:r>
+        <w:rPr>
+          <w:strike/>
+        </w:rPr>
+        <w:t>fisher</w:t>
+      </w:r>
+      <w:proofErr w:type="spellEnd"/>
+      <w:r>
+        <w:rPr>
+          <w:strike/>
+        </w:rPr>
+        <w:t xml:space="preserve"> info aflopend (geef </w:t>
+      </w:r>
+      <w:proofErr w:type="spellStart"/>
+      <w:r>
+        <w:rPr>
+          <w:strike/>
+        </w:rPr>
+        <w:t>geef</w:t>
+      </w:r>
+      <w:proofErr w:type="spellEnd"/>
+      <w:r>
+        <w:rPr>
+          <w:strike/>
+        </w:rPr>
+        <w:t xml:space="preserve"> object 1 terug)</w:t>
+      </w:r>
+    </w:p>
+    <w:p>
+      <w:pPr>
+        <w:rPr>
+          <w:strike/>
+        </w:rPr>
+      </w:pPr>
+      <w:r>
+        <w:rPr>
+          <w:strike/>
+        </w:rPr>
         <w:tab/>
       </w:r>
       <w:r>
+        <w:rPr>
+          <w:strike/>
+        </w:rPr>
         <w:tab/>
         <w:t>iii/ gelijke afstand (geef willekeurig het ene of het andere terug)</w:t>
       </w:r>
@@ -4655,69 +7527,203 @@
     <w:p>
       <w:r>
         <w:tab/>
-        <w:t>b/ met 5 candidateOppos</w:t>
-      </w:r>
-    </w:p>
-    <w:p>
-      <w:r>
+        <w:t xml:space="preserve">b/ met 5 </w:t>
+      </w:r>
+      <w:proofErr w:type="spellStart"/>
+      <w:r>
+        <w:t>candidateOppos</w:t>
+      </w:r>
+      <w:proofErr w:type="spellEnd"/>
+    </w:p>
+    <w:p>
+      <w:pPr>
+        <w:rPr>
+          <w:strike/>
+        </w:rPr>
+      </w:pPr>
+      <w:r>
+        <w:rPr>
+          <w:strike/>
+        </w:rPr>
         <w:tab/>
       </w:r>
       <w:r>
+        <w:rPr>
+          <w:strike/>
+        </w:rPr>
         <w:tab/>
         <w:t xml:space="preserve">i/ </w:t>
       </w:r>
       <w:r>
-        <w:t>geordend volgens fisher info oplopend (geef geef object 0 terug)</w:t>
-      </w:r>
-    </w:p>
-    <w:p>
-      <w:r>
+        <w:rPr>
+          <w:strike/>
+        </w:rPr>
+        <w:t xml:space="preserve">geordend volgens </w:t>
+      </w:r>
+      <w:proofErr w:type="spellStart"/>
+      <w:r>
+        <w:rPr>
+          <w:strike/>
+        </w:rPr>
+        <w:t>fisher</w:t>
+      </w:r>
+      <w:proofErr w:type="spellEnd"/>
+      <w:r>
+        <w:rPr>
+          <w:strike/>
+        </w:rPr>
+        <w:t xml:space="preserve"> info oplopend (geef </w:t>
+      </w:r>
+      <w:proofErr w:type="spellStart"/>
+      <w:r>
+        <w:rPr>
+          <w:strike/>
+        </w:rPr>
+        <w:t>geef</w:t>
+      </w:r>
+      <w:proofErr w:type="spellEnd"/>
+      <w:r>
+        <w:rPr>
+          <w:strike/>
+        </w:rPr>
+        <w:t xml:space="preserve"> object 0 terug)</w:t>
+      </w:r>
+    </w:p>
+    <w:p>
+      <w:pPr>
+        <w:rPr>
+          <w:strike/>
+        </w:rPr>
+      </w:pPr>
+      <w:r>
+        <w:rPr>
+          <w:strike/>
+        </w:rPr>
         <w:tab/>
       </w:r>
       <w:r>
+        <w:rPr>
+          <w:strike/>
+        </w:rPr>
         <w:tab/>
-        <w:t>ii/ geordend volgens fisher info aflopend (geef geef object 1 terug)</w:t>
-      </w:r>
-    </w:p>
-    <w:p>
-      <w:r>
+        <w:t xml:space="preserve">ii/ geordend volgens </w:t>
+      </w:r>
+      <w:proofErr w:type="spellStart"/>
+      <w:r>
+        <w:rPr>
+          <w:strike/>
+        </w:rPr>
+        <w:t>fisher</w:t>
+      </w:r>
+      <w:proofErr w:type="spellEnd"/>
+      <w:r>
+        <w:rPr>
+          <w:strike/>
+        </w:rPr>
+        <w:t xml:space="preserve"> info aflopend (geef </w:t>
+      </w:r>
+      <w:proofErr w:type="spellStart"/>
+      <w:r>
+        <w:rPr>
+          <w:strike/>
+        </w:rPr>
+        <w:t>geef</w:t>
+      </w:r>
+      <w:proofErr w:type="spellEnd"/>
+      <w:r>
+        <w:rPr>
+          <w:strike/>
+        </w:rPr>
+        <w:t xml:space="preserve"> object 1 terug)</w:t>
+      </w:r>
+    </w:p>
+    <w:p>
+      <w:pPr>
+        <w:rPr>
+          <w:strike/>
+        </w:rPr>
+      </w:pPr>
+      <w:r>
+        <w:rPr>
+          <w:strike/>
+        </w:rPr>
         <w:tab/>
       </w:r>
       <w:r>
+        <w:rPr>
+          <w:strike/>
+        </w:rPr>
         <w:tab/>
         <w:t>iii/ ongeordend (geef correcte object terug)</w:t>
       </w:r>
     </w:p>
     <w:p>
-      <w:r>
+      <w:pPr>
+        <w:rPr>
+          <w:strike/>
+        </w:rPr>
+      </w:pPr>
+      <w:r>
+        <w:rPr>
+          <w:strike/>
+        </w:rPr>
         <w:tab/>
       </w:r>
       <w:r>
+        <w:rPr>
+          <w:strike/>
+        </w:rPr>
         <w:tab/>
         <w:t>iv/ ongeordend en 2 met gelijke afstand (geef willekeurig het ene of het andere terug)</w:t>
       </w:r>
     </w:p>
     <w:p>
-      <w:r>
+      <w:pPr>
+        <w:rPr>
+          <w:strike/>
+        </w:rPr>
+      </w:pPr>
+      <w:bookmarkStart w:id="0" w:name="_GoBack"/>
+      <w:r>
+        <w:rPr>
+          <w:strike/>
+        </w:rPr>
         <w:tab/>
       </w:r>
       <w:r>
+        <w:rPr>
+          <w:strike/>
+        </w:rPr>
         <w:tab/>
         <w:t>v/ ongeordend en 4 met gelijke afstand (geef willekeurig 1 van de 4 terug)</w:t>
       </w:r>
     </w:p>
+    <w:bookmarkEnd w:id="0"/>
     <w:p>
       <w:r>
         <w:tab/>
-        <w:t>c/ met 10 candidateOppos</w:t>
-      </w:r>
+        <w:t xml:space="preserve">c/ met 10 </w:t>
+      </w:r>
+      <w:proofErr w:type="spellStart"/>
+      <w:r>
+        <w:t>candidateOppos</w:t>
+      </w:r>
+      <w:proofErr w:type="spellEnd"/>
     </w:p>
     <w:p>
       <w:pPr>
         <w:ind w:left="708" w:firstLine="708"/>
       </w:pPr>
       <w:r>
-        <w:t>i/ geordend volgens fisher info oplopend (geef object 0 terug)</w:t>
+        <w:t xml:space="preserve">i/ geordend volgens </w:t>
+      </w:r>
+      <w:proofErr w:type="spellStart"/>
+      <w:r>
+        <w:t>fisher</w:t>
+      </w:r>
+      <w:proofErr w:type="spellEnd"/>
+      <w:r>
+        <w:t xml:space="preserve"> info oplopend (geef object 0 terug)</w:t>
       </w:r>
     </w:p>
     <w:p>
@@ -4726,7 +7732,15 @@
       </w:r>
       <w:r>
         <w:tab/>
-        <w:t>ii/ geordend volgens fisher info aflopend (geef object 1 terug)</w:t>
+        <w:t xml:space="preserve">ii/ geordend volgens </w:t>
+      </w:r>
+      <w:proofErr w:type="spellStart"/>
+      <w:r>
+        <w:t>fisher</w:t>
+      </w:r>
+      <w:proofErr w:type="spellEnd"/>
+      <w:r>
+        <w:t xml:space="preserve"> info aflopend (geef object 1 terug)</w:t>
       </w:r>
     </w:p>
     <w:p>
@@ -4761,16 +7775,15 @@
         <w:ind w:left="708" w:firstLine="708"/>
       </w:pPr>
       <w:r>
-        <w:t xml:space="preserve">iii/ ongeordend </w:t>
-      </w:r>
-      <w:r>
-        <w:t xml:space="preserve"> en gelijk aan cuttingAbil </w:t>
-      </w:r>
-      <w:r>
-        <w:t>(geef correcte object terug</w:t>
-      </w:r>
-      <w:r>
-        <w:t>)</w:t>
+        <w:t xml:space="preserve">iii/ ongeordend  en gelijk aan </w:t>
+      </w:r>
+      <w:proofErr w:type="spellStart"/>
+      <w:r>
+        <w:t>cuttingAbil</w:t>
+      </w:r>
+      <w:proofErr w:type="spellEnd"/>
+      <w:r>
+        <w:t xml:space="preserve"> (geef correcte object terug)</w:t>
       </w:r>
     </w:p>
     <w:p>
@@ -4778,13 +7791,13 @@
         <w:ind w:left="708" w:firstLine="708"/>
       </w:pPr>
       <w:r>
-        <w:t>v/ ongeordend en 8 met gelijke afstand</w:t>
-      </w:r>
-      <w:r>
-        <w:t xml:space="preserve"> en gelijk aan cuttingAbil</w:t>
-      </w:r>
-      <w:bookmarkStart w:id="0" w:name="_GoBack"/>
-      <w:bookmarkEnd w:id="0"/>
+        <w:t xml:space="preserve">v/ ongeordend en 8 met gelijke afstand en gelijk aan </w:t>
+      </w:r>
+      <w:proofErr w:type="spellStart"/>
+      <w:r>
+        <w:t>cuttingAbil</w:t>
+      </w:r>
+      <w:proofErr w:type="spellEnd"/>
       <w:r>
         <w:t xml:space="preserve"> (geef willekeurig 1 van de 8 terug)</w:t>
       </w:r>
@@ -4792,8 +7805,13 @@
     <w:p>
       <w:r>
         <w:tab/>
-        <w:t>d/ met 100 candidateOppos</w:t>
-      </w:r>
+        <w:t xml:space="preserve">d/ met 100 </w:t>
+      </w:r>
+      <w:proofErr w:type="spellStart"/>
+      <w:r>
+        <w:t>candidateOppos</w:t>
+      </w:r>
+      <w:proofErr w:type="spellEnd"/>
     </w:p>
     <w:p>
       <w:r>
@@ -4801,7 +7819,23 @@
       </w:r>
       <w:r>
         <w:tab/>
-        <w:t>i/ geordend volgens fisher info oplopend (geef geef object 0 terug)</w:t>
+        <w:t xml:space="preserve">i/ geordend volgens </w:t>
+      </w:r>
+      <w:proofErr w:type="spellStart"/>
+      <w:r>
+        <w:t>fisher</w:t>
+      </w:r>
+      <w:proofErr w:type="spellEnd"/>
+      <w:r>
+        <w:t xml:space="preserve"> info oplopend (geef </w:t>
+      </w:r>
+      <w:proofErr w:type="spellStart"/>
+      <w:r>
+        <w:t>geef</w:t>
+      </w:r>
+      <w:proofErr w:type="spellEnd"/>
+      <w:r>
+        <w:t xml:space="preserve"> object 0 terug)</w:t>
       </w:r>
     </w:p>
     <w:p>
@@ -4811,7 +7845,23 @@
       </w:r>
       <w:r>
         <w:tab/>
-        <w:t>ii/ geordend volgens fisher info aflopend (geef geef object 1 terug)</w:t>
+        <w:t xml:space="preserve">ii/ geordend volgens </w:t>
+      </w:r>
+      <w:proofErr w:type="spellStart"/>
+      <w:r>
+        <w:t>fisher</w:t>
+      </w:r>
+      <w:proofErr w:type="spellEnd"/>
+      <w:r>
+        <w:t xml:space="preserve"> info aflopend (geef </w:t>
+      </w:r>
+      <w:proofErr w:type="spellStart"/>
+      <w:r>
+        <w:t>geef</w:t>
+      </w:r>
+      <w:proofErr w:type="spellEnd"/>
+      <w:r>
+        <w:t xml:space="preserve"> object 1 terug)</w:t>
       </w:r>
     </w:p>
     <w:p>

</xml_diff>

<commit_message>
input check added and tested doc for assertion in select stage2 added
</commit_message>
<xml_diff>
--- a/docs/conditions for mocha testing_san.docx
+++ b/docs/conditions for mocha testing_san.docx
@@ -7409,117 +7409,60 @@
       <w:proofErr w:type="spellEnd"/>
     </w:p>
     <w:p>
-      <w:pPr>
-        <w:rPr>
-          <w:strike/>
-        </w:rPr>
-      </w:pPr>
-      <w:r>
-        <w:rPr>
-          <w:strike/>
-        </w:rPr>
+      <w:r>
         <w:tab/>
       </w:r>
       <w:r>
-        <w:rPr>
-          <w:strike/>
-        </w:rPr>
         <w:tab/>
         <w:t xml:space="preserve">i/ geordend volgens </w:t>
       </w:r>
       <w:proofErr w:type="spellStart"/>
       <w:r>
-        <w:rPr>
-          <w:strike/>
-        </w:rPr>
         <w:t>fisher</w:t>
       </w:r>
       <w:proofErr w:type="spellEnd"/>
       <w:r>
-        <w:rPr>
-          <w:strike/>
-        </w:rPr>
         <w:t xml:space="preserve"> info oplopend (geef </w:t>
       </w:r>
       <w:proofErr w:type="spellStart"/>
       <w:r>
-        <w:rPr>
-          <w:strike/>
-        </w:rPr>
         <w:t>geef</w:t>
       </w:r>
       <w:proofErr w:type="spellEnd"/>
       <w:r>
-        <w:rPr>
-          <w:strike/>
-        </w:rPr>
         <w:t xml:space="preserve"> object 0 terug)</w:t>
       </w:r>
     </w:p>
     <w:p>
-      <w:pPr>
-        <w:rPr>
-          <w:strike/>
-        </w:rPr>
-      </w:pPr>
-      <w:r>
-        <w:rPr>
-          <w:strike/>
-        </w:rPr>
+      <w:r>
         <w:tab/>
       </w:r>
       <w:r>
-        <w:rPr>
-          <w:strike/>
-        </w:rPr>
         <w:tab/>
         <w:t xml:space="preserve">ii/ geordend volgens </w:t>
       </w:r>
       <w:proofErr w:type="spellStart"/>
       <w:r>
-        <w:rPr>
-          <w:strike/>
-        </w:rPr>
         <w:t>fisher</w:t>
       </w:r>
       <w:proofErr w:type="spellEnd"/>
       <w:r>
-        <w:rPr>
-          <w:strike/>
-        </w:rPr>
         <w:t xml:space="preserve"> info aflopend (geef </w:t>
       </w:r>
       <w:proofErr w:type="spellStart"/>
       <w:r>
-        <w:rPr>
-          <w:strike/>
-        </w:rPr>
         <w:t>geef</w:t>
       </w:r>
       <w:proofErr w:type="spellEnd"/>
       <w:r>
-        <w:rPr>
-          <w:strike/>
-        </w:rPr>
         <w:t xml:space="preserve"> object 1 terug)</w:t>
       </w:r>
     </w:p>
     <w:p>
-      <w:pPr>
-        <w:rPr>
-          <w:strike/>
-        </w:rPr>
-      </w:pPr>
-      <w:r>
-        <w:rPr>
-          <w:strike/>
-        </w:rPr>
+      <w:r>
         <w:tab/>
       </w:r>
       <w:r>
-        <w:rPr>
-          <w:strike/>
-        </w:rPr>
         <w:tab/>
         <w:t>iii/ gelijke afstand (geef willekeurig het ene of het andere terug)</w:t>
       </w:r>
@@ -7536,170 +7479,87 @@
       <w:proofErr w:type="spellEnd"/>
     </w:p>
     <w:p>
-      <w:pPr>
-        <w:rPr>
-          <w:strike/>
-        </w:rPr>
-      </w:pPr>
-      <w:r>
-        <w:rPr>
-          <w:strike/>
-        </w:rPr>
+      <w:r>
         <w:tab/>
       </w:r>
       <w:r>
-        <w:rPr>
-          <w:strike/>
-        </w:rPr>
         <w:tab/>
         <w:t xml:space="preserve">i/ </w:t>
       </w:r>
       <w:r>
-        <w:rPr>
-          <w:strike/>
-        </w:rPr>
         <w:t xml:space="preserve">geordend volgens </w:t>
       </w:r>
       <w:proofErr w:type="spellStart"/>
       <w:r>
-        <w:rPr>
-          <w:strike/>
-        </w:rPr>
         <w:t>fisher</w:t>
       </w:r>
       <w:proofErr w:type="spellEnd"/>
       <w:r>
-        <w:rPr>
-          <w:strike/>
-        </w:rPr>
         <w:t xml:space="preserve"> info oplopend (geef </w:t>
       </w:r>
       <w:proofErr w:type="spellStart"/>
       <w:r>
-        <w:rPr>
-          <w:strike/>
-        </w:rPr>
         <w:t>geef</w:t>
       </w:r>
       <w:proofErr w:type="spellEnd"/>
       <w:r>
-        <w:rPr>
-          <w:strike/>
-        </w:rPr>
         <w:t xml:space="preserve"> object 0 terug)</w:t>
       </w:r>
     </w:p>
     <w:p>
-      <w:pPr>
-        <w:rPr>
-          <w:strike/>
-        </w:rPr>
-      </w:pPr>
-      <w:r>
-        <w:rPr>
-          <w:strike/>
-        </w:rPr>
+      <w:r>
         <w:tab/>
       </w:r>
       <w:r>
-        <w:rPr>
-          <w:strike/>
-        </w:rPr>
         <w:tab/>
         <w:t xml:space="preserve">ii/ geordend volgens </w:t>
       </w:r>
       <w:proofErr w:type="spellStart"/>
       <w:r>
-        <w:rPr>
-          <w:strike/>
-        </w:rPr>
         <w:t>fisher</w:t>
       </w:r>
       <w:proofErr w:type="spellEnd"/>
       <w:r>
-        <w:rPr>
-          <w:strike/>
-        </w:rPr>
         <w:t xml:space="preserve"> info aflopend (geef </w:t>
       </w:r>
       <w:proofErr w:type="spellStart"/>
       <w:r>
-        <w:rPr>
-          <w:strike/>
-        </w:rPr>
         <w:t>geef</w:t>
       </w:r>
       <w:proofErr w:type="spellEnd"/>
       <w:r>
-        <w:rPr>
-          <w:strike/>
-        </w:rPr>
         <w:t xml:space="preserve"> object 1 terug)</w:t>
       </w:r>
     </w:p>
     <w:p>
-      <w:pPr>
-        <w:rPr>
-          <w:strike/>
-        </w:rPr>
-      </w:pPr>
-      <w:r>
-        <w:rPr>
-          <w:strike/>
-        </w:rPr>
+      <w:r>
         <w:tab/>
       </w:r>
       <w:r>
-        <w:rPr>
-          <w:strike/>
-        </w:rPr>
         <w:tab/>
         <w:t>iii/ ongeordend (geef correcte object terug)</w:t>
       </w:r>
     </w:p>
     <w:p>
-      <w:pPr>
-        <w:rPr>
-          <w:strike/>
-        </w:rPr>
-      </w:pPr>
-      <w:r>
-        <w:rPr>
-          <w:strike/>
-        </w:rPr>
+      <w:r>
         <w:tab/>
       </w:r>
       <w:r>
-        <w:rPr>
-          <w:strike/>
-        </w:rPr>
         <w:tab/>
         <w:t>iv/ ongeordend en 2 met gelijke afstand (geef willekeurig het ene of het andere terug)</w:t>
       </w:r>
     </w:p>
     <w:p>
-      <w:pPr>
-        <w:rPr>
-          <w:strike/>
-        </w:rPr>
-      </w:pPr>
-      <w:bookmarkStart w:id="0" w:name="_GoBack"/>
-      <w:r>
-        <w:rPr>
-          <w:strike/>
-        </w:rPr>
+      <w:r>
         <w:tab/>
       </w:r>
       <w:r>
-        <w:rPr>
-          <w:strike/>
-        </w:rPr>
         <w:tab/>
         <w:t>v/ ongeordend en 4 met gelijke afstand (geef willekeurig 1 van de 4 terug)</w:t>
       </w:r>
     </w:p>
-    <w:bookmarkEnd w:id="0"/>
-    <w:p>
+    <w:p>
+      <w:bookmarkStart w:id="0" w:name="_GoBack"/>
       <w:r>
         <w:tab/>
         <w:t xml:space="preserve">c/ met 10 </w:t>
@@ -7710,6 +7570,7 @@
       </w:r>
       <w:proofErr w:type="spellEnd"/>
     </w:p>
+    <w:bookmarkEnd w:id="0"/>
     <w:p>
       <w:pPr>
         <w:ind w:left="708" w:firstLine="708"/>

</xml_diff>